<commit_message>
close ssh session when work done.
</commit_message>
<xml_diff>
--- a/explained.docx
+++ b/explained.docx
@@ -275,6 +275,64 @@
         </w:rPr>
         <w:t>获取输入协助。</w:t>
       </w:r>
+      <w:r>
+        <w:rPr>
+          <w:rFonts w:hint="eastAsia"/>
+        </w:rPr>
+        <w:t>配置文件是与</w:t>
+      </w:r>
+      <w:r>
+        <w:rPr>
+          <w:rFonts w:hint="eastAsia"/>
+        </w:rPr>
+        <w:t>jar</w:t>
+      </w:r>
+      <w:r>
+        <w:rPr>
+          <w:rFonts w:hint="eastAsia"/>
+        </w:rPr>
+        <w:t>处于同一目录下的</w:t>
+      </w:r>
+      <w:proofErr w:type="spellStart"/>
+      <w:r>
+        <w:rPr>
+          <w:rFonts w:hint="eastAsia"/>
+        </w:rPr>
+        <w:t>application.yml</w:t>
+      </w:r>
+      <w:proofErr w:type="spellEnd"/>
+      <w:r>
+        <w:rPr>
+          <w:rFonts w:hint="eastAsia"/>
+        </w:rPr>
+        <w:t>。注意</w:t>
+      </w:r>
+      <w:proofErr w:type="spellStart"/>
+      <w:r>
+        <w:rPr>
+          <w:rFonts w:hint="eastAsia"/>
+        </w:rPr>
+        <w:t>yml</w:t>
+      </w:r>
+      <w:proofErr w:type="spellEnd"/>
+      <w:r>
+        <w:rPr>
+          <w:rFonts w:hint="eastAsia"/>
+        </w:rPr>
+        <w:t>文件的缩进是空格而不是</w:t>
+      </w:r>
+      <w:r>
+        <w:rPr>
+          <w:rFonts w:hint="eastAsia"/>
+        </w:rPr>
+        <w:t>tab</w:t>
+      </w:r>
+      <w:r>
+        <w:rPr>
+          <w:rFonts w:hint="eastAsia"/>
+        </w:rPr>
+        <w:t>。</w:t>
+      </w:r>
     </w:p>
     <w:p>
       <w:pPr>
@@ -334,50 +392,97 @@
         <w:rPr>
           <w:rFonts w:hint="eastAsia"/>
         </w:rPr>
-        <w:t>r</w:t>
-      </w:r>
-      <w:r>
-        <w:t>un.bat</w:t>
-      </w:r>
-      <w:r>
-        <w:rPr>
-          <w:rFonts w:hint="eastAsia"/>
-        </w:rPr>
-        <w:t>内的设置与</w:t>
-      </w:r>
-      <w:proofErr w:type="gramStart"/>
-      <w:r>
-        <w:rPr>
-          <w:rFonts w:hint="eastAsia"/>
-        </w:rPr>
-        <w:t>此一致即</w:t>
-      </w:r>
-      <w:proofErr w:type="gramEnd"/>
-      <w:r>
-        <w:rPr>
-          <w:rFonts w:hint="eastAsia"/>
-        </w:rPr>
-        <w:t>可。</w:t>
+        <w:t>-</w:t>
+      </w:r>
+      <w:proofErr w:type="spellStart"/>
+      <w:r>
+        <w:rPr>
+          <w:rFonts w:hint="eastAsia"/>
+        </w:rPr>
+        <w:t>ssh</w:t>
+      </w:r>
+      <w:proofErr w:type="spellEnd"/>
+      <w:r>
+        <w:t>-key-file</w:t>
+      </w:r>
+      <w:r>
+        <w:rPr>
+          <w:rFonts w:hint="eastAsia"/>
+        </w:rPr>
+        <w:t>和</w:t>
+      </w:r>
+      <w:r>
+        <w:t>—</w:t>
+      </w:r>
+      <w:r>
+        <w:rPr>
+          <w:rFonts w:hint="eastAsia"/>
+        </w:rPr>
+        <w:t>known-hosts-file</w:t>
+      </w:r>
+      <w:r>
+        <w:rPr>
+          <w:rFonts w:hint="eastAsia"/>
+        </w:rPr>
+        <w:t>和</w:t>
+      </w:r>
+      <w:proofErr w:type="spellStart"/>
+      <w:r>
+        <w:rPr>
+          <w:rFonts w:hint="eastAsia"/>
+        </w:rPr>
+        <w:t>application.yaml</w:t>
+      </w:r>
+      <w:proofErr w:type="spellEnd"/>
+      <w:r>
+        <w:rPr>
+          <w:rFonts w:hint="eastAsia"/>
+        </w:rPr>
+        <w:t>内的设置与此一致。</w:t>
+      </w:r>
+    </w:p>
+    <w:p>
+      <w:pPr>
+        <w:pStyle w:val="a3"/>
+        <w:numPr>
+          <w:ilvl w:val="0"/>
+          <w:numId w:val="4"/>
+        </w:numPr>
+        <w:ind w:firstLineChars="0"/>
+      </w:pPr>
+      <w:r>
+        <w:rPr>
+          <w:rFonts w:hint="eastAsia"/>
+        </w:rPr>
+        <w:t>新建服务器描述文件</w:t>
       </w:r>
     </w:p>
     <w:p>
       <w:pPr>
         <w:pStyle w:val="a3"/>
         <w:ind w:left="780" w:firstLineChars="0" w:firstLine="0"/>
-        <w:rPr>
-          <w:rFonts w:hint="eastAsia"/>
-        </w:rPr>
-      </w:pPr>
-      <w:r>
-        <w:rPr>
-          <w:rFonts w:hint="eastAsia"/>
+      </w:pPr>
+      <w:r>
+        <w:rPr>
+          <w:rFonts w:hint="eastAsia"/>
+        </w:rPr>
+        <w:t>既然服务器已经联通，让我们新建一个服务器描述文件。</w:t>
+      </w:r>
+    </w:p>
+    <w:p>
+      <w:pPr>
+        <w:pStyle w:val="a3"/>
+        <w:ind w:left="780" w:firstLineChars="0" w:firstLine="0"/>
+      </w:pPr>
+      <w:r>
+        <w:rPr>
           <w:noProof/>
         </w:rPr>
         <w:drawing>
-          <wp:inline distT="0" distB="0" distL="0" distR="0" wp14:anchorId="552ACB20" wp14:editId="46357ED7">
-            <wp:extent cx="7230484" cy="2600688"/>
-            <wp:effectExtent l="0" t="0" r="8890" b="9525"/>
-            <wp:docPr id="8" name="图片 8"/>
+          <wp:inline distT="0" distB="0" distL="0" distR="0" wp14:anchorId="6068949B" wp14:editId="2719F658">
+            <wp:extent cx="3581400" cy="1619250"/>
+            <wp:effectExtent l="0" t="0" r="0" b="0"/>
+            <wp:docPr id="1" name="图片 1"/>
             <wp:cNvGraphicFramePr>
               <a:graphicFrameLocks xmlns:a="http://schemas.openxmlformats.org/drawingml/2006/main" noChangeAspect="1"/>
             </wp:cNvGraphicFramePr>
@@ -385,17 +490,11 @@
               <a:graphicData uri="http://schemas.openxmlformats.org/drawingml/2006/picture">
                 <pic:pic xmlns:pic="http://schemas.openxmlformats.org/drawingml/2006/picture">
                   <pic:nvPicPr>
-                    <pic:cNvPr id="8" name="runbat.PNG"/>
+                    <pic:cNvPr id="1" name=""/>
                     <pic:cNvPicPr/>
                   </pic:nvPicPr>
                   <pic:blipFill>
-                    <a:blip r:embed="rId7">
-                      <a:extLst>
-                        <a:ext uri="{28A0092B-C50C-407E-A947-70E740481C1C}">
-                          <a14:useLocalDpi xmlns:a14="http://schemas.microsoft.com/office/drawing/2010/main" val="0"/>
-                        </a:ext>
-                      </a:extLst>
-                    </a:blip>
+                    <a:blip r:embed="rId7"/>
                     <a:stretch>
                       <a:fillRect/>
                     </a:stretch>
@@ -403,7 +502,7 @@
                   <pic:spPr>
                     <a:xfrm>
                       <a:off x="0" y="0"/>
-                      <a:ext cx="7230484" cy="2600688"/>
+                      <a:ext cx="3581400" cy="1619250"/>
                     </a:xfrm>
                     <a:prstGeom prst="rect">
                       <a:avLst/>
@@ -419,9 +518,81 @@
     <w:p>
       <w:pPr>
         <w:pStyle w:val="a3"/>
+        <w:ind w:left="780" w:firstLineChars="0" w:firstLine="0"/>
+      </w:pPr>
+      <w:r>
+        <w:rPr>
+          <w:rFonts w:hint="eastAsia"/>
+        </w:rPr>
+        <w:t>图中字段的意义，</w:t>
+      </w:r>
+      <w:r>
+        <w:rPr>
+          <w:rFonts w:hint="eastAsia"/>
+        </w:rPr>
+        <w:t>password</w:t>
+      </w:r>
+      <w:r>
+        <w:rPr>
+          <w:rFonts w:hint="eastAsia"/>
+        </w:rPr>
+        <w:t>字段是没有密码，</w:t>
+      </w:r>
+      <w:proofErr w:type="spellStart"/>
+      <w:r>
+        <w:rPr>
+          <w:rFonts w:hint="eastAsia"/>
+        </w:rPr>
+        <w:t>sshKeyFile</w:t>
+      </w:r>
+      <w:proofErr w:type="spellEnd"/>
+      <w:r>
+        <w:rPr>
+          <w:rFonts w:hint="eastAsia"/>
+        </w:rPr>
+        <w:t>也是空，所以服务器是通过全局设置的</w:t>
+      </w:r>
+      <w:proofErr w:type="spellStart"/>
+      <w:r>
+        <w:rPr>
+          <w:rFonts w:hint="eastAsia"/>
+        </w:rPr>
+        <w:t>sshKey</w:t>
+      </w:r>
+      <w:proofErr w:type="spellEnd"/>
+      <w:r>
+        <w:rPr>
+          <w:rFonts w:hint="eastAsia"/>
+        </w:rPr>
+        <w:t>来登陆</w:t>
+      </w:r>
+      <w:r>
+        <w:rPr>
+          <w:rFonts w:hint="eastAsia"/>
+        </w:rPr>
+        <w:t>，全局</w:t>
+      </w:r>
+      <w:proofErr w:type="spellStart"/>
+      <w:r>
+        <w:rPr>
+          <w:rFonts w:hint="eastAsia"/>
+        </w:rPr>
+        <w:t>sshKey</w:t>
+      </w:r>
+      <w:proofErr w:type="spellEnd"/>
+      <w:r>
+        <w:rPr>
+          <w:rFonts w:hint="eastAsia"/>
+        </w:rPr>
+        <w:t>的设置就是上上图中的配置值。</w:t>
+      </w:r>
+    </w:p>
+    <w:p>
+      <w:pPr>
+        <w:pStyle w:val="a3"/>
         <w:numPr>
           <w:ilvl w:val="0"/>
-          <w:numId w:val="4"/>
+          <w:numId w:val="1"/>
         </w:numPr>
         <w:ind w:firstLineChars="0"/>
       </w:pPr>
@@ -429,7 +600,43 @@
         <w:rPr>
           <w:rFonts w:hint="eastAsia"/>
         </w:rPr>
-        <w:t>新建服务器描述文件</w:t>
+        <w:t>备份</w:t>
+      </w:r>
+      <w:r>
+        <w:rPr>
+          <w:rFonts w:hint="eastAsia"/>
+        </w:rPr>
+        <w:t>MYSQL</w:t>
+      </w:r>
+    </w:p>
+    <w:p>
+      <w:pPr>
+        <w:pStyle w:val="a3"/>
+        <w:numPr>
+          <w:ilvl w:val="0"/>
+          <w:numId w:val="5"/>
+        </w:numPr>
+        <w:ind w:firstLineChars="0"/>
+      </w:pPr>
+      <w:r>
+        <w:rPr>
+          <w:rFonts w:hint="eastAsia"/>
+        </w:rPr>
+        <w:t>新建</w:t>
+      </w:r>
+      <w:proofErr w:type="spellStart"/>
+      <w:r>
+        <w:rPr>
+          <w:rFonts w:hint="eastAsia"/>
+        </w:rPr>
+        <w:t>mysql</w:t>
+      </w:r>
+      <w:proofErr w:type="spellEnd"/>
+      <w:r>
+        <w:rPr>
+          <w:rFonts w:hint="eastAsia"/>
+        </w:rPr>
+        <w:t>描述。</w:t>
       </w:r>
     </w:p>
     <w:p>
@@ -439,25 +646,13 @@
       </w:pPr>
       <w:r>
         <w:rPr>
-          <w:rFonts w:hint="eastAsia"/>
-        </w:rPr>
-        <w:t>既然服务器已经联通，让我们新建一个服务器描述文件。</w:t>
-      </w:r>
-    </w:p>
-    <w:p>
-      <w:pPr>
-        <w:pStyle w:val="a3"/>
-        <w:ind w:left="780" w:firstLineChars="0" w:firstLine="0"/>
-      </w:pPr>
-      <w:r>
-        <w:rPr>
           <w:noProof/>
         </w:rPr>
         <w:drawing>
-          <wp:inline distT="0" distB="0" distL="0" distR="0" wp14:anchorId="6068949B" wp14:editId="2719F658">
-            <wp:extent cx="3581400" cy="1619250"/>
-            <wp:effectExtent l="0" t="0" r="0" b="0"/>
-            <wp:docPr id="1" name="图片 1"/>
+          <wp:inline distT="0" distB="0" distL="0" distR="0" wp14:anchorId="6B3EF772" wp14:editId="69A7B6B0">
+            <wp:extent cx="5143500" cy="2600325"/>
+            <wp:effectExtent l="0" t="0" r="0" b="9525"/>
+            <wp:docPr id="9" name="图片 9"/>
             <wp:cNvGraphicFramePr>
               <a:graphicFrameLocks xmlns:a="http://schemas.openxmlformats.org/drawingml/2006/main" noChangeAspect="1"/>
             </wp:cNvGraphicFramePr>
@@ -477,7 +672,7 @@
                   <pic:spPr>
                     <a:xfrm>
                       <a:off x="0" y="0"/>
-                      <a:ext cx="3581400" cy="1619250"/>
+                      <a:ext cx="5143500" cy="2600325"/>
                     </a:xfrm>
                     <a:prstGeom prst="rect">
                       <a:avLst/>
@@ -499,89 +694,21 @@
         <w:rPr>
           <w:rFonts w:hint="eastAsia"/>
         </w:rPr>
-        <w:t>图中字段的意义，</w:t>
-      </w:r>
-      <w:r>
-        <w:rPr>
-          <w:rFonts w:hint="eastAsia"/>
-        </w:rPr>
-        <w:t>password</w:t>
-      </w:r>
-      <w:r>
-        <w:rPr>
-          <w:rFonts w:hint="eastAsia"/>
-        </w:rPr>
-        <w:t>字段是没有密码，</w:t>
+        <w:t>可见</w:t>
       </w:r>
       <w:proofErr w:type="spellStart"/>
       <w:r>
         <w:rPr>
           <w:rFonts w:hint="eastAsia"/>
         </w:rPr>
-        <w:t>sshKeyFile</w:t>
+        <w:t>mysqlInstance</w:t>
       </w:r>
       <w:proofErr w:type="spellEnd"/>
       <w:r>
         <w:rPr>
           <w:rFonts w:hint="eastAsia"/>
         </w:rPr>
-        <w:t>也是空，所以服务器是通过全局设置的</w:t>
-      </w:r>
-      <w:proofErr w:type="spellStart"/>
-      <w:r>
-        <w:rPr>
-          <w:rFonts w:hint="eastAsia"/>
-        </w:rPr>
-        <w:t>sshKey</w:t>
-      </w:r>
-      <w:proofErr w:type="spellEnd"/>
-      <w:r>
-        <w:rPr>
-          <w:rFonts w:hint="eastAsia"/>
-        </w:rPr>
-        <w:t>来登陆</w:t>
-      </w:r>
-      <w:r>
-        <w:rPr>
-          <w:rFonts w:hint="eastAsia"/>
-        </w:rPr>
-        <w:t>，全局</w:t>
-      </w:r>
-      <w:proofErr w:type="spellStart"/>
-      <w:r>
-        <w:rPr>
-          <w:rFonts w:hint="eastAsia"/>
-        </w:rPr>
-        <w:t>sshKey</w:t>
-      </w:r>
-      <w:proofErr w:type="spellEnd"/>
-      <w:r>
-        <w:rPr>
-          <w:rFonts w:hint="eastAsia"/>
-        </w:rPr>
-        <w:t>的设置就是上上图中的配置值。</w:t>
-      </w:r>
-    </w:p>
-    <w:p>
-      <w:pPr>
-        <w:pStyle w:val="a3"/>
-        <w:numPr>
-          <w:ilvl w:val="0"/>
-          <w:numId w:val="1"/>
-        </w:numPr>
-        <w:ind w:firstLineChars="0"/>
-      </w:pPr>
-      <w:r>
-        <w:rPr>
-          <w:rFonts w:hint="eastAsia"/>
-        </w:rPr>
-        <w:t>备份</w:t>
-      </w:r>
-      <w:r>
-        <w:rPr>
-          <w:rFonts w:hint="eastAsia"/>
-        </w:rPr>
-        <w:t>MYSQL</w:t>
+        <w:t>已经生成，但是进一步更改值。</w:t>
       </w:r>
     </w:p>
     <w:p>
@@ -597,7 +724,7 @@
         <w:rPr>
           <w:rFonts w:hint="eastAsia"/>
         </w:rPr>
-        <w:t>新建</w:t>
+        <w:t>更新</w:t>
       </w:r>
       <w:proofErr w:type="spellStart"/>
       <w:r>
@@ -611,7 +738,7 @@
         <w:rPr>
           <w:rFonts w:hint="eastAsia"/>
         </w:rPr>
-        <w:t>描述。</w:t>
+        <w:t>描述</w:t>
       </w:r>
     </w:p>
     <w:p>
@@ -624,10 +751,10 @@
           <w:noProof/>
         </w:rPr>
         <w:drawing>
-          <wp:inline distT="0" distB="0" distL="0" distR="0" wp14:anchorId="6B3EF772" wp14:editId="69A7B6B0">
-            <wp:extent cx="5143500" cy="2600325"/>
-            <wp:effectExtent l="0" t="0" r="0" b="9525"/>
-            <wp:docPr id="9" name="图片 9"/>
+          <wp:inline distT="0" distB="0" distL="0" distR="0" wp14:anchorId="3FFEBB16" wp14:editId="2A5C1F53">
+            <wp:extent cx="8010525" cy="2733675"/>
+            <wp:effectExtent l="0" t="0" r="9525" b="9525"/>
+            <wp:docPr id="10" name="图片 10"/>
             <wp:cNvGraphicFramePr>
               <a:graphicFrameLocks xmlns:a="http://schemas.openxmlformats.org/drawingml/2006/main" noChangeAspect="1"/>
             </wp:cNvGraphicFramePr>
@@ -647,7 +774,7 @@
                   <pic:spPr>
                     <a:xfrm>
                       <a:off x="0" y="0"/>
-                      <a:ext cx="5143500" cy="2600325"/>
+                      <a:ext cx="8010525" cy="2733675"/>
                     </a:xfrm>
                     <a:prstGeom prst="rect">
                       <a:avLst/>
@@ -669,7 +796,19 @@
         <w:rPr>
           <w:rFonts w:hint="eastAsia"/>
         </w:rPr>
-        <w:t>可见</w:t>
+        <w:t>注意更新时必须提供所有的字段，看起来觉的需要很多输入，借助</w:t>
+      </w:r>
+      <w:r>
+        <w:rPr>
+          <w:rFonts w:hint="eastAsia"/>
+        </w:rPr>
+        <w:t>Tab</w:t>
+      </w:r>
+      <w:r>
+        <w:rPr>
+          <w:rFonts w:hint="eastAsia"/>
+        </w:rPr>
+        <w:t>键，所有默认值都会自动添加到命令行。现在</w:t>
       </w:r>
       <w:proofErr w:type="spellStart"/>
       <w:r>
@@ -683,7 +822,45 @@
         <w:rPr>
           <w:rFonts w:hint="eastAsia"/>
         </w:rPr>
-        <w:t>已经生成，但是进一步更改值。</w:t>
+        <w:t>的配置多了一个</w:t>
+      </w:r>
+      <w:proofErr w:type="spellStart"/>
+      <w:r>
+        <w:rPr>
+          <w:rFonts w:hint="eastAsia"/>
+        </w:rPr>
+        <w:t>flushLogCron</w:t>
+      </w:r>
+      <w:proofErr w:type="spellEnd"/>
+      <w:r>
+        <w:rPr>
+          <w:rFonts w:hint="eastAsia"/>
+        </w:rPr>
+        <w:t>值，表明每隔</w:t>
+      </w:r>
+      <w:r>
+        <w:rPr>
+          <w:rFonts w:hint="eastAsia"/>
+        </w:rPr>
+        <w:t>5</w:t>
+      </w:r>
+      <w:r>
+        <w:rPr>
+          <w:rFonts w:hint="eastAsia"/>
+        </w:rPr>
+        <w:t>分钟刷一次</w:t>
+      </w:r>
+      <w:r>
+        <w:rPr>
+          <w:rFonts w:hint="eastAsia"/>
+        </w:rPr>
+        <w:t>log</w:t>
+      </w:r>
+      <w:r>
+        <w:rPr>
+          <w:rFonts w:hint="eastAsia"/>
+        </w:rPr>
+        <w:t>。</w:t>
       </w:r>
     </w:p>
     <w:p>
@@ -699,7 +876,7 @@
         <w:rPr>
           <w:rFonts w:hint="eastAsia"/>
         </w:rPr>
-        <w:t>更新</w:t>
+        <w:t>启用目标</w:t>
       </w:r>
       <w:proofErr w:type="spellStart"/>
       <w:r>
@@ -713,7 +890,21 @@
         <w:rPr>
           <w:rFonts w:hint="eastAsia"/>
         </w:rPr>
-        <w:t>描述</w:t>
+        <w:t>的</w:t>
+      </w:r>
+      <w:proofErr w:type="spellStart"/>
+      <w:r>
+        <w:rPr>
+          <w:rFonts w:hint="eastAsia"/>
+        </w:rPr>
+        <w:t>logbin</w:t>
+      </w:r>
+      <w:proofErr w:type="spellEnd"/>
+      <w:r>
+        <w:rPr>
+          <w:rFonts w:hint="eastAsia"/>
+        </w:rPr>
+        <w:t>，如果已经启用，不会做出任何修改。</w:t>
       </w:r>
     </w:p>
     <w:p>
@@ -726,10 +917,10 @@
           <w:noProof/>
         </w:rPr>
         <w:drawing>
-          <wp:inline distT="0" distB="0" distL="0" distR="0" wp14:anchorId="3FFEBB16" wp14:editId="2A5C1F53">
-            <wp:extent cx="8010525" cy="2733675"/>
-            <wp:effectExtent l="0" t="0" r="9525" b="9525"/>
-            <wp:docPr id="10" name="图片 10"/>
+          <wp:inline distT="0" distB="0" distL="0" distR="0" wp14:anchorId="50FE1919" wp14:editId="3F15ABE6">
+            <wp:extent cx="4514850" cy="3143250"/>
+            <wp:effectExtent l="0" t="0" r="0" b="0"/>
+            <wp:docPr id="11" name="图片 11"/>
             <wp:cNvGraphicFramePr>
               <a:graphicFrameLocks xmlns:a="http://schemas.openxmlformats.org/drawingml/2006/main" noChangeAspect="1"/>
             </wp:cNvGraphicFramePr>
@@ -749,7 +940,7 @@
                   <pic:spPr>
                     <a:xfrm>
                       <a:off x="0" y="0"/>
-                      <a:ext cx="8010525" cy="2733675"/>
+                      <a:ext cx="4514850" cy="3143250"/>
                     </a:xfrm>
                     <a:prstGeom prst="rect">
                       <a:avLst/>
@@ -771,71 +962,21 @@
         <w:rPr>
           <w:rFonts w:hint="eastAsia"/>
         </w:rPr>
-        <w:t>注意更新时必须提供所有的字段，看起来觉的需要很多输入，借助</w:t>
-      </w:r>
-      <w:r>
-        <w:rPr>
-          <w:rFonts w:hint="eastAsia"/>
-        </w:rPr>
-        <w:t>Tab</w:t>
-      </w:r>
-      <w:r>
-        <w:rPr>
-          <w:rFonts w:hint="eastAsia"/>
-        </w:rPr>
-        <w:t>键，所有默认值都会自动添加到命令行。现在</w:t>
+        <w:t>现在</w:t>
       </w:r>
       <w:proofErr w:type="spellStart"/>
       <w:r>
         <w:rPr>
           <w:rFonts w:hint="eastAsia"/>
         </w:rPr>
-        <w:t>mysqlInstance</w:t>
+        <w:t>logbin</w:t>
       </w:r>
       <w:proofErr w:type="spellEnd"/>
       <w:r>
         <w:rPr>
           <w:rFonts w:hint="eastAsia"/>
         </w:rPr>
-        <w:t>的配置多了一个</w:t>
-      </w:r>
-      <w:proofErr w:type="spellStart"/>
-      <w:r>
-        <w:rPr>
-          <w:rFonts w:hint="eastAsia"/>
-        </w:rPr>
-        <w:t>flushLogCron</w:t>
-      </w:r>
-      <w:proofErr w:type="spellEnd"/>
-      <w:r>
-        <w:rPr>
-          <w:rFonts w:hint="eastAsia"/>
-        </w:rPr>
-        <w:t>值，表明每隔</w:t>
-      </w:r>
-      <w:r>
-        <w:rPr>
-          <w:rFonts w:hint="eastAsia"/>
-        </w:rPr>
-        <w:t>5</w:t>
-      </w:r>
-      <w:r>
-        <w:rPr>
-          <w:rFonts w:hint="eastAsia"/>
-        </w:rPr>
-        <w:t>分钟刷一次</w:t>
-      </w:r>
-      <w:r>
-        <w:rPr>
-          <w:rFonts w:hint="eastAsia"/>
-        </w:rPr>
-        <w:t>log</w:t>
-      </w:r>
-      <w:r>
-        <w:rPr>
-          <w:rFonts w:hint="eastAsia"/>
-        </w:rPr>
-        <w:t>。</w:t>
+        <w:t>已经启用。</w:t>
       </w:r>
     </w:p>
     <w:p>
@@ -851,36 +992,16 @@
         <w:rPr>
           <w:rFonts w:hint="eastAsia"/>
         </w:rPr>
-        <w:t>启用目标</w:t>
+        <w:t>运行</w:t>
       </w:r>
       <w:proofErr w:type="spellStart"/>
       <w:r>
         <w:rPr>
           <w:rFonts w:hint="eastAsia"/>
         </w:rPr>
-        <w:t>mysql</w:t>
+        <w:t>mysqldump</w:t>
       </w:r>
       <w:proofErr w:type="spellEnd"/>
-      <w:r>
-        <w:rPr>
-          <w:rFonts w:hint="eastAsia"/>
-        </w:rPr>
-        <w:t>的</w:t>
-      </w:r>
-      <w:proofErr w:type="spellStart"/>
-      <w:r>
-        <w:rPr>
-          <w:rFonts w:hint="eastAsia"/>
-        </w:rPr>
-        <w:t>logbin</w:t>
-      </w:r>
-      <w:proofErr w:type="spellEnd"/>
-      <w:r>
-        <w:rPr>
-          <w:rFonts w:hint="eastAsia"/>
-        </w:rPr>
-        <w:t>，如果已经启用，不会做出任何修改。</w:t>
-      </w:r>
     </w:p>
     <w:p>
       <w:pPr>
@@ -892,10 +1013,10 @@
           <w:noProof/>
         </w:rPr>
         <w:drawing>
-          <wp:inline distT="0" distB="0" distL="0" distR="0" wp14:anchorId="50FE1919" wp14:editId="3F15ABE6">
-            <wp:extent cx="4514850" cy="3143250"/>
-            <wp:effectExtent l="0" t="0" r="0" b="0"/>
-            <wp:docPr id="11" name="图片 11"/>
+          <wp:inline distT="0" distB="0" distL="0" distR="0" wp14:anchorId="4734530B" wp14:editId="3D62A2DD">
+            <wp:extent cx="2000250" cy="733425"/>
+            <wp:effectExtent l="0" t="0" r="0" b="9525"/>
+            <wp:docPr id="12" name="图片 12"/>
             <wp:cNvGraphicFramePr>
               <a:graphicFrameLocks xmlns:a="http://schemas.openxmlformats.org/drawingml/2006/main" noChangeAspect="1"/>
             </wp:cNvGraphicFramePr>
@@ -915,7 +1036,7 @@
                   <pic:spPr>
                     <a:xfrm>
                       <a:off x="0" y="0"/>
-                      <a:ext cx="4514850" cy="3143250"/>
+                      <a:ext cx="2000250" cy="733425"/>
                     </a:xfrm>
                     <a:prstGeom prst="rect">
                       <a:avLst/>
@@ -937,46 +1058,34 @@
         <w:rPr>
           <w:rFonts w:hint="eastAsia"/>
         </w:rPr>
-        <w:t>现在</w:t>
+        <w:t>除了</w:t>
+      </w:r>
+      <w:r>
+        <w:rPr>
+          <w:rFonts w:hint="eastAsia"/>
+        </w:rPr>
+        <w:t>dump</w:t>
+      </w:r>
+      <w:r>
+        <w:rPr>
+          <w:rFonts w:hint="eastAsia"/>
+        </w:rPr>
+        <w:t>之外，系统已经将</w:t>
       </w:r>
       <w:proofErr w:type="spellStart"/>
       <w:r>
         <w:rPr>
           <w:rFonts w:hint="eastAsia"/>
         </w:rPr>
-        <w:t>logbin</w:t>
+        <w:t>mysql-dump.sql</w:t>
       </w:r>
       <w:proofErr w:type="spellEnd"/>
       <w:r>
         <w:rPr>
           <w:rFonts w:hint="eastAsia"/>
         </w:rPr>
-        <w:t>已经启用。</w:t>
-      </w:r>
-    </w:p>
-    <w:p>
-      <w:pPr>
-        <w:pStyle w:val="a3"/>
-        <w:numPr>
-          <w:ilvl w:val="0"/>
-          <w:numId w:val="5"/>
-        </w:numPr>
-        <w:ind w:firstLineChars="0"/>
-      </w:pPr>
-      <w:r>
-        <w:rPr>
-          <w:rFonts w:hint="eastAsia"/>
-        </w:rPr>
-        <w:t>运行</w:t>
-      </w:r>
-      <w:proofErr w:type="spellStart"/>
-      <w:r>
-        <w:rPr>
-          <w:rFonts w:hint="eastAsia"/>
-        </w:rPr>
-        <w:t>mysqldump</w:t>
-      </w:r>
-      <w:proofErr w:type="spellEnd"/>
+        <w:t>下载到本地。</w:t>
+      </w:r>
     </w:p>
     <w:p>
       <w:pPr>
@@ -988,10 +1097,10 @@
           <w:noProof/>
         </w:rPr>
         <w:drawing>
-          <wp:inline distT="0" distB="0" distL="0" distR="0" wp14:anchorId="4734530B" wp14:editId="3D62A2DD">
-            <wp:extent cx="2000250" cy="733425"/>
+          <wp:inline distT="0" distB="0" distL="0" distR="0" wp14:anchorId="5048274A" wp14:editId="7B181CFE">
+            <wp:extent cx="2514600" cy="1171575"/>
             <wp:effectExtent l="0" t="0" r="0" b="9525"/>
-            <wp:docPr id="12" name="图片 12"/>
+            <wp:docPr id="13" name="图片 13"/>
             <wp:cNvGraphicFramePr>
               <a:graphicFrameLocks xmlns:a="http://schemas.openxmlformats.org/drawingml/2006/main" noChangeAspect="1"/>
             </wp:cNvGraphicFramePr>
@@ -1011,7 +1120,7 @@
                   <pic:spPr>
                     <a:xfrm>
                       <a:off x="0" y="0"/>
-                      <a:ext cx="2000250" cy="733425"/>
+                      <a:ext cx="2514600" cy="1171575"/>
                     </a:xfrm>
                     <a:prstGeom prst="rect">
                       <a:avLst/>
@@ -1027,55 +1136,41 @@
     <w:p>
       <w:pPr>
         <w:pStyle w:val="a3"/>
+        <w:numPr>
+          <w:ilvl w:val="0"/>
+          <w:numId w:val="5"/>
+        </w:numPr>
+        <w:ind w:firstLineChars="0"/>
+      </w:pPr>
+      <w:r>
+        <w:rPr>
+          <w:rFonts w:hint="eastAsia"/>
+        </w:rPr>
+        <w:t>运行</w:t>
+      </w:r>
+      <w:proofErr w:type="spellStart"/>
+      <w:r>
+        <w:rPr>
+          <w:rFonts w:hint="eastAsia"/>
+        </w:rPr>
+        <w:t>flushlog</w:t>
+      </w:r>
+      <w:proofErr w:type="spellEnd"/>
+    </w:p>
+    <w:p>
+      <w:pPr>
+        <w:pStyle w:val="a3"/>
         <w:ind w:left="780" w:firstLineChars="0" w:firstLine="0"/>
       </w:pPr>
       <w:r>
         <w:rPr>
-          <w:rFonts w:hint="eastAsia"/>
-        </w:rPr>
-        <w:t>除了</w:t>
-      </w:r>
-      <w:r>
-        <w:rPr>
-          <w:rFonts w:hint="eastAsia"/>
-        </w:rPr>
-        <w:t>dump</w:t>
-      </w:r>
-      <w:r>
-        <w:rPr>
-          <w:rFonts w:hint="eastAsia"/>
-        </w:rPr>
-        <w:t>之外，系统已经将</w:t>
-      </w:r>
-      <w:proofErr w:type="spellStart"/>
-      <w:r>
-        <w:rPr>
-          <w:rFonts w:hint="eastAsia"/>
-        </w:rPr>
-        <w:t>mysql-dump.sql</w:t>
-      </w:r>
-      <w:proofErr w:type="spellEnd"/>
-      <w:r>
-        <w:rPr>
-          <w:rFonts w:hint="eastAsia"/>
-        </w:rPr>
-        <w:t>下载到本地。</w:t>
-      </w:r>
-    </w:p>
-    <w:p>
-      <w:pPr>
-        <w:pStyle w:val="a3"/>
-        <w:ind w:left="780" w:firstLineChars="0" w:firstLine="0"/>
-      </w:pPr>
-      <w:r>
-        <w:rPr>
           <w:noProof/>
         </w:rPr>
         <w:drawing>
-          <wp:inline distT="0" distB="0" distL="0" distR="0" wp14:anchorId="5048274A" wp14:editId="7B181CFE">
-            <wp:extent cx="2514600" cy="1171575"/>
-            <wp:effectExtent l="0" t="0" r="0" b="9525"/>
-            <wp:docPr id="13" name="图片 13"/>
+          <wp:inline distT="0" distB="0" distL="0" distR="0" wp14:anchorId="6E66C34E" wp14:editId="775F6DC3">
+            <wp:extent cx="2495550" cy="1028700"/>
+            <wp:effectExtent l="0" t="0" r="0" b="0"/>
+            <wp:docPr id="14" name="图片 14"/>
             <wp:cNvGraphicFramePr>
               <a:graphicFrameLocks xmlns:a="http://schemas.openxmlformats.org/drawingml/2006/main" noChangeAspect="1"/>
             </wp:cNvGraphicFramePr>
@@ -1095,7 +1190,7 @@
                   <pic:spPr>
                     <a:xfrm>
                       <a:off x="0" y="0"/>
-                      <a:ext cx="2514600" cy="1171575"/>
+                      <a:ext cx="2495550" cy="1028700"/>
                     </a:xfrm>
                     <a:prstGeom prst="rect">
                       <a:avLst/>
@@ -1111,41 +1206,29 @@
     <w:p>
       <w:pPr>
         <w:pStyle w:val="a3"/>
-        <w:numPr>
-          <w:ilvl w:val="0"/>
-          <w:numId w:val="5"/>
-        </w:numPr>
-        <w:ind w:firstLineChars="0"/>
-      </w:pPr>
-      <w:r>
-        <w:rPr>
-          <w:rFonts w:hint="eastAsia"/>
-        </w:rPr>
-        <w:t>运行</w:t>
-      </w:r>
-      <w:proofErr w:type="spellStart"/>
-      <w:r>
-        <w:rPr>
-          <w:rFonts w:hint="eastAsia"/>
-        </w:rPr>
-        <w:t>flushlog</w:t>
-      </w:r>
-      <w:proofErr w:type="spellEnd"/>
-    </w:p>
-    <w:p>
-      <w:pPr>
-        <w:pStyle w:val="a3"/>
         <w:ind w:left="780" w:firstLineChars="0" w:firstLine="0"/>
       </w:pPr>
       <w:r>
         <w:rPr>
+          <w:rFonts w:hint="eastAsia"/>
+        </w:rPr>
+        <w:t>同样文件已经同步到本地。</w:t>
+      </w:r>
+    </w:p>
+    <w:p>
+      <w:pPr>
+        <w:pStyle w:val="a3"/>
+        <w:ind w:left="780" w:firstLineChars="0" w:firstLine="0"/>
+      </w:pPr>
+      <w:r>
+        <w:rPr>
           <w:noProof/>
         </w:rPr>
         <w:drawing>
-          <wp:inline distT="0" distB="0" distL="0" distR="0" wp14:anchorId="6E66C34E" wp14:editId="775F6DC3">
-            <wp:extent cx="2495550" cy="1028700"/>
+          <wp:inline distT="0" distB="0" distL="0" distR="0" wp14:anchorId="267C9D45" wp14:editId="15AA16D8">
+            <wp:extent cx="2952750" cy="2286000"/>
             <wp:effectExtent l="0" t="0" r="0" b="0"/>
-            <wp:docPr id="14" name="图片 14"/>
+            <wp:docPr id="15" name="图片 15"/>
             <wp:cNvGraphicFramePr>
               <a:graphicFrameLocks xmlns:a="http://schemas.openxmlformats.org/drawingml/2006/main" noChangeAspect="1"/>
             </wp:cNvGraphicFramePr>
@@ -1165,7 +1248,7 @@
                   <pic:spPr>
                     <a:xfrm>
                       <a:off x="0" y="0"/>
-                      <a:ext cx="2495550" cy="1028700"/>
+                      <a:ext cx="2952750" cy="2286000"/>
                     </a:xfrm>
                     <a:prstGeom prst="rect">
                       <a:avLst/>
@@ -1187,7 +1270,101 @@
         <w:rPr>
           <w:rFonts w:hint="eastAsia"/>
         </w:rPr>
-        <w:t>同样文件已经同步到本地。</w:t>
+        <w:t>根据上面的配置，每个</w:t>
+      </w:r>
+      <w:r>
+        <w:rPr>
+          <w:rFonts w:hint="eastAsia"/>
+        </w:rPr>
+        <w:t>5</w:t>
+      </w:r>
+      <w:r>
+        <w:rPr>
+          <w:rFonts w:hint="eastAsia"/>
+        </w:rPr>
+        <w:t>分钟就会</w:t>
+      </w:r>
+      <w:r>
+        <w:rPr>
+          <w:rFonts w:hint="eastAsia"/>
+        </w:rPr>
+        <w:t>flush</w:t>
+      </w:r>
+      <w:r>
+        <w:rPr>
+          <w:rFonts w:hint="eastAsia"/>
+        </w:rPr>
+        <w:t>一次</w:t>
+      </w:r>
+      <w:r>
+        <w:rPr>
+          <w:rFonts w:hint="eastAsia"/>
+        </w:rPr>
+        <w:t>log</w:t>
+      </w:r>
+      <w:r>
+        <w:rPr>
+          <w:rFonts w:hint="eastAsia"/>
+        </w:rPr>
+        <w:t>。</w:t>
+      </w:r>
+      <w:r>
+        <w:rPr>
+          <w:rFonts w:hint="eastAsia"/>
+        </w:rPr>
+        <w:t>MYSQL</w:t>
+      </w:r>
+      <w:r>
+        <w:rPr>
+          <w:rFonts w:hint="eastAsia"/>
+        </w:rPr>
+        <w:t>的备份已完成。</w:t>
+      </w:r>
+    </w:p>
+    <w:p>
+      <w:pPr>
+        <w:pStyle w:val="a3"/>
+        <w:numPr>
+          <w:ilvl w:val="0"/>
+          <w:numId w:val="1"/>
+        </w:numPr>
+        <w:ind w:firstLineChars="0"/>
+      </w:pPr>
+      <w:r>
+        <w:rPr>
+          <w:rFonts w:hint="eastAsia"/>
+        </w:rPr>
+        <w:t>备份文件系统</w:t>
+      </w:r>
+    </w:p>
+    <w:p>
+      <w:pPr>
+        <w:pStyle w:val="a3"/>
+        <w:numPr>
+          <w:ilvl w:val="0"/>
+          <w:numId w:val="6"/>
+        </w:numPr>
+        <w:ind w:firstLineChars="0"/>
+      </w:pPr>
+      <w:r>
+        <w:rPr>
+          <w:rFonts w:hint="eastAsia"/>
+        </w:rPr>
+        <w:t>创建</w:t>
+      </w:r>
+      <w:proofErr w:type="spellStart"/>
+      <w:r>
+        <w:rPr>
+          <w:rFonts w:hint="eastAsia"/>
+        </w:rPr>
+        <w:t>borg</w:t>
+      </w:r>
+      <w:proofErr w:type="spellEnd"/>
+      <w:r>
+        <w:rPr>
+          <w:rFonts w:hint="eastAsia"/>
+        </w:rPr>
+        <w:t>备份配置</w:t>
       </w:r>
     </w:p>
     <w:p>
@@ -1200,10 +1377,10 @@
           <w:noProof/>
         </w:rPr>
         <w:drawing>
-          <wp:inline distT="0" distB="0" distL="0" distR="0" wp14:anchorId="267C9D45" wp14:editId="15AA16D8">
-            <wp:extent cx="2952750" cy="2286000"/>
-            <wp:effectExtent l="0" t="0" r="0" b="0"/>
-            <wp:docPr id="15" name="图片 15"/>
+          <wp:inline distT="0" distB="0" distL="0" distR="0" wp14:anchorId="6791A176" wp14:editId="58EC0E06">
+            <wp:extent cx="3838575" cy="3124200"/>
+            <wp:effectExtent l="0" t="0" r="9525" b="0"/>
+            <wp:docPr id="16" name="图片 16"/>
             <wp:cNvGraphicFramePr>
               <a:graphicFrameLocks xmlns:a="http://schemas.openxmlformats.org/drawingml/2006/main" noChangeAspect="1"/>
             </wp:cNvGraphicFramePr>
@@ -1223,7 +1400,7 @@
                   <pic:spPr>
                     <a:xfrm>
                       <a:off x="0" y="0"/>
-                      <a:ext cx="2952750" cy="2286000"/>
+                      <a:ext cx="3838575" cy="3124200"/>
                     </a:xfrm>
                     <a:prstGeom prst="rect">
                       <a:avLst/>
@@ -1245,101 +1422,21 @@
         <w:rPr>
           <w:rFonts w:hint="eastAsia"/>
         </w:rPr>
-        <w:t>根据上面的配置，每个</w:t>
-      </w:r>
-      <w:r>
-        <w:rPr>
-          <w:rFonts w:hint="eastAsia"/>
-        </w:rPr>
-        <w:t>5</w:t>
-      </w:r>
-      <w:r>
-        <w:rPr>
-          <w:rFonts w:hint="eastAsia"/>
-        </w:rPr>
-        <w:t>分钟就会</w:t>
-      </w:r>
-      <w:r>
-        <w:rPr>
-          <w:rFonts w:hint="eastAsia"/>
-        </w:rPr>
-        <w:t>flush</w:t>
-      </w:r>
-      <w:r>
-        <w:rPr>
-          <w:rFonts w:hint="eastAsia"/>
-        </w:rPr>
-        <w:t>一次</w:t>
-      </w:r>
-      <w:r>
-        <w:rPr>
-          <w:rFonts w:hint="eastAsia"/>
-        </w:rPr>
-        <w:t>log</w:t>
-      </w:r>
-      <w:r>
-        <w:rPr>
-          <w:rFonts w:hint="eastAsia"/>
-        </w:rPr>
-        <w:t>。</w:t>
-      </w:r>
-      <w:r>
-        <w:rPr>
-          <w:rFonts w:hint="eastAsia"/>
-        </w:rPr>
-        <w:t>MYSQL</w:t>
-      </w:r>
-      <w:r>
-        <w:rPr>
-          <w:rFonts w:hint="eastAsia"/>
-        </w:rPr>
-        <w:t>的备份已完成。</w:t>
-      </w:r>
-    </w:p>
-    <w:p>
-      <w:pPr>
-        <w:pStyle w:val="a3"/>
-        <w:numPr>
-          <w:ilvl w:val="0"/>
-          <w:numId w:val="1"/>
-        </w:numPr>
-        <w:ind w:firstLineChars="0"/>
-      </w:pPr>
-      <w:r>
-        <w:rPr>
-          <w:rFonts w:hint="eastAsia"/>
-        </w:rPr>
-        <w:t>备份文件系统</w:t>
-      </w:r>
-    </w:p>
-    <w:p>
-      <w:pPr>
-        <w:pStyle w:val="a3"/>
-        <w:numPr>
-          <w:ilvl w:val="0"/>
-          <w:numId w:val="6"/>
-        </w:numPr>
-        <w:ind w:firstLineChars="0"/>
-      </w:pPr>
-      <w:r>
-        <w:rPr>
-          <w:rFonts w:hint="eastAsia"/>
-        </w:rPr>
-        <w:t>创建</w:t>
+        <w:t>可见</w:t>
       </w:r>
       <w:proofErr w:type="spellStart"/>
       <w:r>
         <w:rPr>
           <w:rFonts w:hint="eastAsia"/>
         </w:rPr>
-        <w:t>borg</w:t>
+        <w:t>borgBackup</w:t>
       </w:r>
       <w:proofErr w:type="spellEnd"/>
       <w:r>
         <w:rPr>
           <w:rFonts w:hint="eastAsia"/>
         </w:rPr>
-        <w:t>备份配置</w:t>
+        <w:t>还没有配置。</w:t>
       </w:r>
     </w:p>
     <w:p>
@@ -1352,10 +1449,10 @@
           <w:noProof/>
         </w:rPr>
         <w:drawing>
-          <wp:inline distT="0" distB="0" distL="0" distR="0" wp14:anchorId="6791A176" wp14:editId="58EC0E06">
-            <wp:extent cx="3838575" cy="3124200"/>
-            <wp:effectExtent l="0" t="0" r="9525" b="0"/>
-            <wp:docPr id="16" name="图片 16"/>
+          <wp:inline distT="0" distB="0" distL="0" distR="0" wp14:anchorId="7B230BD3" wp14:editId="0A8995C4">
+            <wp:extent cx="4181475" cy="4086225"/>
+            <wp:effectExtent l="0" t="0" r="9525" b="9525"/>
+            <wp:docPr id="17" name="图片 17"/>
             <wp:cNvGraphicFramePr>
               <a:graphicFrameLocks xmlns:a="http://schemas.openxmlformats.org/drawingml/2006/main" noChangeAspect="1"/>
             </wp:cNvGraphicFramePr>
@@ -1375,7 +1472,7 @@
                   <pic:spPr>
                     <a:xfrm>
                       <a:off x="0" y="0"/>
-                      <a:ext cx="3838575" cy="3124200"/>
+                      <a:ext cx="4181475" cy="4086225"/>
                     </a:xfrm>
                     <a:prstGeom prst="rect">
                       <a:avLst/>
@@ -1391,43 +1488,47 @@
     <w:p>
       <w:pPr>
         <w:pStyle w:val="a3"/>
+        <w:numPr>
+          <w:ilvl w:val="0"/>
+          <w:numId w:val="6"/>
+        </w:numPr>
+        <w:ind w:firstLineChars="0"/>
+      </w:pPr>
+      <w:r>
+        <w:rPr>
+          <w:rFonts w:hint="eastAsia"/>
+        </w:rPr>
+        <w:t>更新</w:t>
+      </w:r>
+      <w:proofErr w:type="spellStart"/>
+      <w:r>
+        <w:rPr>
+          <w:rFonts w:hint="eastAsia"/>
+        </w:rPr>
+        <w:t>borg</w:t>
+      </w:r>
+      <w:proofErr w:type="spellEnd"/>
+      <w:r>
+        <w:rPr>
+          <w:rFonts w:hint="eastAsia"/>
+        </w:rPr>
+        <w:t>配置</w:t>
+      </w:r>
+    </w:p>
+    <w:p>
+      <w:pPr>
+        <w:pStyle w:val="a3"/>
         <w:ind w:left="780" w:firstLineChars="0" w:firstLine="0"/>
       </w:pPr>
       <w:r>
         <w:rPr>
-          <w:rFonts w:hint="eastAsia"/>
-        </w:rPr>
-        <w:t>可见</w:t>
-      </w:r>
-      <w:proofErr w:type="spellStart"/>
-      <w:r>
-        <w:rPr>
-          <w:rFonts w:hint="eastAsia"/>
-        </w:rPr>
-        <w:t>borgBackup</w:t>
-      </w:r>
-      <w:proofErr w:type="spellEnd"/>
-      <w:r>
-        <w:rPr>
-          <w:rFonts w:hint="eastAsia"/>
-        </w:rPr>
-        <w:t>还没有配置。</w:t>
-      </w:r>
-    </w:p>
-    <w:p>
-      <w:pPr>
-        <w:pStyle w:val="a3"/>
-        <w:ind w:left="780" w:firstLineChars="0" w:firstLine="0"/>
-      </w:pPr>
-      <w:r>
-        <w:rPr>
           <w:noProof/>
         </w:rPr>
         <w:drawing>
-          <wp:inline distT="0" distB="0" distL="0" distR="0" wp14:anchorId="7B230BD3" wp14:editId="0A8995C4">
-            <wp:extent cx="4181475" cy="4086225"/>
+          <wp:inline distT="0" distB="0" distL="0" distR="0" wp14:anchorId="09C4B7EA" wp14:editId="5AD036F1">
+            <wp:extent cx="8029575" cy="4162425"/>
             <wp:effectExtent l="0" t="0" r="9525" b="9525"/>
-            <wp:docPr id="17" name="图片 17"/>
+            <wp:docPr id="18" name="图片 18"/>
             <wp:cNvGraphicFramePr>
               <a:graphicFrameLocks xmlns:a="http://schemas.openxmlformats.org/drawingml/2006/main" noChangeAspect="1"/>
             </wp:cNvGraphicFramePr>
@@ -1447,7 +1548,7 @@
                   <pic:spPr>
                     <a:xfrm>
                       <a:off x="0" y="0"/>
-                      <a:ext cx="4181475" cy="4086225"/>
+                      <a:ext cx="8029575" cy="4162425"/>
                     </a:xfrm>
                     <a:prstGeom prst="rect">
                       <a:avLst/>
@@ -1463,31 +1564,39 @@
     <w:p>
       <w:pPr>
         <w:pStyle w:val="a3"/>
-        <w:numPr>
-          <w:ilvl w:val="0"/>
-          <w:numId w:val="6"/>
-        </w:numPr>
-        <w:ind w:firstLineChars="0"/>
-      </w:pPr>
-      <w:r>
-        <w:rPr>
-          <w:rFonts w:hint="eastAsia"/>
-        </w:rPr>
-        <w:t>更新</w:t>
+        <w:ind w:left="780" w:firstLineChars="0" w:firstLine="0"/>
+      </w:pPr>
+      <w:r>
+        <w:rPr>
+          <w:rFonts w:hint="eastAsia"/>
+        </w:rPr>
+        <w:t>同样需要指定所有的字段，特备需要注意的是</w:t>
       </w:r>
       <w:proofErr w:type="spellStart"/>
       <w:r>
         <w:rPr>
           <w:rFonts w:hint="eastAsia"/>
         </w:rPr>
-        <w:t>borg</w:t>
+        <w:t>cron</w:t>
       </w:r>
       <w:proofErr w:type="spellEnd"/>
       <w:r>
         <w:rPr>
           <w:rFonts w:hint="eastAsia"/>
         </w:rPr>
-        <w:t>配置</w:t>
+        <w:t>表达式，如果出错的话会抛出异常。但是现在备份目录</w:t>
+      </w:r>
+      <w:r>
+        <w:rPr>
+          <w:rFonts w:hint="eastAsia"/>
+        </w:rPr>
+        <w:t>includes</w:t>
+      </w:r>
+      <w:r>
+        <w:rPr>
+          <w:rFonts w:hint="eastAsia"/>
+        </w:rPr>
+        <w:t>为空，所以还需要进一步配置。</w:t>
       </w:r>
     </w:p>
     <w:p>
@@ -1500,10 +1609,10 @@
           <w:noProof/>
         </w:rPr>
         <w:drawing>
-          <wp:inline distT="0" distB="0" distL="0" distR="0" wp14:anchorId="09C4B7EA" wp14:editId="5AD036F1">
-            <wp:extent cx="8029575" cy="4162425"/>
-            <wp:effectExtent l="0" t="0" r="9525" b="9525"/>
-            <wp:docPr id="18" name="图片 18"/>
+          <wp:inline distT="0" distB="0" distL="0" distR="0" wp14:anchorId="5612A8C3" wp14:editId="24E13043">
+            <wp:extent cx="5476875" cy="4191000"/>
+            <wp:effectExtent l="0" t="0" r="9525" b="0"/>
+            <wp:docPr id="19" name="图片 19"/>
             <wp:cNvGraphicFramePr>
               <a:graphicFrameLocks xmlns:a="http://schemas.openxmlformats.org/drawingml/2006/main" noChangeAspect="1"/>
             </wp:cNvGraphicFramePr>
@@ -1523,7 +1632,7 @@
                   <pic:spPr>
                     <a:xfrm>
                       <a:off x="0" y="0"/>
-                      <a:ext cx="8029575" cy="4162425"/>
+                      <a:ext cx="5476875" cy="4191000"/>
                     </a:xfrm>
                     <a:prstGeom prst="rect">
                       <a:avLst/>
@@ -1545,33 +1654,47 @@
         <w:rPr>
           <w:rFonts w:hint="eastAsia"/>
         </w:rPr>
-        <w:t>同样需要指定所有的字段，特备需要注意的是</w:t>
-      </w:r>
-      <w:proofErr w:type="spellStart"/>
-      <w:r>
-        <w:rPr>
-          <w:rFonts w:hint="eastAsia"/>
-        </w:rPr>
-        <w:t>cron</w:t>
-      </w:r>
-      <w:proofErr w:type="spellEnd"/>
-      <w:r>
-        <w:rPr>
-          <w:rFonts w:hint="eastAsia"/>
-        </w:rPr>
-        <w:t>表达式，如果出错的话会抛出异常。但是现在备份目录</w:t>
-      </w:r>
-      <w:r>
-        <w:rPr>
-          <w:rFonts w:hint="eastAsia"/>
-        </w:rPr>
-        <w:t>includes</w:t>
-      </w:r>
-      <w:r>
-        <w:rPr>
-          <w:rFonts w:hint="eastAsia"/>
-        </w:rPr>
-        <w:t>为空，所以还需要进一步配置。</w:t>
+        <w:t>现在</w:t>
+      </w:r>
+      <w:r>
+        <w:rPr>
+          <w:rFonts w:hint="eastAsia"/>
+        </w:rPr>
+        <w:t>include</w:t>
+      </w:r>
+      <w:r>
+        <w:rPr>
+          <w:rFonts w:hint="eastAsia"/>
+        </w:rPr>
+        <w:t>字段已经具备。</w:t>
+      </w:r>
+    </w:p>
+    <w:p>
+      <w:pPr>
+        <w:pStyle w:val="a3"/>
+        <w:numPr>
+          <w:ilvl w:val="0"/>
+          <w:numId w:val="6"/>
+        </w:numPr>
+        <w:ind w:firstLineChars="0"/>
+      </w:pPr>
+      <w:r>
+        <w:rPr>
+          <w:rFonts w:hint="eastAsia"/>
+        </w:rPr>
+        <w:t>新建</w:t>
+      </w:r>
+      <w:r>
+        <w:rPr>
+          <w:rFonts w:hint="eastAsia"/>
+        </w:rPr>
+        <w:t>archive</w:t>
+      </w:r>
+      <w:r>
+        <w:rPr>
+          <w:rFonts w:hint="eastAsia"/>
+        </w:rPr>
+        <w:t>。</w:t>
       </w:r>
     </w:p>
     <w:p>
@@ -1584,10 +1707,10 @@
           <w:noProof/>
         </w:rPr>
         <w:drawing>
-          <wp:inline distT="0" distB="0" distL="0" distR="0" wp14:anchorId="5612A8C3" wp14:editId="24E13043">
-            <wp:extent cx="5476875" cy="4191000"/>
-            <wp:effectExtent l="0" t="0" r="9525" b="0"/>
-            <wp:docPr id="19" name="图片 19"/>
+          <wp:inline distT="0" distB="0" distL="0" distR="0" wp14:anchorId="3923C3C0" wp14:editId="2C197205">
+            <wp:extent cx="5791200" cy="2371725"/>
+            <wp:effectExtent l="0" t="0" r="0" b="9525"/>
+            <wp:docPr id="20" name="图片 20"/>
             <wp:cNvGraphicFramePr>
               <a:graphicFrameLocks xmlns:a="http://schemas.openxmlformats.org/drawingml/2006/main" noChangeAspect="1"/>
             </wp:cNvGraphicFramePr>
@@ -1607,7 +1730,7 @@
                   <pic:spPr>
                     <a:xfrm>
                       <a:off x="0" y="0"/>
-                      <a:ext cx="5476875" cy="4191000"/>
+                      <a:ext cx="5791200" cy="2371725"/>
                     </a:xfrm>
                     <a:prstGeom prst="rect">
                       <a:avLst/>
@@ -1623,30 +1746,6 @@
     <w:p>
       <w:pPr>
         <w:pStyle w:val="a3"/>
-        <w:ind w:left="780" w:firstLineChars="0" w:firstLine="0"/>
-      </w:pPr>
-      <w:r>
-        <w:rPr>
-          <w:rFonts w:hint="eastAsia"/>
-        </w:rPr>
-        <w:t>现在</w:t>
-      </w:r>
-      <w:r>
-        <w:rPr>
-          <w:rFonts w:hint="eastAsia"/>
-        </w:rPr>
-        <w:t>include</w:t>
-      </w:r>
-      <w:r>
-        <w:rPr>
-          <w:rFonts w:hint="eastAsia"/>
-        </w:rPr>
-        <w:t>字段已经具备。</w:t>
-      </w:r>
-    </w:p>
-    <w:p>
-      <w:pPr>
-        <w:pStyle w:val="a3"/>
         <w:numPr>
           <w:ilvl w:val="0"/>
           <w:numId w:val="6"/>
@@ -1657,19 +1756,7 @@
         <w:rPr>
           <w:rFonts w:hint="eastAsia"/>
         </w:rPr>
-        <w:t>新建</w:t>
-      </w:r>
-      <w:r>
-        <w:rPr>
-          <w:rFonts w:hint="eastAsia"/>
-        </w:rPr>
-        <w:t>archive</w:t>
-      </w:r>
-      <w:r>
-        <w:rPr>
-          <w:rFonts w:hint="eastAsia"/>
-        </w:rPr>
-        <w:t>。</w:t>
+        <w:t>下载备份仓库</w:t>
       </w:r>
     </w:p>
     <w:p>
@@ -1682,10 +1769,10 @@
           <w:noProof/>
         </w:rPr>
         <w:drawing>
-          <wp:inline distT="0" distB="0" distL="0" distR="0" wp14:anchorId="3923C3C0" wp14:editId="2C197205">
-            <wp:extent cx="5791200" cy="2371725"/>
-            <wp:effectExtent l="0" t="0" r="0" b="9525"/>
-            <wp:docPr id="20" name="图片 20"/>
+          <wp:inline distT="0" distB="0" distL="0" distR="0" wp14:anchorId="2CBAB032" wp14:editId="110644DC">
+            <wp:extent cx="4171950" cy="971550"/>
+            <wp:effectExtent l="0" t="0" r="0" b="0"/>
+            <wp:docPr id="21" name="图片 21"/>
             <wp:cNvGraphicFramePr>
               <a:graphicFrameLocks xmlns:a="http://schemas.openxmlformats.org/drawingml/2006/main" noChangeAspect="1"/>
             </wp:cNvGraphicFramePr>
@@ -1705,7 +1792,7 @@
                   <pic:spPr>
                     <a:xfrm>
                       <a:off x="0" y="0"/>
-                      <a:ext cx="5791200" cy="2371725"/>
+                      <a:ext cx="4171950" cy="971550"/>
                     </a:xfrm>
                     <a:prstGeom prst="rect">
                       <a:avLst/>
@@ -1721,33 +1808,53 @@
     <w:p>
       <w:pPr>
         <w:pStyle w:val="a3"/>
-        <w:numPr>
-          <w:ilvl w:val="0"/>
-          <w:numId w:val="6"/>
-        </w:numPr>
-        <w:ind w:firstLineChars="0"/>
-      </w:pPr>
-      <w:r>
-        <w:rPr>
-          <w:rFonts w:hint="eastAsia"/>
-        </w:rPr>
-        <w:t>下载备份仓库</w:t>
-      </w:r>
-    </w:p>
-    <w:p>
-      <w:pPr>
-        <w:pStyle w:val="a3"/>
         <w:ind w:left="780" w:firstLineChars="0" w:firstLine="0"/>
       </w:pPr>
       <w:r>
         <w:rPr>
+          <w:rFonts w:hint="eastAsia"/>
+        </w:rPr>
+        <w:t>在计划任务中，新建</w:t>
+      </w:r>
+      <w:r>
+        <w:rPr>
+          <w:rFonts w:hint="eastAsia"/>
+        </w:rPr>
+        <w:t>archive</w:t>
+      </w:r>
+      <w:r>
+        <w:rPr>
+          <w:rFonts w:hint="eastAsia"/>
+        </w:rPr>
+        <w:t>和下载仓库是合在一起的。可以看到</w:t>
+      </w:r>
+      <w:r>
+        <w:rPr>
+          <w:rFonts w:hint="eastAsia"/>
+        </w:rPr>
+        <w:t>repo</w:t>
+      </w:r>
+      <w:r>
+        <w:rPr>
+          <w:rFonts w:hint="eastAsia"/>
+        </w:rPr>
+        <w:t>已经下载。</w:t>
+      </w:r>
+    </w:p>
+    <w:p>
+      <w:pPr>
+        <w:pStyle w:val="a3"/>
+        <w:ind w:left="780" w:firstLineChars="0" w:firstLine="0"/>
+      </w:pPr>
+      <w:r>
+        <w:rPr>
           <w:noProof/>
         </w:rPr>
         <w:drawing>
-          <wp:inline distT="0" distB="0" distL="0" distR="0" wp14:anchorId="2CBAB032" wp14:editId="110644DC">
-            <wp:extent cx="4171950" cy="971550"/>
-            <wp:effectExtent l="0" t="0" r="0" b="0"/>
-            <wp:docPr id="21" name="图片 21"/>
+          <wp:inline distT="0" distB="0" distL="0" distR="0" wp14:anchorId="6A670A90" wp14:editId="0E0D3073">
+            <wp:extent cx="3038475" cy="3438525"/>
+            <wp:effectExtent l="0" t="0" r="9525" b="9525"/>
+            <wp:docPr id="22" name="图片 22"/>
             <wp:cNvGraphicFramePr>
               <a:graphicFrameLocks xmlns:a="http://schemas.openxmlformats.org/drawingml/2006/main" noChangeAspect="1"/>
             </wp:cNvGraphicFramePr>
@@ -1767,7 +1874,7 @@
                   <pic:spPr>
                     <a:xfrm>
                       <a:off x="0" y="0"/>
-                      <a:ext cx="4171950" cy="971550"/>
+                      <a:ext cx="3038475" cy="3438525"/>
                     </a:xfrm>
                     <a:prstGeom prst="rect">
                       <a:avLst/>
@@ -1783,56 +1890,91 @@
     <w:p>
       <w:pPr>
         <w:pStyle w:val="a3"/>
+        <w:numPr>
+          <w:ilvl w:val="0"/>
+          <w:numId w:val="1"/>
+        </w:numPr>
+        <w:ind w:firstLineChars="0"/>
+      </w:pPr>
+      <w:r>
+        <w:rPr>
+          <w:rFonts w:hint="eastAsia"/>
+        </w:rPr>
+        <w:t>关于计划任务</w:t>
+      </w:r>
+    </w:p>
+    <w:p>
+      <w:pPr>
+        <w:pStyle w:val="a3"/>
+        <w:numPr>
+          <w:ilvl w:val="0"/>
+          <w:numId w:val="8"/>
+        </w:numPr>
+        <w:ind w:firstLineChars="0"/>
+      </w:pPr>
+      <w:proofErr w:type="spellStart"/>
+      <w:r>
+        <w:rPr>
+          <w:rFonts w:hint="eastAsia"/>
+        </w:rPr>
+        <w:t>borg</w:t>
+      </w:r>
+      <w:proofErr w:type="spellEnd"/>
+      <w:r>
+        <w:rPr>
+          <w:rFonts w:hint="eastAsia"/>
+        </w:rPr>
+        <w:t>卷的生成和下载，</w:t>
+      </w:r>
+      <w:proofErr w:type="spellStart"/>
+      <w:r>
+        <w:rPr>
+          <w:rFonts w:hint="eastAsia"/>
+        </w:rPr>
+        <w:t>BorgArchiveJob</w:t>
+      </w:r>
+      <w:proofErr w:type="spellEnd"/>
+    </w:p>
+    <w:p>
+      <w:pPr>
+        <w:pStyle w:val="a3"/>
         <w:ind w:left="780" w:firstLineChars="0" w:firstLine="0"/>
       </w:pPr>
       <w:r>
         <w:rPr>
           <w:rFonts w:hint="eastAsia"/>
         </w:rPr>
-        <w:t>在计划任务中，新建</w:t>
-      </w:r>
-      <w:r>
-        <w:rPr>
-          <w:rFonts w:hint="eastAsia"/>
-        </w:rPr>
-        <w:t>archive</w:t>
-      </w:r>
-      <w:r>
-        <w:rPr>
-          <w:rFonts w:hint="eastAsia"/>
-        </w:rPr>
-        <w:t>和下载仓库是合在一起的。可以看到</w:t>
-      </w:r>
-      <w:r>
-        <w:rPr>
-          <w:rFonts w:hint="eastAsia"/>
-        </w:rPr>
-        <w:t>repo</w:t>
-      </w:r>
-      <w:r>
-        <w:rPr>
-          <w:rFonts w:hint="eastAsia"/>
-        </w:rPr>
-        <w:t>已经下载。</w:t>
+        <w:t>该计划任务可以通过</w:t>
+      </w:r>
+      <w:proofErr w:type="spellStart"/>
+      <w:r>
+        <w:t>borg</w:t>
+      </w:r>
+      <w:proofErr w:type="spellEnd"/>
+      <w:r>
+        <w:t>-description-update</w:t>
+      </w:r>
+      <w:r>
+        <w:rPr>
+          <w:rFonts w:hint="eastAsia"/>
+        </w:rPr>
+        <w:t>命令对单个服务器进行调整，每次任务结束都会保留一个结果到数据库。</w:t>
       </w:r>
     </w:p>
     <w:p>
       <w:pPr>
         <w:pStyle w:val="a3"/>
         <w:ind w:left="780" w:firstLineChars="0" w:firstLine="0"/>
-        <w:rPr>
-          <w:rFonts w:hint="eastAsia"/>
-        </w:rPr>
       </w:pPr>
       <w:r>
         <w:rPr>
           <w:noProof/>
         </w:rPr>
         <w:drawing>
-          <wp:inline distT="0" distB="0" distL="0" distR="0" wp14:anchorId="6A670A90" wp14:editId="0E0D3073">
-            <wp:extent cx="3038475" cy="3438525"/>
-            <wp:effectExtent l="0" t="0" r="9525" b="9525"/>
-            <wp:docPr id="22" name="图片 22"/>
+          <wp:inline distT="0" distB="0" distL="0" distR="0" wp14:anchorId="1039422A" wp14:editId="7FABF4D5">
+            <wp:extent cx="3438525" cy="1714500"/>
+            <wp:effectExtent l="0" t="0" r="9525" b="0"/>
+            <wp:docPr id="2" name="图片 2"/>
             <wp:cNvGraphicFramePr>
               <a:graphicFrameLocks xmlns:a="http://schemas.openxmlformats.org/drawingml/2006/main" noChangeAspect="1"/>
             </wp:cNvGraphicFramePr>
@@ -1852,7 +1994,7 @@
                   <pic:spPr>
                     <a:xfrm>
                       <a:off x="0" y="0"/>
-                      <a:ext cx="3038475" cy="3438525"/>
+                      <a:ext cx="3438525" cy="1714500"/>
                     </a:xfrm>
                     <a:prstGeom prst="rect">
                       <a:avLst/>
@@ -1868,6 +2010,339 @@
     <w:p>
       <w:pPr>
         <w:pStyle w:val="a3"/>
+        <w:ind w:left="780" w:firstLineChars="0" w:firstLine="0"/>
+      </w:pPr>
+      <w:r>
+        <w:rPr>
+          <w:rFonts w:hint="eastAsia"/>
+        </w:rPr>
+        <w:t>其中记录了什么时候运行，花了多少时间，总共多少文件，下载了多少文件，总共文件的容量，下载的容量等，该数据可以大致反映出备份目标文件增长的速度。</w:t>
+      </w:r>
+    </w:p>
+    <w:p>
+      <w:pPr>
+        <w:pStyle w:val="a3"/>
+        <w:numPr>
+          <w:ilvl w:val="0"/>
+          <w:numId w:val="8"/>
+        </w:numPr>
+        <w:ind w:firstLineChars="0"/>
+        <w:rPr>
+          <w:rFonts w:ascii="Consolas" w:hAnsi="Consolas" w:cs="Consolas"/>
+          <w:color w:val="000000"/>
+          <w:kern w:val="0"/>
+          <w:sz w:val="20"/>
+          <w:szCs w:val="20"/>
+          <w:highlight w:val="lightGray"/>
+        </w:rPr>
+      </w:pPr>
+      <w:proofErr w:type="spellStart"/>
+      <w:r>
+        <w:rPr>
+          <w:rFonts w:hint="eastAsia"/>
+        </w:rPr>
+        <w:t>borg</w:t>
+      </w:r>
+      <w:proofErr w:type="spellEnd"/>
+      <w:r>
+        <w:rPr>
+          <w:rFonts w:hint="eastAsia"/>
+        </w:rPr>
+        <w:t>卷的修剪，</w:t>
+      </w:r>
+      <w:proofErr w:type="spellStart"/>
+      <w:r>
+        <w:rPr>
+          <w:rFonts w:ascii="Consolas" w:hAnsi="Consolas" w:cs="Consolas"/>
+          <w:color w:val="000000"/>
+          <w:kern w:val="0"/>
+          <w:sz w:val="20"/>
+          <w:szCs w:val="20"/>
+          <w:highlight w:val="lightGray"/>
+        </w:rPr>
+        <w:t>BorgPruneJob</w:t>
+      </w:r>
+      <w:proofErr w:type="spellEnd"/>
+    </w:p>
+    <w:p>
+      <w:pPr>
+        <w:pStyle w:val="a3"/>
+        <w:ind w:left="780" w:firstLineChars="0" w:firstLine="0"/>
+      </w:pPr>
+      <w:r>
+        <w:rPr>
+          <w:rFonts w:hint="eastAsia"/>
+        </w:rPr>
+        <w:t>每次运行</w:t>
+      </w:r>
+      <w:proofErr w:type="spellStart"/>
+      <w:r>
+        <w:rPr>
+          <w:rFonts w:hint="eastAsia"/>
+        </w:rPr>
+        <w:t>borg</w:t>
+      </w:r>
+      <w:proofErr w:type="spellEnd"/>
+      <w:r>
+        <w:rPr>
+          <w:rFonts w:hint="eastAsia"/>
+        </w:rPr>
+        <w:t>卷都会产生一个新的卷文件，修剪就是合并和整理</w:t>
+      </w:r>
+      <w:r>
+        <w:rPr>
+          <w:rFonts w:hint="eastAsia"/>
+        </w:rPr>
+        <w:t>。比如保留</w:t>
+      </w:r>
+      <w:r>
+        <w:rPr>
+          <w:rFonts w:hint="eastAsia"/>
+        </w:rPr>
+        <w:t>6</w:t>
+      </w:r>
+      <w:r>
+        <w:rPr>
+          <w:rFonts w:hint="eastAsia"/>
+        </w:rPr>
+        <w:t>个月的月卷，</w:t>
+      </w:r>
+      <w:r>
+        <w:rPr>
+          <w:rFonts w:hint="eastAsia"/>
+        </w:rPr>
+        <w:t>4</w:t>
+      </w:r>
+      <w:r>
+        <w:rPr>
+          <w:rFonts w:hint="eastAsia"/>
+        </w:rPr>
+        <w:t>个星期的星期卷，</w:t>
+      </w:r>
+      <w:r>
+        <w:rPr>
+          <w:rFonts w:hint="eastAsia"/>
+        </w:rPr>
+        <w:t>7</w:t>
+      </w:r>
+      <w:r>
+        <w:rPr>
+          <w:rFonts w:hint="eastAsia"/>
+        </w:rPr>
+        <w:t>天</w:t>
+      </w:r>
+      <w:proofErr w:type="gramStart"/>
+      <w:r>
+        <w:rPr>
+          <w:rFonts w:hint="eastAsia"/>
+        </w:rPr>
+        <w:t>的日卷等等</w:t>
+      </w:r>
+      <w:proofErr w:type="gramEnd"/>
+      <w:r>
+        <w:rPr>
+          <w:rFonts w:hint="eastAsia"/>
+        </w:rPr>
+        <w:t>。</w:t>
+      </w:r>
+    </w:p>
+    <w:p>
+      <w:pPr>
+        <w:pStyle w:val="a3"/>
+        <w:numPr>
+          <w:ilvl w:val="0"/>
+          <w:numId w:val="8"/>
+        </w:numPr>
+        <w:ind w:firstLineChars="0"/>
+      </w:pPr>
+      <w:r>
+        <w:rPr>
+          <w:rFonts w:hint="eastAsia"/>
+        </w:rPr>
+        <w:t>磁盘容量监测</w:t>
+      </w:r>
+      <w:proofErr w:type="spellStart"/>
+      <w:r>
+        <w:rPr>
+          <w:rFonts w:ascii="Consolas" w:hAnsi="Consolas" w:cs="Consolas"/>
+          <w:color w:val="000000"/>
+          <w:kern w:val="0"/>
+          <w:sz w:val="20"/>
+          <w:szCs w:val="20"/>
+          <w:highlight w:val="lightGray"/>
+        </w:rPr>
+        <w:t>DiskfreeJob</w:t>
+      </w:r>
+      <w:proofErr w:type="spellEnd"/>
+    </w:p>
+    <w:p>
+      <w:pPr>
+        <w:pStyle w:val="a3"/>
+        <w:ind w:left="780" w:firstLineChars="0" w:firstLine="0"/>
+      </w:pPr>
+      <w:r>
+        <w:rPr>
+          <w:rFonts w:hint="eastAsia"/>
+        </w:rPr>
+        <w:t>该任务列出每个磁盘的容量和剩余容量，根据增长率可以提前警示磁盘容量。</w:t>
+      </w:r>
+    </w:p>
+    <w:p>
+      <w:pPr>
+        <w:pStyle w:val="a3"/>
+        <w:ind w:left="780" w:firstLineChars="0" w:firstLine="0"/>
+      </w:pPr>
+      <w:r>
+        <w:rPr>
+          <w:noProof/>
+        </w:rPr>
+        <w:drawing>
+          <wp:inline distT="0" distB="0" distL="0" distR="0" wp14:anchorId="555148A3" wp14:editId="2A5C6CCF">
+            <wp:extent cx="3228975" cy="1819275"/>
+            <wp:effectExtent l="0" t="0" r="9525" b="9525"/>
+            <wp:docPr id="3" name="图片 3"/>
+            <wp:cNvGraphicFramePr>
+              <a:graphicFrameLocks xmlns:a="http://schemas.openxmlformats.org/drawingml/2006/main" noChangeAspect="1"/>
+            </wp:cNvGraphicFramePr>
+            <a:graphic xmlns:a="http://schemas.openxmlformats.org/drawingml/2006/main">
+              <a:graphicData uri="http://schemas.openxmlformats.org/drawingml/2006/picture">
+                <pic:pic xmlns:pic="http://schemas.openxmlformats.org/drawingml/2006/picture">
+                  <pic:nvPicPr>
+                    <pic:cNvPr id="1" name=""/>
+                    <pic:cNvPicPr/>
+                  </pic:nvPicPr>
+                  <pic:blipFill>
+                    <a:blip r:embed="rId23"/>
+                    <a:stretch>
+                      <a:fillRect/>
+                    </a:stretch>
+                  </pic:blipFill>
+                  <pic:spPr>
+                    <a:xfrm>
+                      <a:off x="0" y="0"/>
+                      <a:ext cx="3228975" cy="1819275"/>
+                    </a:xfrm>
+                    <a:prstGeom prst="rect">
+                      <a:avLst/>
+                    </a:prstGeom>
+                  </pic:spPr>
+                </pic:pic>
+              </a:graphicData>
+            </a:graphic>
+          </wp:inline>
+        </w:drawing>
+      </w:r>
+    </w:p>
+    <w:p>
+      <w:pPr>
+        <w:pStyle w:val="a3"/>
+        <w:numPr>
+          <w:ilvl w:val="0"/>
+          <w:numId w:val="8"/>
+        </w:numPr>
+        <w:ind w:firstLineChars="0"/>
+        <w:rPr>
+          <w:rFonts w:ascii="Consolas" w:hAnsi="Consolas" w:cs="Consolas"/>
+          <w:color w:val="000000"/>
+          <w:kern w:val="0"/>
+          <w:sz w:val="20"/>
+          <w:szCs w:val="20"/>
+          <w:highlight w:val="lightGray"/>
+        </w:rPr>
+      </w:pPr>
+      <w:r>
+        <w:rPr>
+          <w:rFonts w:hint="eastAsia"/>
+        </w:rPr>
+        <w:t>主机负载监测</w:t>
+      </w:r>
+      <w:r>
+        <w:rPr>
+          <w:rFonts w:hint="eastAsia"/>
+        </w:rPr>
+        <w:t xml:space="preserve"> </w:t>
+      </w:r>
+      <w:proofErr w:type="spellStart"/>
+      <w:r>
+        <w:rPr>
+          <w:rFonts w:ascii="Consolas" w:hAnsi="Consolas" w:cs="Consolas"/>
+          <w:color w:val="000000"/>
+          <w:kern w:val="0"/>
+          <w:sz w:val="20"/>
+          <w:szCs w:val="20"/>
+          <w:highlight w:val="lightGray"/>
+        </w:rPr>
+        <w:t>UpTimeJob</w:t>
+      </w:r>
+      <w:proofErr w:type="spellEnd"/>
+    </w:p>
+    <w:p>
+      <w:pPr>
+        <w:pStyle w:val="a3"/>
+        <w:ind w:left="780" w:firstLineChars="0" w:firstLine="0"/>
+      </w:pPr>
+      <w:r>
+        <w:rPr>
+          <w:noProof/>
+        </w:rPr>
+        <w:drawing>
+          <wp:inline distT="0" distB="0" distL="0" distR="0" wp14:anchorId="3020CFCB" wp14:editId="75D06660">
+            <wp:extent cx="3190875" cy="1257300"/>
+            <wp:effectExtent l="0" t="0" r="9525" b="0"/>
+            <wp:docPr id="4" name="图片 4"/>
+            <wp:cNvGraphicFramePr>
+              <a:graphicFrameLocks xmlns:a="http://schemas.openxmlformats.org/drawingml/2006/main" noChangeAspect="1"/>
+            </wp:cNvGraphicFramePr>
+            <a:graphic xmlns:a="http://schemas.openxmlformats.org/drawingml/2006/main">
+              <a:graphicData uri="http://schemas.openxmlformats.org/drawingml/2006/picture">
+                <pic:pic xmlns:pic="http://schemas.openxmlformats.org/drawingml/2006/picture">
+                  <pic:nvPicPr>
+                    <pic:cNvPr id="1" name=""/>
+                    <pic:cNvPicPr/>
+                  </pic:nvPicPr>
+                  <pic:blipFill>
+                    <a:blip r:embed="rId24"/>
+                    <a:stretch>
+                      <a:fillRect/>
+                    </a:stretch>
+                  </pic:blipFill>
+                  <pic:spPr>
+                    <a:xfrm>
+                      <a:off x="0" y="0"/>
+                      <a:ext cx="3190875" cy="1257300"/>
+                    </a:xfrm>
+                    <a:prstGeom prst="rect">
+                      <a:avLst/>
+                    </a:prstGeom>
+                  </pic:spPr>
+                </pic:pic>
+              </a:graphicData>
+            </a:graphic>
+          </wp:inline>
+        </w:drawing>
+      </w:r>
+    </w:p>
+    <w:p>
+      <w:pPr>
+        <w:rPr>
+          <w:rFonts w:hint="eastAsia"/>
+        </w:rPr>
+      </w:pPr>
+      <w:r>
+        <w:rPr>
+          <w:rFonts w:hint="eastAsia"/>
+        </w:rPr>
+        <w:t xml:space="preserve"> </w:t>
+      </w:r>
+      <w:r>
+        <w:t xml:space="preserve">   </w:t>
+      </w:r>
+      <w:bookmarkStart w:id="0" w:name="_GoBack"/>
+      <w:bookmarkEnd w:id="0"/>
+    </w:p>
+    <w:p>
+      <w:pPr>
+        <w:pStyle w:val="a3"/>
         <w:numPr>
           <w:ilvl w:val="0"/>
           <w:numId w:val="1"/>
@@ -1908,10 +2383,7 @@
     <w:p>
       <w:pPr>
         <w:pStyle w:val="a3"/>
-        <w:ind w:left="780" w:firstLineChars="0" w:firstLine="0"/>
-        <w:rPr>
-          <w:rFonts w:hint="eastAsia"/>
-        </w:rPr>
+        <w:ind w:left="780" w:firstLineChars="0" w:firstLine="60"/>
       </w:pPr>
       <w:proofErr w:type="spellStart"/>
       <w:r>
@@ -2004,8 +2476,6 @@
         </w:rPr>
         <w:t>即可。</w:t>
       </w:r>
-      <w:bookmarkStart w:id="0" w:name="_GoBack"/>
-      <w:bookmarkEnd w:id="0"/>
     </w:p>
     <w:sectPr>
       <w:pgSz w:w="11906" w:h="16838"/>
@@ -2677,6 +3147,95 @@
       <w:lvlJc w:val="right"/>
       <w:pPr>
         <w:ind w:left="3780" w:hanging="420"/>
+      </w:pPr>
+    </w:lvl>
+  </w:abstractNum>
+  <w:abstractNum w:abstractNumId="7" w15:restartNumberingAfterBreak="0">
+    <w:nsid w:val="793A782E"/>
+    <w:multiLevelType w:val="hybridMultilevel"/>
+    <w:tmpl w:val="1504A210"/>
+    <w:lvl w:ilvl="0" w:tplc="9BB03844">
+      <w:start w:val="1"/>
+      <w:numFmt w:val="decimal"/>
+      <w:lvlText w:val="%1、"/>
+      <w:lvlJc w:val="left"/>
+      <w:pPr>
+        <w:ind w:left="780" w:hanging="360"/>
+      </w:pPr>
+      <w:rPr>
+        <w:rFonts w:hint="default"/>
+      </w:rPr>
+    </w:lvl>
+    <w:lvl w:ilvl="1" w:tplc="04090019">
+      <w:start w:val="1"/>
+      <w:numFmt w:val="lowerLetter"/>
+      <w:lvlText w:val="%2)"/>
+      <w:lvlJc w:val="left"/>
+      <w:pPr>
+        <w:ind w:left="1260" w:hanging="420"/>
+      </w:pPr>
+    </w:lvl>
+    <w:lvl w:ilvl="2" w:tplc="0409001B" w:tentative="1">
+      <w:start w:val="1"/>
+      <w:numFmt w:val="lowerRoman"/>
+      <w:lvlText w:val="%3."/>
+      <w:lvlJc w:val="right"/>
+      <w:pPr>
+        <w:ind w:left="1680" w:hanging="420"/>
+      </w:pPr>
+    </w:lvl>
+    <w:lvl w:ilvl="3" w:tplc="0409000F" w:tentative="1">
+      <w:start w:val="1"/>
+      <w:numFmt w:val="decimal"/>
+      <w:lvlText w:val="%4."/>
+      <w:lvlJc w:val="left"/>
+      <w:pPr>
+        <w:ind w:left="2100" w:hanging="420"/>
+      </w:pPr>
+    </w:lvl>
+    <w:lvl w:ilvl="4" w:tplc="04090019" w:tentative="1">
+      <w:start w:val="1"/>
+      <w:numFmt w:val="lowerLetter"/>
+      <w:lvlText w:val="%5)"/>
+      <w:lvlJc w:val="left"/>
+      <w:pPr>
+        <w:ind w:left="2520" w:hanging="420"/>
+      </w:pPr>
+    </w:lvl>
+    <w:lvl w:ilvl="5" w:tplc="0409001B" w:tentative="1">
+      <w:start w:val="1"/>
+      <w:numFmt w:val="lowerRoman"/>
+      <w:lvlText w:val="%6."/>
+      <w:lvlJc w:val="right"/>
+      <w:pPr>
+        <w:ind w:left="2940" w:hanging="420"/>
+      </w:pPr>
+    </w:lvl>
+    <w:lvl w:ilvl="6" w:tplc="0409000F" w:tentative="1">
+      <w:start w:val="1"/>
+      <w:numFmt w:val="decimal"/>
+      <w:lvlText w:val="%7."/>
+      <w:lvlJc w:val="left"/>
+      <w:pPr>
+        <w:ind w:left="3360" w:hanging="420"/>
+      </w:pPr>
+    </w:lvl>
+    <w:lvl w:ilvl="7" w:tplc="04090019" w:tentative="1">
+      <w:start w:val="1"/>
+      <w:numFmt w:val="lowerLetter"/>
+      <w:lvlText w:val="%8)"/>
+      <w:lvlJc w:val="left"/>
+      <w:pPr>
+        <w:ind w:left="3780" w:hanging="420"/>
+      </w:pPr>
+    </w:lvl>
+    <w:lvl w:ilvl="8" w:tplc="0409001B" w:tentative="1">
+      <w:start w:val="1"/>
+      <w:numFmt w:val="lowerRoman"/>
+      <w:lvlText w:val="%9."/>
+      <w:lvlJc w:val="right"/>
+      <w:pPr>
+        <w:ind w:left="4200" w:hanging="420"/>
       </w:pPr>
     </w:lvl>
   </w:abstractNum>
@@ -2700,6 +3259,9 @@
   </w:num>
   <w:num w:numId="7">
     <w:abstractNumId w:val="0"/>
+  </w:num>
+  <w:num w:numId="8">
+    <w:abstractNumId w:val="7"/>
   </w:num>
 </w:numbering>
 </file>

</xml_diff>

<commit_message>
need more batch script skill
</commit_message>
<xml_diff>
--- a/explained.docx
+++ b/explained.docx
@@ -162,76 +162,82 @@
         <w:rPr>
           <w:rFonts w:hint="eastAsia"/>
         </w:rPr>
-        <w:t>system-exit,</w:t>
-      </w:r>
-      <w:r>
+        <w:t>exit</w:t>
+      </w:r>
+      <w:r>
+        <w:rPr>
+          <w:rFonts w:hint="eastAsia"/>
+        </w:rPr>
+        <w:t>或者</w:t>
+      </w:r>
+      <w:r>
+        <w:rPr>
+          <w:rFonts w:hint="eastAsia"/>
+        </w:rPr>
+        <w:t>quit</w:t>
+      </w:r>
+      <w:r>
+        <w:rPr>
+          <w:rFonts w:hint="eastAsia"/>
+        </w:rPr>
+        <w:t>即可</w:t>
+      </w:r>
+      <w:r>
+        <w:rPr>
+          <w:rFonts w:hint="eastAsia"/>
+        </w:rPr>
+        <w:t>。</w:t>
+      </w:r>
+      <w:r>
+        <w:rPr>
+          <w:rFonts w:hint="eastAsia"/>
+        </w:rPr>
         <w:t xml:space="preserve"> </w:t>
       </w:r>
       <w:r>
         <w:rPr>
           <w:rFonts w:hint="eastAsia"/>
         </w:rPr>
-        <w:t>系统内置的</w:t>
-      </w:r>
-      <w:r>
-        <w:rPr>
-          <w:rFonts w:hint="eastAsia"/>
-        </w:rPr>
-        <w:t>exit</w:t>
-      </w:r>
-      <w:r>
-        <w:rPr>
-          <w:rFonts w:hint="eastAsia"/>
-        </w:rPr>
-        <w:t>命令无法退出</w:t>
-      </w:r>
-      <w:r>
-        <w:rPr>
-          <w:rFonts w:hint="eastAsia"/>
-        </w:rPr>
-        <w:t>。</w:t>
-      </w:r>
-      <w:r>
-        <w:rPr>
-          <w:rFonts w:hint="eastAsia"/>
-        </w:rPr>
+        <w:t>执行</w:t>
+      </w:r>
+      <w:r>
+        <w:rPr>
+          <w:rFonts w:hint="eastAsia"/>
+        </w:rPr>
+        <w:t>run.bat</w:t>
+      </w:r>
+      <w:r>
+        <w:rPr>
+          <w:rFonts w:hint="eastAsia"/>
+        </w:rPr>
+        <w:t>之后程序进入交互模式。键入</w:t>
+      </w:r>
+      <w:r>
+        <w:rPr>
+          <w:rFonts w:hint="eastAsia"/>
+        </w:rPr>
+        <w:t>help</w:t>
+      </w:r>
+      <w:r>
+        <w:rPr>
+          <w:rFonts w:hint="eastAsia"/>
+        </w:rPr>
+        <w:t>获取命令列表，键入</w:t>
+      </w:r>
+      <w:r>
+        <w:rPr>
+          <w:rFonts w:hint="eastAsia"/>
+        </w:rPr>
+        <w:t>help</w:t>
+      </w:r>
+      <w:r>
         <w:t xml:space="preserve"> </w:t>
       </w:r>
       <w:r>
         <w:rPr>
           <w:rFonts w:hint="eastAsia"/>
         </w:rPr>
-        <w:t>执行</w:t>
-      </w:r>
-      <w:r>
-        <w:rPr>
-          <w:rFonts w:hint="eastAsia"/>
-        </w:rPr>
-        <w:t>run.bat</w:t>
-      </w:r>
-      <w:r>
-        <w:rPr>
-          <w:rFonts w:hint="eastAsia"/>
-        </w:rPr>
-        <w:t>之后程序进入交互模式。键入</w:t>
-      </w:r>
-      <w:r>
-        <w:rPr>
-          <w:rFonts w:hint="eastAsia"/>
-        </w:rPr>
-        <w:t>help</w:t>
-      </w:r>
-      <w:r>
-        <w:rPr>
-          <w:rFonts w:hint="eastAsia"/>
-        </w:rPr>
-        <w:t>获取命令列表，键入</w:t>
-      </w:r>
-      <w:r>
-        <w:rPr>
-          <w:rFonts w:hint="eastAsia"/>
-        </w:rPr>
-        <w:t>help</w:t>
+        <w:t>+</w:t>
       </w:r>
       <w:r>
         <w:t xml:space="preserve"> </w:t>
@@ -240,27 +246,18 @@
         <w:rPr>
           <w:rFonts w:hint="eastAsia"/>
         </w:rPr>
-        <w:t>+</w:t>
-      </w:r>
-      <w:r>
+        <w:t>命令名</w:t>
+      </w:r>
+      <w:r>
+        <w:rPr>
+          <w:rFonts w:hint="eastAsia"/>
+        </w:rPr>
         <w:t xml:space="preserve"> </w:t>
       </w:r>
       <w:r>
         <w:rPr>
           <w:rFonts w:hint="eastAsia"/>
         </w:rPr>
-        <w:t>命令名</w:t>
-      </w:r>
-      <w:r>
-        <w:rPr>
-          <w:rFonts w:hint="eastAsia"/>
-        </w:rPr>
-        <w:t xml:space="preserve"> </w:t>
-      </w:r>
-      <w:r>
-        <w:rPr>
-          <w:rFonts w:hint="eastAsia"/>
-        </w:rPr>
         <w:t>获取该命令的详细帮助。</w:t>
       </w:r>
       <w:r>
@@ -310,35 +307,15 @@
         <w:rPr>
           <w:rFonts w:hint="eastAsia"/>
         </w:rPr>
-        <w:t>application.yml</w:t>
+        <w:t>application.</w:t>
+      </w:r>
+      <w:r>
+        <w:rPr>
+          <w:rFonts w:hint="eastAsia"/>
+        </w:rPr>
+        <w:t>properties</w:t>
       </w:r>
       <w:proofErr w:type="spellEnd"/>
-      <w:r>
-        <w:rPr>
-          <w:rFonts w:hint="eastAsia"/>
-        </w:rPr>
-        <w:t>。注意</w:t>
-      </w:r>
-      <w:proofErr w:type="spellStart"/>
-      <w:r>
-        <w:rPr>
-          <w:rFonts w:hint="eastAsia"/>
-        </w:rPr>
-        <w:t>yml</w:t>
-      </w:r>
-      <w:proofErr w:type="spellEnd"/>
-      <w:r>
-        <w:rPr>
-          <w:rFonts w:hint="eastAsia"/>
-        </w:rPr>
-        <w:t>文件的缩进是空格而不是</w:t>
-      </w:r>
-      <w:r>
-        <w:rPr>
-          <w:rFonts w:hint="eastAsia"/>
-        </w:rPr>
-        <w:t>tab</w:t>
-      </w:r>
       <w:r>
         <w:rPr>
           <w:rFonts w:hint="eastAsia"/>
@@ -443,7 +420,16 @@
         <w:rPr>
           <w:rFonts w:hint="eastAsia"/>
         </w:rPr>
-        <w:t>application.yaml</w:t>
+        <w:t>application</w:t>
+      </w:r>
+      <w:r>
+        <w:t>.properties</w:t>
+      </w:r>
+      <w:r>
+        <w:rPr>
+          <w:rFonts w:hint="eastAsia"/>
+        </w:rPr>
+        <w:t>l</w:t>
       </w:r>
       <w:proofErr w:type="spellEnd"/>
       <w:r>
@@ -660,6 +646,7 @@
         <w:rPr>
           <w:noProof/>
         </w:rPr>
+        <w:lastRenderedPageBreak/>
         <w:drawing>
           <wp:inline distT="0" distB="0" distL="0" distR="0" wp14:anchorId="6B3EF772" wp14:editId="69A7B6B0">
             <wp:extent cx="5143500" cy="2600325"/>
@@ -928,6 +915,7 @@
         <w:rPr>
           <w:noProof/>
         </w:rPr>
+        <w:lastRenderedPageBreak/>
         <w:drawing>
           <wp:inline distT="0" distB="0" distL="0" distR="0" wp14:anchorId="50FE1919" wp14:editId="3F15ABE6">
             <wp:extent cx="4514850" cy="3143250"/>
@@ -1236,6 +1224,7 @@
         <w:rPr>
           <w:noProof/>
         </w:rPr>
+        <w:lastRenderedPageBreak/>
         <w:drawing>
           <wp:inline distT="0" distB="0" distL="0" distR="0" wp14:anchorId="267C9D45" wp14:editId="15AA16D8">
             <wp:extent cx="2952750" cy="2286000"/>
@@ -1460,6 +1449,7 @@
         <w:rPr>
           <w:noProof/>
         </w:rPr>
+        <w:lastRenderedPageBreak/>
         <w:drawing>
           <wp:inline distT="0" distB="0" distL="0" distR="0" wp14:anchorId="7B230BD3" wp14:editId="0A8995C4">
             <wp:extent cx="4181475" cy="4086225"/>
@@ -1582,6 +1572,7 @@
         <w:rPr>
           <w:rFonts w:hint="eastAsia"/>
         </w:rPr>
+        <w:lastRenderedPageBreak/>
         <w:t>同样需要指定所有的字段，特备需要注意的是</w:t>
       </w:r>
       <w:proofErr w:type="spellStart"/>
@@ -1780,6 +1771,7 @@
         <w:rPr>
           <w:noProof/>
         </w:rPr>
+        <w:lastRenderedPageBreak/>
         <w:drawing>
           <wp:inline distT="0" distB="0" distL="0" distR="0" wp14:anchorId="2CBAB032" wp14:editId="110644DC">
             <wp:extent cx="4171950" cy="971550"/>
@@ -2027,8 +2019,8 @@
         <w:tblLook w:val="04A0" w:firstRow="1" w:lastRow="0" w:firstColumn="1" w:lastColumn="0" w:noHBand="0" w:noVBand="1"/>
       </w:tblPr>
       <w:tblGrid>
-        <w:gridCol w:w="4148"/>
-        <w:gridCol w:w="4148"/>
+        <w:gridCol w:w="3748"/>
+        <w:gridCol w:w="3768"/>
       </w:tblGrid>
       <w:tr>
         <w:tc>
@@ -2280,6 +2272,7 @@
         <w:rPr>
           <w:rFonts w:hint="eastAsia"/>
         </w:rPr>
+        <w:lastRenderedPageBreak/>
         <w:t>其中记录了什么时候运行，花了多少时间，总共多少文件，下载了多少文件，总共文件的容量，下载的容量等，该数据可以大致反映出备份目标文件增长的速度。</w:t>
       </w:r>
     </w:p>
@@ -2505,12 +2498,12 @@
         <w:tblLook w:val="04A0" w:firstRow="1" w:lastRow="0" w:firstColumn="1" w:lastColumn="0" w:noHBand="0" w:noVBand="1"/>
       </w:tblPr>
       <w:tblGrid>
-        <w:gridCol w:w="1382"/>
-        <w:gridCol w:w="1382"/>
-        <w:gridCol w:w="1383"/>
-        <w:gridCol w:w="1383"/>
-        <w:gridCol w:w="1383"/>
-        <w:gridCol w:w="1383"/>
+        <w:gridCol w:w="1267"/>
+        <w:gridCol w:w="1275"/>
+        <w:gridCol w:w="1277"/>
+        <w:gridCol w:w="1251"/>
+        <w:gridCol w:w="1223"/>
+        <w:gridCol w:w="1223"/>
       </w:tblGrid>
       <w:tr>
         <w:tc>
@@ -3394,7 +3387,10 @@
         <w:rPr>
           <w:rFonts w:hint="eastAsia"/>
         </w:rPr>
-        <w:t>applicaion.yml</w:t>
+        <w:t>applicaion.</w:t>
+      </w:r>
+      <w:r>
+        <w:t>properties</w:t>
       </w:r>
       <w:proofErr w:type="spellEnd"/>
       <w:r>
@@ -3432,25 +3428,89 @@
       </w:r>
       <w:proofErr w:type="spellEnd"/>
       <w:r>
-        <w:t xml:space="preserve"> </w:t>
-      </w:r>
-      <w:r>
-        <w:rPr>
-          <w:rFonts w:hint="eastAsia"/>
-        </w:rPr>
-        <w:t>即可。</w:t>
-      </w:r>
-    </w:p>
-    <w:p>
-      <w:pPr>
-        <w:pStyle w:val="a3"/>
-        <w:ind w:left="420" w:firstLineChars="0" w:firstLine="0"/>
-        <w:rPr>
-          <w:rFonts w:hint="eastAsia"/>
-        </w:rPr>
-      </w:pPr>
+        <w:rPr>
+          <w:rFonts w:hint="eastAsia"/>
+        </w:rPr>
+        <w:t>，</w:t>
+      </w:r>
       <w:bookmarkStart w:id="0" w:name="_GoBack"/>
       <w:bookmarkEnd w:id="0"/>
+      <w:r>
+        <w:rPr>
+          <w:rFonts w:hint="eastAsia"/>
+        </w:rPr>
+        <w:t>当前程序知道</w:t>
+      </w:r>
+      <w:r>
+        <w:rPr>
+          <w:rFonts w:hint="eastAsia"/>
+        </w:rPr>
+        <w:t>了</w:t>
+      </w:r>
+      <w:r>
+        <w:rPr>
+          <w:rFonts w:hint="eastAsia"/>
+        </w:rPr>
+        <w:t>某个地方有一个新的版本，</w:t>
+      </w:r>
+      <w:r>
+        <w:rPr>
+          <w:rFonts w:hint="eastAsia"/>
+        </w:rPr>
+        <w:t>把这个消息写入到当前目录下</w:t>
+      </w:r>
+      <w:r>
+        <w:t>_upgrade.txt</w:t>
+      </w:r>
+      <w:r>
+        <w:rPr>
+          <w:rFonts w:hint="eastAsia"/>
+        </w:rPr>
+        <w:t>，包括当前程序</w:t>
+      </w:r>
+      <w:r>
+        <w:rPr>
+          <w:rFonts w:hint="eastAsia"/>
+        </w:rPr>
+        <w:lastRenderedPageBreak/>
+        <w:t>的版本，新程序的版本，新程序的路径等。然后重启新程序，新程序启动之后将接管升级的任务</w:t>
+      </w:r>
+      <w:r>
+        <w:rPr>
+          <w:rFonts w:hint="eastAsia"/>
+        </w:rPr>
+        <w:t>。</w:t>
+      </w:r>
+      <w:r>
+        <w:rPr>
+          <w:rFonts w:hint="eastAsia"/>
+        </w:rPr>
+        <w:t>升级任务在</w:t>
+      </w:r>
+      <w:r>
+        <w:rPr>
+          <w:rFonts w:hint="eastAsia"/>
+        </w:rPr>
+        <w:t>main</w:t>
+      </w:r>
+      <w:r>
+        <w:rPr>
+          <w:rFonts w:hint="eastAsia"/>
+        </w:rPr>
+        <w:t>入口的最初启动，此时程序的目录还没有被锁定</w:t>
+      </w:r>
+      <w:r>
+        <w:rPr>
+          <w:rFonts w:hint="eastAsia"/>
+        </w:rPr>
+        <w:t>，因此可以先做升级前的备份。</w:t>
+      </w:r>
+    </w:p>
+    <w:p>
+      <w:pPr>
+        <w:pStyle w:val="a3"/>
+        <w:ind w:left="420" w:firstLineChars="0" w:firstLine="0"/>
+      </w:pPr>
     </w:p>
     <w:p>
       <w:pPr>

</xml_diff>

<commit_message>
Let broken tests pass again
</commit_message>
<xml_diff>
--- a/explained.docx
+++ b/explained.docx
@@ -150,13 +150,19 @@
         <w:rPr>
           <w:rFonts w:hint="eastAsia"/>
         </w:rPr>
-        <w:t>即可，</w:t>
-      </w:r>
-      <w:r>
-        <w:rPr>
-          <w:rFonts w:hint="eastAsia"/>
-        </w:rPr>
-        <w:t>退出请输入</w:t>
+        <w:t>运行程序</w:t>
+      </w:r>
+      <w:r>
+        <w:rPr>
+          <w:rFonts w:hint="eastAsia"/>
+        </w:rPr>
+        <w:t>，</w:t>
+      </w:r>
+      <w:r>
+        <w:rPr>
+          <w:rFonts w:hint="eastAsia"/>
+        </w:rPr>
+        <w:t>进入交互界面，</w:t>
       </w:r>
       <w:r>
         <w:rPr>
@@ -180,55 +186,40 @@
         <w:rPr>
           <w:rFonts w:hint="eastAsia"/>
         </w:rPr>
-        <w:t>即可</w:t>
-      </w:r>
-      <w:r>
-        <w:rPr>
-          <w:rFonts w:hint="eastAsia"/>
-        </w:rPr>
-        <w:t>。</w:t>
-      </w:r>
-      <w:r>
-        <w:rPr>
-          <w:rFonts w:hint="eastAsia"/>
-        </w:rPr>
+        <w:t>可退出或重启程序，</w:t>
+      </w:r>
+      <w:r>
+        <w:rPr>
+          <w:rFonts w:hint="eastAsia"/>
+        </w:rPr>
+        <w:t>键入</w:t>
+      </w:r>
+      <w:r>
+        <w:rPr>
+          <w:rFonts w:hint="eastAsia"/>
+        </w:rPr>
+        <w:t>help</w:t>
+      </w:r>
+      <w:r>
+        <w:rPr>
+          <w:rFonts w:hint="eastAsia"/>
+        </w:rPr>
+        <w:t>获取命令列表，键入</w:t>
+      </w:r>
+      <w:r>
+        <w:rPr>
+          <w:rFonts w:hint="eastAsia"/>
+        </w:rPr>
+        <w:t>help</w:t>
+      </w:r>
+      <w:r>
         <w:t xml:space="preserve"> </w:t>
       </w:r>
       <w:r>
         <w:rPr>
           <w:rFonts w:hint="eastAsia"/>
         </w:rPr>
-        <w:t>执行</w:t>
-      </w:r>
-      <w:r>
-        <w:rPr>
-          <w:rFonts w:hint="eastAsia"/>
-        </w:rPr>
-        <w:t>run.bat</w:t>
-      </w:r>
-      <w:r>
-        <w:rPr>
-          <w:rFonts w:hint="eastAsia"/>
-        </w:rPr>
-        <w:t>之后程序进入交互模式。键入</w:t>
-      </w:r>
-      <w:r>
-        <w:rPr>
-          <w:rFonts w:hint="eastAsia"/>
-        </w:rPr>
-        <w:t>help</w:t>
-      </w:r>
-      <w:r>
-        <w:rPr>
-          <w:rFonts w:hint="eastAsia"/>
-        </w:rPr>
-        <w:t>获取命令列表，键入</w:t>
-      </w:r>
-      <w:r>
-        <w:rPr>
-          <w:rFonts w:hint="eastAsia"/>
-        </w:rPr>
-        <w:t>help</w:t>
+        <w:t>+</w:t>
       </w:r>
       <w:r>
         <w:t xml:space="preserve"> </w:t>
@@ -237,27 +228,18 @@
         <w:rPr>
           <w:rFonts w:hint="eastAsia"/>
         </w:rPr>
-        <w:t>+</w:t>
-      </w:r>
-      <w:r>
+        <w:t>命令名</w:t>
+      </w:r>
+      <w:r>
+        <w:rPr>
+          <w:rFonts w:hint="eastAsia"/>
+        </w:rPr>
         <w:t xml:space="preserve"> </w:t>
       </w:r>
       <w:r>
         <w:rPr>
           <w:rFonts w:hint="eastAsia"/>
         </w:rPr>
-        <w:t>命令名</w:t>
-      </w:r>
-      <w:r>
-        <w:rPr>
-          <w:rFonts w:hint="eastAsia"/>
-        </w:rPr>
-        <w:t xml:space="preserve"> </w:t>
-      </w:r>
-      <w:r>
-        <w:rPr>
-          <w:rFonts w:hint="eastAsia"/>
-        </w:rPr>
         <w:t>获取该命令的详细帮助。</w:t>
       </w:r>
       <w:r>
@@ -302,7 +284,6 @@
         </w:rPr>
         <w:t>处于同一目录下的</w:t>
       </w:r>
-      <w:proofErr w:type="spellStart"/>
       <w:r>
         <w:rPr>
           <w:rFonts w:hint="eastAsia"/>
@@ -315,7 +296,6 @@
         </w:rPr>
         <w:t>properties</w:t>
       </w:r>
-      <w:proofErr w:type="spellEnd"/>
       <w:r>
         <w:rPr>
           <w:rFonts w:hint="eastAsia"/>
@@ -331,6 +311,73 @@
           <w:numId w:val="1"/>
         </w:numPr>
         <w:ind w:firstLineChars="0"/>
+        <w:rPr>
+          <w:rFonts w:hint="eastAsia"/>
+        </w:rPr>
+      </w:pPr>
+      <w:r>
+        <w:rPr>
+          <w:rFonts w:hint="eastAsia"/>
+        </w:rPr>
+        <w:t>升级程序，</w:t>
+      </w:r>
+      <w:r>
+        <w:rPr>
+          <w:rFonts w:hint="eastAsia"/>
+        </w:rPr>
+        <w:t xml:space="preserve"> </w:t>
+      </w:r>
+      <w:r>
+        <w:rPr>
+          <w:rFonts w:hint="eastAsia"/>
+        </w:rPr>
+        <w:t>在当前运行程序的界面中输入</w:t>
+      </w:r>
+      <w:r>
+        <w:rPr>
+          <w:rFonts w:hint="eastAsia"/>
+        </w:rPr>
+        <w:t>system-upgrade</w:t>
+      </w:r>
+      <w:r>
+        <w:rPr>
+          <w:rFonts w:hint="eastAsia"/>
+        </w:rPr>
+        <w:t>即可完成程序的升级，升级过程中会对当前的数据库目录、</w:t>
+      </w:r>
+      <w:r>
+        <w:rPr>
+          <w:rFonts w:hint="eastAsia"/>
+        </w:rPr>
+        <w:t>jar</w:t>
+      </w:r>
+      <w:r>
+        <w:rPr>
+          <w:rFonts w:hint="eastAsia"/>
+        </w:rPr>
+        <w:t>文件、</w:t>
+      </w:r>
+      <w:r>
+        <w:rPr>
+          <w:rFonts w:hint="eastAsia"/>
+        </w:rPr>
+        <w:t>application.properties</w:t>
+      </w:r>
+      <w:r>
+        <w:rPr>
+          <w:rFonts w:hint="eastAsia"/>
+        </w:rPr>
+        <w:t>文件做备份。</w:t>
+      </w:r>
+    </w:p>
+    <w:p>
+      <w:pPr>
+        <w:pStyle w:val="a3"/>
+        <w:numPr>
+          <w:ilvl w:val="0"/>
+          <w:numId w:val="1"/>
+        </w:numPr>
+        <w:ind w:firstLineChars="0"/>
       </w:pPr>
       <w:r>
         <w:rPr>
@@ -361,15 +408,7 @@
         <w:ind w:left="780" w:firstLineChars="0" w:firstLine="0"/>
       </w:pPr>
       <w:r>
-        <w:t>ping --host 192.168.33.110  --port 22  --username root --</w:t>
-      </w:r>
-      <w:proofErr w:type="spellStart"/>
-      <w:r>
-        <w:t>ssh</w:t>
-      </w:r>
-      <w:proofErr w:type="spellEnd"/>
-      <w:r>
-        <w:t>-key-file g:/cygwin64/home/Administrator/.ssh/id_rsa --known-hosts-file g:/cygwin64/home/Administrator/.ssh/known_hosts</w:t>
+        <w:t>ping --host 192.168.33.110  --port 22  --username root --ssh-key-file g:/cygwin64/home/Administrator/.ssh/id_rsa --known-hosts-file g:/cygwin64/home/Administrator/.ssh/known_hosts</w:t>
       </w:r>
       <w:r>
         <w:rPr>
@@ -381,16 +420,8 @@
         <w:rPr>
           <w:rFonts w:hint="eastAsia"/>
         </w:rPr>
-        <w:t>-</w:t>
-      </w:r>
-      <w:proofErr w:type="spellStart"/>
-      <w:r>
-        <w:rPr>
-          <w:rFonts w:hint="eastAsia"/>
-        </w:rPr>
-        <w:t>ssh</w:t>
-      </w:r>
-      <w:proofErr w:type="spellEnd"/>
+        <w:t>-ssh</w:t>
+      </w:r>
       <w:r>
         <w:t>-key-file</w:t>
       </w:r>
@@ -415,7 +446,6 @@
         </w:rPr>
         <w:t>和</w:t>
       </w:r>
-      <w:proofErr w:type="spellStart"/>
       <w:r>
         <w:rPr>
           <w:rFonts w:hint="eastAsia"/>
@@ -425,13 +455,6 @@
       <w:r>
         <w:t>.properties</w:t>
       </w:r>
-      <w:r>
-        <w:rPr>
-          <w:rFonts w:hint="eastAsia"/>
-        </w:rPr>
-        <w:t>l</w:t>
-      </w:r>
-      <w:proofErr w:type="spellEnd"/>
       <w:r>
         <w:rPr>
           <w:rFonts w:hint="eastAsia"/>
@@ -536,28 +559,24 @@
         </w:rPr>
         <w:t>字段是没有密码，</w:t>
       </w:r>
-      <w:proofErr w:type="spellStart"/>
       <w:r>
         <w:rPr>
           <w:rFonts w:hint="eastAsia"/>
         </w:rPr>
         <w:t>sshKeyFile</w:t>
       </w:r>
-      <w:proofErr w:type="spellEnd"/>
       <w:r>
         <w:rPr>
           <w:rFonts w:hint="eastAsia"/>
         </w:rPr>
         <w:t>也是空，所以服务器是通过全局设置的</w:t>
       </w:r>
-      <w:proofErr w:type="spellStart"/>
       <w:r>
         <w:rPr>
           <w:rFonts w:hint="eastAsia"/>
         </w:rPr>
         <w:t>sshKey</w:t>
       </w:r>
-      <w:proofErr w:type="spellEnd"/>
       <w:r>
         <w:rPr>
           <w:rFonts w:hint="eastAsia"/>
@@ -570,14 +589,12 @@
         </w:rPr>
         <w:t>，全局</w:t>
       </w:r>
-      <w:proofErr w:type="spellStart"/>
       <w:r>
         <w:rPr>
           <w:rFonts w:hint="eastAsia"/>
         </w:rPr>
         <w:t>sshKey</w:t>
       </w:r>
-      <w:proofErr w:type="spellEnd"/>
       <w:r>
         <w:rPr>
           <w:rFonts w:hint="eastAsia"/>
@@ -622,14 +639,12 @@
         </w:rPr>
         <w:t>新建</w:t>
       </w:r>
-      <w:proofErr w:type="spellStart"/>
       <w:r>
         <w:rPr>
           <w:rFonts w:hint="eastAsia"/>
         </w:rPr>
         <w:t>mysql</w:t>
       </w:r>
-      <w:proofErr w:type="spellEnd"/>
       <w:r>
         <w:rPr>
           <w:rFonts w:hint="eastAsia"/>
@@ -646,7 +661,6 @@
         <w:rPr>
           <w:noProof/>
         </w:rPr>
-        <w:lastRenderedPageBreak/>
         <w:drawing>
           <wp:inline distT="0" distB="0" distL="0" distR="0" wp14:anchorId="6B3EF772" wp14:editId="69A7B6B0">
             <wp:extent cx="5143500" cy="2600325"/>
@@ -695,14 +709,21 @@
         </w:rPr>
         <w:t>可见</w:t>
       </w:r>
-      <w:proofErr w:type="spellStart"/>
-      <w:r>
-        <w:rPr>
-          <w:rFonts w:hint="eastAsia"/>
-        </w:rPr>
-        <w:t>mysqlInstance</w:t>
-      </w:r>
-      <w:proofErr w:type="spellEnd"/>
+      <w:r>
+        <w:rPr>
+          <w:rFonts w:hint="eastAsia"/>
+        </w:rPr>
+        <w:t>mysql</w:t>
+      </w:r>
+      <w:r>
+        <w:t xml:space="preserve"> </w:t>
+      </w:r>
+      <w:r>
+        <w:rPr>
+          <w:rFonts w:hint="eastAsia"/>
+        </w:rPr>
+        <w:t>Instance</w:t>
+      </w:r>
       <w:r>
         <w:rPr>
           <w:rFonts w:hint="eastAsia"/>
@@ -725,14 +746,12 @@
         </w:rPr>
         <w:t>更新</w:t>
       </w:r>
-      <w:proofErr w:type="spellStart"/>
       <w:r>
         <w:rPr>
           <w:rFonts w:hint="eastAsia"/>
         </w:rPr>
         <w:t>mysql</w:t>
       </w:r>
-      <w:proofErr w:type="spellEnd"/>
       <w:r>
         <w:rPr>
           <w:rFonts w:hint="eastAsia"/>
@@ -809,28 +828,33 @@
         </w:rPr>
         <w:t>键，所有默认值都会自动添加到命令行。现在</w:t>
       </w:r>
-      <w:proofErr w:type="spellStart"/>
-      <w:r>
-        <w:rPr>
-          <w:rFonts w:hint="eastAsia"/>
-        </w:rPr>
-        <w:t>mysqlInstance</w:t>
-      </w:r>
-      <w:proofErr w:type="spellEnd"/>
+      <w:r>
+        <w:rPr>
+          <w:rFonts w:hint="eastAsia"/>
+        </w:rPr>
+        <w:t>mysql</w:t>
+      </w:r>
+      <w:r>
+        <w:t xml:space="preserve"> </w:t>
+      </w:r>
+      <w:r>
+        <w:rPr>
+          <w:rFonts w:hint="eastAsia"/>
+        </w:rPr>
+        <w:t>Instance</w:t>
+      </w:r>
       <w:r>
         <w:rPr>
           <w:rFonts w:hint="eastAsia"/>
         </w:rPr>
         <w:t>的配置多了一个</w:t>
       </w:r>
-      <w:proofErr w:type="spellStart"/>
       <w:r>
         <w:rPr>
           <w:rFonts w:hint="eastAsia"/>
         </w:rPr>
         <w:t>flushLogCron</w:t>
       </w:r>
-      <w:proofErr w:type="spellEnd"/>
       <w:r>
         <w:rPr>
           <w:rFonts w:hint="eastAsia"/>
@@ -877,28 +901,24 @@
         </w:rPr>
         <w:t>启用目标</w:t>
       </w:r>
-      <w:proofErr w:type="spellStart"/>
       <w:r>
         <w:rPr>
           <w:rFonts w:hint="eastAsia"/>
         </w:rPr>
         <w:t>mysql</w:t>
       </w:r>
-      <w:proofErr w:type="spellEnd"/>
       <w:r>
         <w:rPr>
           <w:rFonts w:hint="eastAsia"/>
         </w:rPr>
         <w:t>的</w:t>
       </w:r>
-      <w:proofErr w:type="spellStart"/>
       <w:r>
         <w:rPr>
           <w:rFonts w:hint="eastAsia"/>
         </w:rPr>
         <w:t>logbin</w:t>
       </w:r>
-      <w:proofErr w:type="spellEnd"/>
       <w:r>
         <w:rPr>
           <w:rFonts w:hint="eastAsia"/>
@@ -915,7 +935,6 @@
         <w:rPr>
           <w:noProof/>
         </w:rPr>
-        <w:lastRenderedPageBreak/>
         <w:drawing>
           <wp:inline distT="0" distB="0" distL="0" distR="0" wp14:anchorId="50FE1919" wp14:editId="3F15ABE6">
             <wp:extent cx="4514850" cy="3143250"/>
@@ -964,14 +983,12 @@
         </w:rPr>
         <w:t>现在</w:t>
       </w:r>
-      <w:proofErr w:type="spellStart"/>
       <w:r>
         <w:rPr>
           <w:rFonts w:hint="eastAsia"/>
         </w:rPr>
         <w:t>logbin</w:t>
       </w:r>
-      <w:proofErr w:type="spellEnd"/>
       <w:r>
         <w:rPr>
           <w:rFonts w:hint="eastAsia"/>
@@ -994,14 +1011,21 @@
         </w:rPr>
         <w:t>运行</w:t>
       </w:r>
-      <w:proofErr w:type="spellStart"/>
-      <w:r>
-        <w:rPr>
-          <w:rFonts w:hint="eastAsia"/>
-        </w:rPr>
-        <w:t>mysqldump</w:t>
-      </w:r>
-      <w:proofErr w:type="spellEnd"/>
+      <w:r>
+        <w:rPr>
+          <w:rFonts w:hint="eastAsia"/>
+        </w:rPr>
+        <w:t>mysql</w:t>
+      </w:r>
+      <w:r>
+        <w:t xml:space="preserve"> </w:t>
+      </w:r>
+      <w:r>
+        <w:rPr>
+          <w:rFonts w:hint="eastAsia"/>
+        </w:rPr>
+        <w:t>dump</w:t>
+      </w:r>
     </w:p>
     <w:p>
       <w:pPr>
@@ -1072,14 +1096,12 @@
         </w:rPr>
         <w:t>之外，系统已经将</w:t>
       </w:r>
-      <w:proofErr w:type="spellStart"/>
       <w:r>
         <w:rPr>
           <w:rFonts w:hint="eastAsia"/>
         </w:rPr>
         <w:t>mysql-dump.sql</w:t>
       </w:r>
-      <w:proofErr w:type="spellEnd"/>
       <w:r>
         <w:rPr>
           <w:rFonts w:hint="eastAsia"/>
@@ -1148,14 +1170,12 @@
         </w:rPr>
         <w:t>运行</w:t>
       </w:r>
-      <w:proofErr w:type="spellStart"/>
       <w:r>
         <w:rPr>
           <w:rFonts w:hint="eastAsia"/>
         </w:rPr>
         <w:t>flushlog</w:t>
       </w:r>
-      <w:proofErr w:type="spellEnd"/>
     </w:p>
     <w:p>
       <w:pPr>
@@ -1224,7 +1244,6 @@
         <w:rPr>
           <w:noProof/>
         </w:rPr>
-        <w:lastRenderedPageBreak/>
         <w:drawing>
           <wp:inline distT="0" distB="0" distL="0" distR="0" wp14:anchorId="267C9D45" wp14:editId="15AA16D8">
             <wp:extent cx="2952750" cy="2286000"/>
@@ -1353,14 +1372,12 @@
         </w:rPr>
         <w:t>创建</w:t>
       </w:r>
-      <w:proofErr w:type="spellStart"/>
       <w:r>
         <w:rPr>
           <w:rFonts w:hint="eastAsia"/>
         </w:rPr>
         <w:t>borg</w:t>
       </w:r>
-      <w:proofErr w:type="spellEnd"/>
       <w:r>
         <w:rPr>
           <w:rFonts w:hint="eastAsia"/>
@@ -1425,14 +1442,21 @@
         </w:rPr>
         <w:t>可见</w:t>
       </w:r>
-      <w:proofErr w:type="spellStart"/>
-      <w:r>
-        <w:rPr>
-          <w:rFonts w:hint="eastAsia"/>
-        </w:rPr>
-        <w:t>borgBackup</w:t>
-      </w:r>
-      <w:proofErr w:type="spellEnd"/>
+      <w:r>
+        <w:rPr>
+          <w:rFonts w:hint="eastAsia"/>
+        </w:rPr>
+        <w:t>borg</w:t>
+      </w:r>
+      <w:r>
+        <w:t xml:space="preserve"> </w:t>
+      </w:r>
+      <w:r>
+        <w:rPr>
+          <w:rFonts w:hint="eastAsia"/>
+        </w:rPr>
+        <w:t>Backup</w:t>
+      </w:r>
       <w:r>
         <w:rPr>
           <w:rFonts w:hint="eastAsia"/>
@@ -1449,7 +1473,6 @@
         <w:rPr>
           <w:noProof/>
         </w:rPr>
-        <w:lastRenderedPageBreak/>
         <w:drawing>
           <wp:inline distT="0" distB="0" distL="0" distR="0" wp14:anchorId="7B230BD3" wp14:editId="0A8995C4">
             <wp:extent cx="4181475" cy="4086225"/>
@@ -1502,14 +1525,12 @@
         </w:rPr>
         <w:t>更新</w:t>
       </w:r>
-      <w:proofErr w:type="spellStart"/>
       <w:r>
         <w:rPr>
           <w:rFonts w:hint="eastAsia"/>
         </w:rPr>
         <w:t>borg</w:t>
       </w:r>
-      <w:proofErr w:type="spellEnd"/>
       <w:r>
         <w:rPr>
           <w:rFonts w:hint="eastAsia"/>
@@ -1572,17 +1593,14 @@
         <w:rPr>
           <w:rFonts w:hint="eastAsia"/>
         </w:rPr>
-        <w:lastRenderedPageBreak/>
         <w:t>同样需要指定所有的字段，特备需要注意的是</w:t>
       </w:r>
-      <w:proofErr w:type="spellStart"/>
       <w:r>
         <w:rPr>
           <w:rFonts w:hint="eastAsia"/>
         </w:rPr>
         <w:t>cron</w:t>
       </w:r>
-      <w:proofErr w:type="spellEnd"/>
       <w:r>
         <w:rPr>
           <w:rFonts w:hint="eastAsia"/>
@@ -1771,7 +1789,6 @@
         <w:rPr>
           <w:noProof/>
         </w:rPr>
-        <w:lastRenderedPageBreak/>
         <w:drawing>
           <wp:inline distT="0" distB="0" distL="0" distR="0" wp14:anchorId="2CBAB032" wp14:editId="110644DC">
             <wp:extent cx="4171950" cy="971550"/>
@@ -1916,28 +1933,24 @@
         </w:numPr>
         <w:ind w:firstLineChars="0"/>
       </w:pPr>
-      <w:proofErr w:type="spellStart"/>
       <w:r>
         <w:rPr>
           <w:rFonts w:hint="eastAsia"/>
         </w:rPr>
         <w:t>borg</w:t>
       </w:r>
-      <w:proofErr w:type="spellEnd"/>
       <w:r>
         <w:rPr>
           <w:rFonts w:hint="eastAsia"/>
         </w:rPr>
         <w:t>卷的生成和下载，</w:t>
       </w:r>
-      <w:proofErr w:type="spellStart"/>
       <w:r>
         <w:rPr>
           <w:rFonts w:hint="eastAsia"/>
         </w:rPr>
         <w:t>BorgArchiveJob</w:t>
       </w:r>
-      <w:proofErr w:type="spellEnd"/>
     </w:p>
     <w:p>
       <w:pPr>
@@ -1950,13 +1963,8 @@
         </w:rPr>
         <w:t>该计划任务可以通过</w:t>
       </w:r>
-      <w:proofErr w:type="spellStart"/>
-      <w:r>
-        <w:t>borg</w:t>
-      </w:r>
-      <w:proofErr w:type="spellEnd"/>
-      <w:r>
-        <w:t>-description-update</w:t>
+      <w:r>
+        <w:t>borg-description-update</w:t>
       </w:r>
       <w:r>
         <w:rPr>
@@ -2272,7 +2280,6 @@
         <w:rPr>
           <w:rFonts w:hint="eastAsia"/>
         </w:rPr>
-        <w:lastRenderedPageBreak/>
         <w:t>其中记录了什么时候运行，花了多少时间，总共多少文件，下载了多少文件，总共文件的容量，下载的容量等，该数据可以大致反映出备份目标文件增长的速度。</w:t>
       </w:r>
     </w:p>
@@ -2293,21 +2300,18 @@
           <w:highlight w:val="lightGray"/>
         </w:rPr>
       </w:pPr>
-      <w:proofErr w:type="spellStart"/>
       <w:r>
         <w:rPr>
           <w:rFonts w:hint="eastAsia"/>
         </w:rPr>
         <w:t>borg</w:t>
       </w:r>
-      <w:proofErr w:type="spellEnd"/>
       <w:r>
         <w:rPr>
           <w:rFonts w:hint="eastAsia"/>
         </w:rPr>
         <w:t>卷的修剪，</w:t>
       </w:r>
-      <w:proofErr w:type="spellStart"/>
       <w:r>
         <w:rPr>
           <w:rFonts w:ascii="Consolas" w:hAnsi="Consolas" w:cs="Consolas"/>
@@ -2319,7 +2323,6 @@
         </w:rPr>
         <w:t>BorgPruneJob</w:t>
       </w:r>
-      <w:proofErr w:type="spellEnd"/>
     </w:p>
     <w:p>
       <w:pPr>
@@ -2332,14 +2335,12 @@
         </w:rPr>
         <w:t>每次运行</w:t>
       </w:r>
-      <w:proofErr w:type="spellStart"/>
       <w:r>
         <w:rPr>
           <w:rFonts w:hint="eastAsia"/>
         </w:rPr>
         <w:t>borg</w:t>
       </w:r>
-      <w:proofErr w:type="spellEnd"/>
       <w:r>
         <w:rPr>
           <w:rFonts w:hint="eastAsia"/>
@@ -2418,7 +2419,6 @@
         </w:rPr>
         <w:t>磁盘容量监测</w:t>
       </w:r>
-      <w:proofErr w:type="spellStart"/>
       <w:r>
         <w:rPr>
           <w:rFonts w:ascii="Consolas" w:hAnsi="Consolas" w:cs="Consolas"/>
@@ -2430,7 +2430,6 @@
         </w:rPr>
         <w:t>DiskfreeJob</w:t>
       </w:r>
-      <w:proofErr w:type="spellEnd"/>
     </w:p>
     <w:p>
       <w:pPr>
@@ -2872,7 +2871,6 @@
         </w:rPr>
         <w:t xml:space="preserve"> </w:t>
       </w:r>
-      <w:proofErr w:type="spellStart"/>
       <w:r>
         <w:rPr>
           <w:rFonts w:ascii="Consolas" w:hAnsi="Consolas" w:cs="Consolas"/>
@@ -2884,7 +2882,6 @@
         </w:rPr>
         <w:t>UpTimeJob</w:t>
       </w:r>
-      <w:proofErr w:type="spellEnd"/>
     </w:p>
     <w:p>
       <w:pPr>
@@ -3316,14 +3313,12 @@
         </w:rPr>
         <w:t>），什么频率（</w:t>
       </w:r>
-      <w:proofErr w:type="spellStart"/>
       <w:r>
         <w:rPr>
           <w:rFonts w:hint="eastAsia"/>
         </w:rPr>
         <w:t>cron</w:t>
       </w:r>
-      <w:proofErr w:type="spellEnd"/>
       <w:r>
         <w:rPr>
           <w:rFonts w:hint="eastAsia"/>
@@ -3382,56 +3377,99 @@
         </w:rPr>
         <w:t>包的更新和</w:t>
       </w:r>
+      <w:r>
+        <w:rPr>
+          <w:rFonts w:hint="eastAsia"/>
+        </w:rPr>
+        <w:t>applica</w:t>
+      </w:r>
+      <w:r>
+        <w:rPr>
+          <w:rFonts w:hint="eastAsia"/>
+        </w:rPr>
+        <w:t>t</w:t>
+      </w:r>
+      <w:r>
+        <w:rPr>
+          <w:rFonts w:hint="eastAsia"/>
+        </w:rPr>
+        <w:t>ion.</w:t>
+      </w:r>
+      <w:r>
+        <w:t>properties</w:t>
+      </w:r>
+      <w:r>
+        <w:rPr>
+          <w:rFonts w:hint="eastAsia"/>
+        </w:rPr>
+        <w:t>的更新。在命令行输入</w:t>
+      </w:r>
+      <w:r>
+        <w:rPr>
+          <w:rFonts w:hint="eastAsia"/>
+        </w:rPr>
+        <w:t>system-upgrade</w:t>
+      </w:r>
+      <w:r>
+        <w:t xml:space="preserve"> –</w:t>
+      </w:r>
       <w:proofErr w:type="spellStart"/>
       <w:r>
         <w:rPr>
           <w:rFonts w:hint="eastAsia"/>
         </w:rPr>
-        <w:t>applicaion.</w:t>
-      </w:r>
-      <w:r>
-        <w:t>properties</w:t>
+        <w:t>zipFile</w:t>
       </w:r>
       <w:proofErr w:type="spellEnd"/>
       <w:r>
-        <w:rPr>
-          <w:rFonts w:hint="eastAsia"/>
-        </w:rPr>
-        <w:t>的更新。在命令行输入</w:t>
-      </w:r>
-      <w:r>
-        <w:rPr>
-          <w:rFonts w:hint="eastAsia"/>
-        </w:rPr>
-        <w:t>system-upgrade</w:t>
-      </w:r>
-      <w:r>
-        <w:t xml:space="preserve"> –</w:t>
+        <w:t xml:space="preserve"> </w:t>
       </w:r>
       <w:proofErr w:type="spellStart"/>
       <w:r>
         <w:rPr>
           <w:rFonts w:hint="eastAsia"/>
         </w:rPr>
-        <w:t>zipFile</w:t>
+        <w:t>xxxx</w:t>
       </w:r>
       <w:proofErr w:type="spellEnd"/>
       <w:r>
-        <w:t xml:space="preserve"> </w:t>
-      </w:r>
-      <w:proofErr w:type="spellStart"/>
-      <w:r>
-        <w:rPr>
-          <w:rFonts w:hint="eastAsia"/>
-        </w:rPr>
-        <w:t>xxxx</w:t>
-      </w:r>
-      <w:proofErr w:type="spellEnd"/>
-      <w:r>
         <w:rPr>
           <w:rFonts w:hint="eastAsia"/>
         </w:rPr>
         <w:t>，</w:t>
+      </w:r>
+      <w:r>
+        <w:rPr>
+          <w:rFonts w:hint="eastAsia"/>
+        </w:rPr>
+        <w:t>当前程序知道</w:t>
+      </w:r>
+      <w:r>
+        <w:rPr>
+          <w:rFonts w:hint="eastAsia"/>
+        </w:rPr>
+        <w:t>了</w:t>
+      </w:r>
+      <w:r>
+        <w:rPr>
+          <w:rFonts w:hint="eastAsia"/>
+        </w:rPr>
+        <w:t>某个地方有一个新的版本，</w:t>
+      </w:r>
+      <w:r>
+        <w:rPr>
+          <w:rFonts w:hint="eastAsia"/>
+        </w:rPr>
+        <w:t>把这个消息写入到当前目录下</w:t>
+      </w:r>
+      <w:r>
+        <w:t>_upgrade.txt</w:t>
+      </w:r>
+      <w:r>
+        <w:rPr>
+          <w:rFonts w:hint="eastAsia"/>
+        </w:rPr>
+        <w:t>，包括当前程序的版本，新程序的版本，新程序的路径等。然后重启新程序，新程序启动之后将接</w:t>
       </w:r>
       <w:bookmarkStart w:id="0" w:name="_GoBack"/>
       <w:bookmarkEnd w:id="0"/>
@@ -3439,41 +3477,7 @@
         <w:rPr>
           <w:rFonts w:hint="eastAsia"/>
         </w:rPr>
-        <w:t>当前程序知道</w:t>
-      </w:r>
-      <w:r>
-        <w:rPr>
-          <w:rFonts w:hint="eastAsia"/>
-        </w:rPr>
-        <w:t>了</w:t>
-      </w:r>
-      <w:r>
-        <w:rPr>
-          <w:rFonts w:hint="eastAsia"/>
-        </w:rPr>
-        <w:t>某个地方有一个新的版本，</w:t>
-      </w:r>
-      <w:r>
-        <w:rPr>
-          <w:rFonts w:hint="eastAsia"/>
-        </w:rPr>
-        <w:t>把这个消息写入到当前目录下</w:t>
-      </w:r>
-      <w:r>
-        <w:t>_upgrade.txt</w:t>
-      </w:r>
-      <w:r>
-        <w:rPr>
-          <w:rFonts w:hint="eastAsia"/>
-        </w:rPr>
-        <w:t>，包括当前程序</w:t>
-      </w:r>
-      <w:r>
-        <w:rPr>
-          <w:rFonts w:hint="eastAsia"/>
-        </w:rPr>
-        <w:lastRenderedPageBreak/>
-        <w:t>的版本，新程序的版本，新程序的路径等。然后重启新程序，新程序启动之后将接管升级的任务</w:t>
+        <w:t>管升级的任务</w:t>
       </w:r>
       <w:r>
         <w:rPr>
@@ -3537,14 +3541,12 @@
         </w:numPr>
         <w:ind w:firstLineChars="0"/>
       </w:pPr>
-      <w:proofErr w:type="spellStart"/>
       <w:r>
         <w:rPr>
           <w:rFonts w:hint="eastAsia"/>
         </w:rPr>
         <w:t>sshKey</w:t>
       </w:r>
-      <w:proofErr w:type="spellEnd"/>
       <w:r>
         <w:rPr>
           <w:rFonts w:hint="eastAsia"/>
@@ -3555,7 +3557,7 @@
     <w:p>
       <w:pPr>
         <w:pStyle w:val="a3"/>
-        <w:ind w:left="780" w:firstLineChars="0" w:firstLine="60"/>
+        <w:ind w:left="840" w:firstLineChars="0" w:firstLine="60"/>
       </w:pPr>
       <w:proofErr w:type="spellStart"/>
       <w:r>
@@ -3594,7 +3596,6 @@
         </w:rPr>
         <w:t>，对于这种情况，执行</w:t>
       </w:r>
-      <w:proofErr w:type="spellStart"/>
       <w:r>
         <w:rPr>
           <w:rFonts w:ascii="Arial" w:hAnsi="Arial" w:cs="Arial"/>
@@ -3603,7 +3604,18 @@
           <w:szCs w:val="23"/>
           <w:shd w:val="clear" w:color="auto" w:fill="FFFFFF"/>
         </w:rPr>
-        <w:t>ssh-keyscan</w:t>
+        <w:t>ssh-</w:t>
+      </w:r>
+      <w:proofErr w:type="spellStart"/>
+      <w:r>
+        <w:rPr>
+          <w:rFonts w:ascii="Arial" w:hAnsi="Arial" w:cs="Arial"/>
+          <w:color w:val="242729"/>
+          <w:sz w:val="23"/>
+          <w:szCs w:val="23"/>
+          <w:shd w:val="clear" w:color="auto" w:fill="FFFFFF"/>
+        </w:rPr>
+        <w:t>keyscan</w:t>
       </w:r>
       <w:proofErr w:type="spellEnd"/>
       <w:r>

</xml_diff>

<commit_message>
add server group manage command.
</commit_message>
<xml_diff>
--- a/explained.docx
+++ b/explained.docx
@@ -3140,8 +3140,6 @@
           </w:tcPr>
           <w:p/>
         </w:tc>
-        <w:bookmarkStart w:id="0" w:name="_GoBack"/>
-        <w:bookmarkEnd w:id="0"/>
       </w:tr>
       <w:tr>
         <w:tc>
@@ -3293,9 +3291,6 @@
       <w:pPr>
         <w:pStyle w:val="a3"/>
         <w:ind w:left="780" w:firstLineChars="0" w:firstLine="0"/>
-        <w:rPr>
-          <w:rFonts w:hint="eastAsia"/>
-        </w:rPr>
       </w:pPr>
       <w:r>
         <w:rPr>
@@ -3303,12 +3298,14 @@
         </w:rPr>
         <w:t>给谁（</w:t>
       </w:r>
-      <w:r>
-        <w:rPr>
-          <w:rFonts w:hint="eastAsia"/>
-        </w:rPr>
-        <w:t>email</w:t>
-      </w:r>
+      <w:proofErr w:type="spellStart"/>
+      <w:r>
+        <w:rPr>
+          <w:rFonts w:hint="eastAsia"/>
+        </w:rPr>
+        <w:t>UserAccount</w:t>
+      </w:r>
+      <w:proofErr w:type="spellEnd"/>
       <w:r>
         <w:rPr>
           <w:rFonts w:hint="eastAsia"/>
@@ -3325,13 +3322,51 @@
         <w:rPr>
           <w:rFonts w:hint="eastAsia"/>
         </w:rPr>
-        <w:t>）发送哪些机器的内容。</w:t>
-      </w:r>
-      <w:r>
-        <w:rPr>
-          <w:rFonts w:hint="eastAsia"/>
-        </w:rPr>
-        <w:t>为了决定哪些机器，引入服务器组，组和服务器的关系是多对多，然后将邮件、服务器组、</w:t>
+        <w:t>）发送哪些机器</w:t>
+      </w:r>
+      <w:r>
+        <w:rPr>
+          <w:rFonts w:hint="eastAsia"/>
+        </w:rPr>
+        <w:t>（</w:t>
+      </w:r>
+      <w:proofErr w:type="spellStart"/>
+      <w:r>
+        <w:rPr>
+          <w:rFonts w:hint="eastAsia"/>
+        </w:rPr>
+        <w:t>ServerGrp</w:t>
+      </w:r>
+      <w:proofErr w:type="spellEnd"/>
+      <w:r>
+        <w:rPr>
+          <w:rFonts w:hint="eastAsia"/>
+        </w:rPr>
+        <w:t>）</w:t>
+      </w:r>
+      <w:r>
+        <w:rPr>
+          <w:rFonts w:hint="eastAsia"/>
+        </w:rPr>
+        <w:t>的内容。</w:t>
+      </w:r>
+      <w:r>
+        <w:rPr>
+          <w:rFonts w:hint="eastAsia"/>
+        </w:rPr>
+        <w:t>为了决定哪些机器，引入服务器组，组和服务器的关系是多对多，然后将</w:t>
+      </w:r>
+      <w:r>
+        <w:rPr>
+          <w:rFonts w:hint="eastAsia"/>
+        </w:rPr>
+        <w:t>用户</w:t>
+      </w:r>
+      <w:r>
+        <w:rPr>
+          <w:rFonts w:hint="eastAsia"/>
+        </w:rPr>
+        <w:t>、服务器组、</w:t>
       </w:r>
       <w:r>
         <w:rPr>
@@ -3411,13 +3446,13 @@
         <w:rPr>
           <w:rFonts w:hint="eastAsia"/>
         </w:rPr>
-        <w:t>邮件</w:t>
-      </w:r>
-      <w:r>
-        <w:rPr>
-          <w:rFonts w:hint="eastAsia"/>
-        </w:rPr>
-        <w:t>xx@xx.xx</w:t>
+        <w:t>用户</w:t>
+      </w:r>
+      <w:r>
+        <w:rPr>
+          <w:rFonts w:hint="eastAsia"/>
+        </w:rPr>
+        <w:t>xx</w:t>
       </w:r>
       <w:r>
         <w:rPr>
@@ -3425,6 +3460,8 @@
         </w:rPr>
         <w:t>希望收到这个组信息。</w:t>
       </w:r>
+      <w:bookmarkStart w:id="0" w:name="_GoBack"/>
+      <w:bookmarkEnd w:id="0"/>
     </w:p>
     <w:p>
       <w:pPr>
@@ -4898,6 +4935,7 @@
   <w:style w:type="character" w:default="1" w:styleId="a0">
     <w:name w:val="Default Paragraph Font"/>
     <w:uiPriority w:val="1"/>
+    <w:semiHidden/>
     <w:unhideWhenUsed/>
   </w:style>
   <w:style w:type="table" w:default="1" w:styleId="a1">

</xml_diff>

<commit_message>
add model lifecycle event.
</commit_message>
<xml_diff>
--- a/explained.docx
+++ b/explained.docx
@@ -658,6 +658,7 @@
         <w:rPr>
           <w:noProof/>
         </w:rPr>
+        <w:lastRenderedPageBreak/>
         <w:drawing>
           <wp:inline distT="0" distB="0" distL="0" distR="0" wp14:anchorId="6B3EF772" wp14:editId="69A7B6B0">
             <wp:extent cx="5143500" cy="2600325"/>
@@ -932,6 +933,7 @@
         <w:rPr>
           <w:noProof/>
         </w:rPr>
+        <w:lastRenderedPageBreak/>
         <w:drawing>
           <wp:inline distT="0" distB="0" distL="0" distR="0" wp14:anchorId="50FE1919" wp14:editId="3F15ABE6">
             <wp:extent cx="4514850" cy="3143250"/>
@@ -1241,6 +1243,7 @@
         <w:rPr>
           <w:noProof/>
         </w:rPr>
+        <w:lastRenderedPageBreak/>
         <w:drawing>
           <wp:inline distT="0" distB="0" distL="0" distR="0" wp14:anchorId="267C9D45" wp14:editId="15AA16D8">
             <wp:extent cx="2952750" cy="2286000"/>
@@ -1470,6 +1473,7 @@
         <w:rPr>
           <w:noProof/>
         </w:rPr>
+        <w:lastRenderedPageBreak/>
         <w:drawing>
           <wp:inline distT="0" distB="0" distL="0" distR="0" wp14:anchorId="7B230BD3" wp14:editId="0A8995C4">
             <wp:extent cx="4181475" cy="4086225"/>
@@ -1590,6 +1594,7 @@
         <w:rPr>
           <w:rFonts w:hint="eastAsia"/>
         </w:rPr>
+        <w:lastRenderedPageBreak/>
         <w:t>同样需要指定所有的字段，特备需要注意的是</w:t>
       </w:r>
       <w:r>
@@ -1786,6 +1791,7 @@
         <w:rPr>
           <w:noProof/>
         </w:rPr>
+        <w:lastRenderedPageBreak/>
         <w:drawing>
           <wp:inline distT="0" distB="0" distL="0" distR="0" wp14:anchorId="2CBAB032" wp14:editId="110644DC">
             <wp:extent cx="4171950" cy="971550"/>
@@ -2277,6 +2283,7 @@
         <w:rPr>
           <w:rFonts w:hint="eastAsia"/>
         </w:rPr>
+        <w:lastRenderedPageBreak/>
         <w:t>其中记录了什么时候运行，花了多少时间，总共多少文件，下载了多少文件，总共文件的容量，下载的容量等，该数据可以大致反映出备份目标文件增长的速度。</w:t>
       </w:r>
     </w:p>
@@ -3460,8 +3467,288 @@
         </w:rPr>
         <w:t>希望收到这个组信息。</w:t>
       </w:r>
+    </w:p>
+    <w:p>
+      <w:pPr>
+        <w:pStyle w:val="a3"/>
+        <w:ind w:left="780" w:firstLineChars="0" w:firstLine="0"/>
+      </w:pPr>
+      <w:r>
+        <w:rPr>
+          <w:rFonts w:hint="eastAsia"/>
+        </w:rPr>
+        <w:t>5.1</w:t>
+      </w:r>
+      <w:r>
+        <w:rPr>
+          <w:rFonts w:hint="eastAsia"/>
+        </w:rPr>
+        <w:t>．添加一个用户</w:t>
+      </w:r>
+    </w:p>
+    <w:p>
+      <w:pPr>
+        <w:pStyle w:val="a3"/>
+        <w:ind w:left="780" w:firstLineChars="0" w:firstLine="0"/>
+        <w:rPr>
+          <w:rFonts w:hint="eastAsia"/>
+        </w:rPr>
+      </w:pPr>
+      <w:r>
+        <w:rPr>
+          <w:noProof/>
+        </w:rPr>
+        <w:lastRenderedPageBreak/>
+        <w:drawing>
+          <wp:inline distT="0" distB="0" distL="0" distR="0" wp14:anchorId="02AB6C5E" wp14:editId="6B14B007">
+            <wp:extent cx="5274310" cy="387985"/>
+            <wp:effectExtent l="0" t="0" r="2540" b="0"/>
+            <wp:docPr id="5" name="图片 5"/>
+            <wp:cNvGraphicFramePr>
+              <a:graphicFrameLocks xmlns:a="http://schemas.openxmlformats.org/drawingml/2006/main" noChangeAspect="1"/>
+            </wp:cNvGraphicFramePr>
+            <a:graphic xmlns:a="http://schemas.openxmlformats.org/drawingml/2006/main">
+              <a:graphicData uri="http://schemas.openxmlformats.org/drawingml/2006/picture">
+                <pic:pic xmlns:pic="http://schemas.openxmlformats.org/drawingml/2006/picture">
+                  <pic:nvPicPr>
+                    <pic:cNvPr id="1" name=""/>
+                    <pic:cNvPicPr/>
+                  </pic:nvPicPr>
+                  <pic:blipFill>
+                    <a:blip r:embed="rId25"/>
+                    <a:stretch>
+                      <a:fillRect/>
+                    </a:stretch>
+                  </pic:blipFill>
+                  <pic:spPr>
+                    <a:xfrm>
+                      <a:off x="0" y="0"/>
+                      <a:ext cx="5274310" cy="387985"/>
+                    </a:xfrm>
+                    <a:prstGeom prst="rect">
+                      <a:avLst/>
+                    </a:prstGeom>
+                  </pic:spPr>
+                </pic:pic>
+              </a:graphicData>
+            </a:graphic>
+          </wp:inline>
+        </w:drawing>
+      </w:r>
+    </w:p>
+    <w:p>
+      <w:pPr>
+        <w:pStyle w:val="a3"/>
+        <w:ind w:left="780" w:firstLineChars="0" w:firstLine="0"/>
+        <w:rPr>
+          <w:rFonts w:hint="eastAsia"/>
+        </w:rPr>
+      </w:pPr>
+    </w:p>
+    <w:p>
+      <w:pPr>
+        <w:pStyle w:val="a3"/>
+        <w:ind w:left="780" w:firstLineChars="0" w:firstLine="0"/>
+      </w:pPr>
+      <w:r>
+        <w:rPr>
+          <w:rFonts w:hint="eastAsia"/>
+        </w:rPr>
+        <w:t>5.2.</w:t>
+      </w:r>
+      <w:r>
+        <w:t xml:space="preserve"> </w:t>
+      </w:r>
+      <w:r>
+        <w:rPr>
+          <w:rFonts w:hint="eastAsia"/>
+        </w:rPr>
+        <w:t>新建一个服务器群组，当一个系统为多个客户提供服务时，群组的作用就会凸显。不是某个客户的服务器的信息不应该发送到他那里。</w:t>
+      </w:r>
+      <w:r>
+        <w:t xml:space="preserve"> </w:t>
+      </w:r>
+    </w:p>
+    <w:p>
+      <w:pPr>
+        <w:pStyle w:val="a3"/>
+        <w:ind w:left="780" w:firstLineChars="0" w:firstLine="0"/>
+      </w:pPr>
+      <w:r>
+        <w:rPr>
+          <w:noProof/>
+        </w:rPr>
+        <w:drawing>
+          <wp:inline distT="0" distB="0" distL="0" distR="0" wp14:anchorId="4482280C" wp14:editId="4761F699">
+            <wp:extent cx="5274310" cy="1016635"/>
+            <wp:effectExtent l="0" t="0" r="2540" b="0"/>
+            <wp:docPr id="6" name="图片 6"/>
+            <wp:cNvGraphicFramePr>
+              <a:graphicFrameLocks xmlns:a="http://schemas.openxmlformats.org/drawingml/2006/main" noChangeAspect="1"/>
+            </wp:cNvGraphicFramePr>
+            <a:graphic xmlns:a="http://schemas.openxmlformats.org/drawingml/2006/main">
+              <a:graphicData uri="http://schemas.openxmlformats.org/drawingml/2006/picture">
+                <pic:pic xmlns:pic="http://schemas.openxmlformats.org/drawingml/2006/picture">
+                  <pic:nvPicPr>
+                    <pic:cNvPr id="1" name=""/>
+                    <pic:cNvPicPr/>
+                  </pic:nvPicPr>
+                  <pic:blipFill>
+                    <a:blip r:embed="rId26"/>
+                    <a:stretch>
+                      <a:fillRect/>
+                    </a:stretch>
+                  </pic:blipFill>
+                  <pic:spPr>
+                    <a:xfrm>
+                      <a:off x="0" y="0"/>
+                      <a:ext cx="5274310" cy="1016635"/>
+                    </a:xfrm>
+                    <a:prstGeom prst="rect">
+                      <a:avLst/>
+                    </a:prstGeom>
+                  </pic:spPr>
+                </pic:pic>
+              </a:graphicData>
+            </a:graphic>
+          </wp:inline>
+        </w:drawing>
+      </w:r>
+    </w:p>
+    <w:p>
+      <w:pPr>
+        <w:pStyle w:val="a3"/>
+        <w:ind w:left="780" w:firstLineChars="0" w:firstLine="0"/>
+      </w:pPr>
+      <w:r>
+        <w:rPr>
+          <w:rFonts w:hint="eastAsia"/>
+        </w:rPr>
+        <w:t>5.3</w:t>
+      </w:r>
+      <w:r>
+        <w:t xml:space="preserve">. </w:t>
+      </w:r>
+      <w:r>
+        <w:rPr>
+          <w:rFonts w:hint="eastAsia"/>
+        </w:rPr>
+        <w:t>关联用户和服务器组</w:t>
+      </w:r>
+    </w:p>
+    <w:p>
+      <w:pPr>
+        <w:pStyle w:val="a3"/>
+        <w:ind w:left="780" w:firstLineChars="0" w:firstLine="0"/>
+      </w:pPr>
+      <w:r>
+        <w:rPr>
+          <w:noProof/>
+        </w:rPr>
+        <w:drawing>
+          <wp:inline distT="0" distB="0" distL="0" distR="0" wp14:anchorId="7D9B7D6D" wp14:editId="6627725E">
+            <wp:extent cx="5274310" cy="225425"/>
+            <wp:effectExtent l="0" t="0" r="2540" b="3175"/>
+            <wp:docPr id="7" name="图片 7"/>
+            <wp:cNvGraphicFramePr>
+              <a:graphicFrameLocks xmlns:a="http://schemas.openxmlformats.org/drawingml/2006/main" noChangeAspect="1"/>
+            </wp:cNvGraphicFramePr>
+            <a:graphic xmlns:a="http://schemas.openxmlformats.org/drawingml/2006/main">
+              <a:graphicData uri="http://schemas.openxmlformats.org/drawingml/2006/picture">
+                <pic:pic xmlns:pic="http://schemas.openxmlformats.org/drawingml/2006/picture">
+                  <pic:nvPicPr>
+                    <pic:cNvPr id="1" name=""/>
+                    <pic:cNvPicPr/>
+                  </pic:nvPicPr>
+                  <pic:blipFill>
+                    <a:blip r:embed="rId27"/>
+                    <a:stretch>
+                      <a:fillRect/>
+                    </a:stretch>
+                  </pic:blipFill>
+                  <pic:spPr>
+                    <a:xfrm>
+                      <a:off x="0" y="0"/>
+                      <a:ext cx="5274310" cy="225425"/>
+                    </a:xfrm>
+                    <a:prstGeom prst="rect">
+                      <a:avLst/>
+                    </a:prstGeom>
+                  </pic:spPr>
+                </pic:pic>
+              </a:graphicData>
+            </a:graphic>
+          </wp:inline>
+        </w:drawing>
+      </w:r>
+    </w:p>
+    <w:p>
+      <w:pPr>
+        <w:pStyle w:val="a3"/>
+        <w:ind w:left="780" w:firstLineChars="0" w:firstLine="0"/>
+      </w:pPr>
+    </w:p>
+    <w:p>
+      <w:pPr>
+        <w:pStyle w:val="a3"/>
+        <w:ind w:left="780" w:firstLineChars="0" w:firstLine="0"/>
+        <w:rPr>
+          <w:rFonts w:hint="eastAsia"/>
+        </w:rPr>
+      </w:pPr>
+      <w:r>
+        <w:rPr>
+          <w:rFonts w:hint="eastAsia"/>
+        </w:rPr>
+        <w:t>至此，发送邮件所需的条件全部具备，发送邮件的</w:t>
+      </w:r>
+      <w:r>
+        <w:rPr>
+          <w:rFonts w:hint="eastAsia"/>
+        </w:rPr>
+        <w:t>job</w:t>
+      </w:r>
+      <w:r>
+        <w:rPr>
+          <w:rFonts w:hint="eastAsia"/>
+        </w:rPr>
+        <w:t>根据“用户服务器组”的</w:t>
+      </w:r>
+      <w:r>
+        <w:rPr>
+          <w:rFonts w:hint="eastAsia"/>
+        </w:rPr>
+        <w:t>ID</w:t>
+      </w:r>
+      <w:r>
+        <w:rPr>
+          <w:rFonts w:hint="eastAsia"/>
+        </w:rPr>
+        <w:t>，从数据库获取对应条目，从而知道了服务器组，将这些服务器相关信息（备份结果，</w:t>
+      </w:r>
+      <w:r>
+        <w:rPr>
+          <w:rFonts w:hint="eastAsia"/>
+        </w:rPr>
+        <w:t>CPU</w:t>
+      </w:r>
+      <w:r>
+        <w:rPr>
+          <w:rFonts w:hint="eastAsia"/>
+        </w:rPr>
+        <w:t>状态等等）的记录值从数据库中取出来，生成一个报表。</w:t>
+      </w:r>
       <w:bookmarkStart w:id="0" w:name="_GoBack"/>
       <w:bookmarkEnd w:id="0"/>
+    </w:p>
+    <w:p>
+      <w:pPr>
+        <w:pStyle w:val="a3"/>
+        <w:ind w:left="780" w:firstLineChars="0" w:firstLine="0"/>
+        <w:rPr>
+          <w:rFonts w:hint="eastAsia"/>
+        </w:rPr>
+      </w:pPr>
     </w:p>
     <w:p>
       <w:pPr>

</xml_diff>

<commit_message>
move server description from file to db done.
</commit_message>
<xml_diff>
--- a/explained.docx
+++ b/explained.docx
@@ -486,12 +486,6 @@
         </w:rPr>
         <w:t>既然服务器已经联通，让我们新建一个服务器描述文件。</w:t>
       </w:r>
-    </w:p>
-    <w:p>
-      <w:pPr>
-        <w:pStyle w:val="a3"/>
-        <w:ind w:left="780" w:firstLineChars="0" w:firstLine="0"/>
-      </w:pPr>
       <w:r>
         <w:rPr>
           <w:noProof/>
@@ -658,7 +652,6 @@
         <w:rPr>
           <w:noProof/>
         </w:rPr>
-        <w:lastRenderedPageBreak/>
         <w:drawing>
           <wp:inline distT="0" distB="0" distL="0" distR="0" wp14:anchorId="6B3EF772" wp14:editId="69A7B6B0">
             <wp:extent cx="5143500" cy="2600325"/>
@@ -767,10 +760,10 @@
           <w:noProof/>
         </w:rPr>
         <w:drawing>
-          <wp:inline distT="0" distB="0" distL="0" distR="0" wp14:anchorId="3FFEBB16" wp14:editId="2A5C1F53">
-            <wp:extent cx="8010525" cy="2733675"/>
-            <wp:effectExtent l="0" t="0" r="9525" b="9525"/>
-            <wp:docPr id="10" name="图片 10"/>
+          <wp:inline distT="0" distB="0" distL="0" distR="0" wp14:anchorId="50974A72" wp14:editId="570FD00E">
+            <wp:extent cx="5086350" cy="352425"/>
+            <wp:effectExtent l="0" t="0" r="0" b="9525"/>
+            <wp:docPr id="8" name="图片 8"/>
             <wp:cNvGraphicFramePr>
               <a:graphicFrameLocks xmlns:a="http://schemas.openxmlformats.org/drawingml/2006/main" noChangeAspect="1"/>
             </wp:cNvGraphicFramePr>
@@ -790,7 +783,7 @@
                   <pic:spPr>
                     <a:xfrm>
                       <a:off x="0" y="0"/>
-                      <a:ext cx="8010525" cy="2733675"/>
+                      <a:ext cx="5086350" cy="352425"/>
                     </a:xfrm>
                     <a:prstGeom prst="rect">
                       <a:avLst/>
@@ -807,81 +800,27 @@
       <w:pPr>
         <w:pStyle w:val="a3"/>
         <w:ind w:left="780" w:firstLineChars="0" w:firstLine="0"/>
-      </w:pPr>
-      <w:r>
-        <w:rPr>
-          <w:rFonts w:hint="eastAsia"/>
-        </w:rPr>
-        <w:t>注意更新时必须提供所有的字段，看起来觉的需要很多输入，借助</w:t>
-      </w:r>
-      <w:r>
-        <w:rPr>
-          <w:rFonts w:hint="eastAsia"/>
-        </w:rPr>
-        <w:t>Tab</w:t>
-      </w:r>
-      <w:r>
-        <w:rPr>
-          <w:rFonts w:hint="eastAsia"/>
-        </w:rPr>
-        <w:t>键，所有默认值都会自动添加到命令行。现在</w:t>
-      </w:r>
-      <w:r>
-        <w:rPr>
-          <w:rFonts w:hint="eastAsia"/>
-        </w:rPr>
-        <w:t>mysql</w:t>
-      </w:r>
-      <w:r>
-        <w:t xml:space="preserve"> </w:t>
-      </w:r>
-      <w:r>
-        <w:rPr>
-          <w:rFonts w:hint="eastAsia"/>
-        </w:rPr>
-        <w:t>Instance</w:t>
-      </w:r>
-      <w:r>
-        <w:rPr>
-          <w:rFonts w:hint="eastAsia"/>
-        </w:rPr>
-        <w:t>的配置多了一个</w:t>
-      </w:r>
-      <w:r>
-        <w:rPr>
-          <w:rFonts w:hint="eastAsia"/>
-        </w:rPr>
-        <w:t>flushLogCron</w:t>
-      </w:r>
-      <w:r>
-        <w:rPr>
-          <w:rFonts w:hint="eastAsia"/>
-        </w:rPr>
-        <w:t>值，表明每隔</w:t>
-      </w:r>
-      <w:r>
-        <w:rPr>
-          <w:rFonts w:hint="eastAsia"/>
-        </w:rPr>
-        <w:t>5</w:t>
-      </w:r>
-      <w:r>
-        <w:rPr>
-          <w:rFonts w:hint="eastAsia"/>
-        </w:rPr>
-        <w:t>分钟刷一次</w:t>
-      </w:r>
-      <w:r>
-        <w:rPr>
-          <w:rFonts w:hint="eastAsia"/>
-        </w:rPr>
-        <w:t>log</w:t>
-      </w:r>
-      <w:r>
-        <w:rPr>
-          <w:rFonts w:hint="eastAsia"/>
-        </w:rPr>
-        <w:t>。</w:t>
+        <w:rPr>
+          <w:rFonts w:hint="eastAsia"/>
+        </w:rPr>
+      </w:pPr>
+      <w:r>
+        <w:rPr>
+          <w:rFonts w:hint="eastAsia"/>
+        </w:rPr>
+        <w:t>更新对象有统一的方法，请借助</w:t>
+      </w:r>
+      <w:r>
+        <w:rPr>
+          <w:rFonts w:hint="eastAsia"/>
+        </w:rPr>
+        <w:t>tab</w:t>
+      </w:r>
+      <w:r>
+        <w:rPr>
+          <w:rFonts w:hint="eastAsia"/>
+        </w:rPr>
+        <w:t>键获取提示。</w:t>
       </w:r>
     </w:p>
     <w:p>
@@ -933,7 +872,6 @@
         <w:rPr>
           <w:noProof/>
         </w:rPr>
-        <w:lastRenderedPageBreak/>
         <w:drawing>
           <wp:inline distT="0" distB="0" distL="0" distR="0" wp14:anchorId="50FE1919" wp14:editId="3F15ABE6">
             <wp:extent cx="4514850" cy="3143250"/>
@@ -1186,10 +1124,10 @@
           <w:noProof/>
         </w:rPr>
         <w:drawing>
-          <wp:inline distT="0" distB="0" distL="0" distR="0" wp14:anchorId="6E66C34E" wp14:editId="775F6DC3">
-            <wp:extent cx="2495550" cy="1028700"/>
-            <wp:effectExtent l="0" t="0" r="0" b="0"/>
-            <wp:docPr id="14" name="图片 14"/>
+          <wp:inline distT="0" distB="0" distL="0" distR="0" wp14:anchorId="61BCF1FF" wp14:editId="289CBA06">
+            <wp:extent cx="4572000" cy="428625"/>
+            <wp:effectExtent l="0" t="0" r="0" b="9525"/>
+            <wp:docPr id="23" name="图片 23"/>
             <wp:cNvGraphicFramePr>
               <a:graphicFrameLocks xmlns:a="http://schemas.openxmlformats.org/drawingml/2006/main" noChangeAspect="1"/>
             </wp:cNvGraphicFramePr>
@@ -1209,7 +1147,7 @@
                   <pic:spPr>
                     <a:xfrm>
                       <a:off x="0" y="0"/>
-                      <a:ext cx="2495550" cy="1028700"/>
+                      <a:ext cx="4572000" cy="428625"/>
                     </a:xfrm>
                     <a:prstGeom prst="rect">
                       <a:avLst/>
@@ -1243,7 +1181,6 @@
         <w:rPr>
           <w:noProof/>
         </w:rPr>
-        <w:lastRenderedPageBreak/>
         <w:drawing>
           <wp:inline distT="0" distB="0" distL="0" distR="0" wp14:anchorId="267C9D45" wp14:editId="15AA16D8">
             <wp:extent cx="2952750" cy="2286000"/>
@@ -1468,17 +1405,19 @@
       <w:pPr>
         <w:pStyle w:val="a3"/>
         <w:ind w:left="780" w:firstLineChars="0" w:firstLine="0"/>
+        <w:rPr>
+          <w:rFonts w:hint="eastAsia"/>
+        </w:rPr>
       </w:pPr>
       <w:r>
         <w:rPr>
           <w:noProof/>
         </w:rPr>
-        <w:lastRenderedPageBreak/>
         <w:drawing>
-          <wp:inline distT="0" distB="0" distL="0" distR="0" wp14:anchorId="7B230BD3" wp14:editId="0A8995C4">
-            <wp:extent cx="4181475" cy="4086225"/>
+          <wp:inline distT="0" distB="0" distL="0" distR="0" wp14:anchorId="22A5DE81" wp14:editId="5055C438">
+            <wp:extent cx="4105275" cy="6353175"/>
             <wp:effectExtent l="0" t="0" r="9525" b="9525"/>
-            <wp:docPr id="17" name="图片 17"/>
+            <wp:docPr id="24" name="图片 24"/>
             <wp:cNvGraphicFramePr>
               <a:graphicFrameLocks xmlns:a="http://schemas.openxmlformats.org/drawingml/2006/main" noChangeAspect="1"/>
             </wp:cNvGraphicFramePr>
@@ -1498,7 +1437,7 @@
                   <pic:spPr>
                     <a:xfrm>
                       <a:off x="0" y="0"/>
-                      <a:ext cx="4181475" cy="4086225"/>
+                      <a:ext cx="4105275" cy="6353175"/>
                     </a:xfrm>
                     <a:prstGeom prst="rect">
                       <a:avLst/>
@@ -1514,6 +1453,12 @@
     <w:p>
       <w:pPr>
         <w:pStyle w:val="a3"/>
+        <w:ind w:left="780" w:firstLineChars="0" w:firstLine="0"/>
+      </w:pPr>
+    </w:p>
+    <w:p>
+      <w:pPr>
+        <w:pStyle w:val="a3"/>
         <w:numPr>
           <w:ilvl w:val="0"/>
           <w:numId w:val="6"/>
@@ -1542,17 +1487,21 @@
     <w:p>
       <w:pPr>
         <w:pStyle w:val="a3"/>
-        <w:ind w:left="780" w:firstLineChars="0" w:firstLine="0"/>
+        <w:numPr>
+          <w:ilvl w:val="0"/>
+          <w:numId w:val="6"/>
+        </w:numPr>
+        <w:ind w:firstLineChars="0"/>
       </w:pPr>
       <w:r>
         <w:rPr>
           <w:noProof/>
         </w:rPr>
         <w:drawing>
-          <wp:inline distT="0" distB="0" distL="0" distR="0" wp14:anchorId="09C4B7EA" wp14:editId="5AD036F1">
-            <wp:extent cx="8029575" cy="4162425"/>
+          <wp:inline distT="0" distB="0" distL="0" distR="0" wp14:anchorId="1124C725" wp14:editId="4AF87DEE">
+            <wp:extent cx="6067425" cy="904875"/>
             <wp:effectExtent l="0" t="0" r="9525" b="9525"/>
-            <wp:docPr id="18" name="图片 18"/>
+            <wp:docPr id="25" name="图片 25"/>
             <wp:cNvGraphicFramePr>
               <a:graphicFrameLocks xmlns:a="http://schemas.openxmlformats.org/drawingml/2006/main" noChangeAspect="1"/>
             </wp:cNvGraphicFramePr>
@@ -1572,7 +1521,7 @@
                   <pic:spPr>
                     <a:xfrm>
                       <a:off x="0" y="0"/>
-                      <a:ext cx="8029575" cy="4162425"/>
+                      <a:ext cx="6067425" cy="904875"/>
                     </a:xfrm>
                     <a:prstGeom prst="rect">
                       <a:avLst/>
@@ -1590,24 +1539,17 @@
         <w:pStyle w:val="a3"/>
         <w:ind w:left="780" w:firstLineChars="0" w:firstLine="0"/>
       </w:pPr>
-      <w:r>
-        <w:rPr>
-          <w:rFonts w:hint="eastAsia"/>
-        </w:rPr>
-        <w:lastRenderedPageBreak/>
-        <w:t>同样需要指定所有的字段，特备需要注意的是</w:t>
-      </w:r>
-      <w:r>
-        <w:rPr>
-          <w:rFonts w:hint="eastAsia"/>
-        </w:rPr>
-        <w:t>cron</w:t>
-      </w:r>
-      <w:r>
-        <w:rPr>
-          <w:rFonts w:hint="eastAsia"/>
-        </w:rPr>
-        <w:t>表达式，如果出错的话会抛出异常。但是现在备份目录</w:t>
+    </w:p>
+    <w:p>
+      <w:pPr>
+        <w:pStyle w:val="a3"/>
+        <w:ind w:left="780" w:firstLineChars="0" w:firstLine="0"/>
+      </w:pPr>
+      <w:r>
+        <w:rPr>
+          <w:rFonts w:hint="eastAsia"/>
+        </w:rPr>
+        <w:t>其中</w:t>
       </w:r>
       <w:r>
         <w:rPr>
@@ -1619,7 +1561,61 @@
         <w:rPr>
           <w:rFonts w:hint="eastAsia"/>
         </w:rPr>
-        <w:t>为空，所以还需要进一步配置。</w:t>
+        <w:t>和</w:t>
+      </w:r>
+      <w:r>
+        <w:rPr>
+          <w:rFonts w:hint="eastAsia"/>
+        </w:rPr>
+        <w:t>excludes</w:t>
+      </w:r>
+      <w:r>
+        <w:rPr>
+          <w:rFonts w:hint="eastAsia"/>
+        </w:rPr>
+        <w:t>用</w:t>
+      </w:r>
+      <w:r>
+        <w:rPr>
+          <w:rFonts w:hint="eastAsia"/>
+        </w:rPr>
+        <w:t>:</w:t>
+      </w:r>
+      <w:r>
+        <w:rPr>
+          <w:rFonts w:hint="eastAsia"/>
+        </w:rPr>
+        <w:t>分割目录路径</w:t>
+      </w:r>
+    </w:p>
+    <w:p>
+      <w:pPr>
+        <w:pStyle w:val="a3"/>
+        <w:numPr>
+          <w:ilvl w:val="0"/>
+          <w:numId w:val="6"/>
+        </w:numPr>
+        <w:ind w:firstLineChars="0"/>
+      </w:pPr>
+      <w:bookmarkStart w:id="0" w:name="_GoBack"/>
+      <w:bookmarkEnd w:id="0"/>
+      <w:r>
+        <w:rPr>
+          <w:rFonts w:hint="eastAsia"/>
+        </w:rPr>
+        <w:t>新建</w:t>
+      </w:r>
+      <w:r>
+        <w:rPr>
+          <w:rFonts w:hint="eastAsia"/>
+        </w:rPr>
+        <w:t>archive</w:t>
+      </w:r>
+      <w:r>
+        <w:rPr>
+          <w:rFonts w:hint="eastAsia"/>
+        </w:rPr>
+        <w:t>。</w:t>
       </w:r>
     </w:p>
     <w:p>
@@ -1632,10 +1628,10 @@
           <w:noProof/>
         </w:rPr>
         <w:drawing>
-          <wp:inline distT="0" distB="0" distL="0" distR="0" wp14:anchorId="5612A8C3" wp14:editId="24E13043">
-            <wp:extent cx="5476875" cy="4191000"/>
-            <wp:effectExtent l="0" t="0" r="9525" b="0"/>
-            <wp:docPr id="19" name="图片 19"/>
+          <wp:inline distT="0" distB="0" distL="0" distR="0" wp14:anchorId="3923C3C0" wp14:editId="2C197205">
+            <wp:extent cx="5791200" cy="2371725"/>
+            <wp:effectExtent l="0" t="0" r="0" b="9525"/>
+            <wp:docPr id="20" name="图片 20"/>
             <wp:cNvGraphicFramePr>
               <a:graphicFrameLocks xmlns:a="http://schemas.openxmlformats.org/drawingml/2006/main" noChangeAspect="1"/>
             </wp:cNvGraphicFramePr>
@@ -1655,7 +1651,7 @@
                   <pic:spPr>
                     <a:xfrm>
                       <a:off x="0" y="0"/>
-                      <a:ext cx="5476875" cy="4191000"/>
+                      <a:ext cx="5791200" cy="2371725"/>
                     </a:xfrm>
                     <a:prstGeom prst="rect">
                       <a:avLst/>
@@ -1671,30 +1667,6 @@
     <w:p>
       <w:pPr>
         <w:pStyle w:val="a3"/>
-        <w:ind w:left="780" w:firstLineChars="0" w:firstLine="0"/>
-      </w:pPr>
-      <w:r>
-        <w:rPr>
-          <w:rFonts w:hint="eastAsia"/>
-        </w:rPr>
-        <w:t>现在</w:t>
-      </w:r>
-      <w:r>
-        <w:rPr>
-          <w:rFonts w:hint="eastAsia"/>
-        </w:rPr>
-        <w:t>include</w:t>
-      </w:r>
-      <w:r>
-        <w:rPr>
-          <w:rFonts w:hint="eastAsia"/>
-        </w:rPr>
-        <w:t>字段已经具备。</w:t>
-      </w:r>
-    </w:p>
-    <w:p>
-      <w:pPr>
-        <w:pStyle w:val="a3"/>
         <w:numPr>
           <w:ilvl w:val="0"/>
           <w:numId w:val="6"/>
@@ -1705,19 +1677,7 @@
         <w:rPr>
           <w:rFonts w:hint="eastAsia"/>
         </w:rPr>
-        <w:t>新建</w:t>
-      </w:r>
-      <w:r>
-        <w:rPr>
-          <w:rFonts w:hint="eastAsia"/>
-        </w:rPr>
-        <w:t>archive</w:t>
-      </w:r>
-      <w:r>
-        <w:rPr>
-          <w:rFonts w:hint="eastAsia"/>
-        </w:rPr>
-        <w:t>。</w:t>
+        <w:t>下载备份仓库</w:t>
       </w:r>
     </w:p>
     <w:p>
@@ -1730,10 +1690,10 @@
           <w:noProof/>
         </w:rPr>
         <w:drawing>
-          <wp:inline distT="0" distB="0" distL="0" distR="0" wp14:anchorId="3923C3C0" wp14:editId="2C197205">
-            <wp:extent cx="5791200" cy="2371725"/>
-            <wp:effectExtent l="0" t="0" r="0" b="9525"/>
-            <wp:docPr id="20" name="图片 20"/>
+          <wp:inline distT="0" distB="0" distL="0" distR="0" wp14:anchorId="2CBAB032" wp14:editId="110644DC">
+            <wp:extent cx="4171950" cy="971550"/>
+            <wp:effectExtent l="0" t="0" r="0" b="0"/>
+            <wp:docPr id="21" name="图片 21"/>
             <wp:cNvGraphicFramePr>
               <a:graphicFrameLocks xmlns:a="http://schemas.openxmlformats.org/drawingml/2006/main" noChangeAspect="1"/>
             </wp:cNvGraphicFramePr>
@@ -1753,7 +1713,7 @@
                   <pic:spPr>
                     <a:xfrm>
                       <a:off x="0" y="0"/>
-                      <a:ext cx="5791200" cy="2371725"/>
+                      <a:ext cx="4171950" cy="971550"/>
                     </a:xfrm>
                     <a:prstGeom prst="rect">
                       <a:avLst/>
@@ -1769,34 +1729,53 @@
     <w:p>
       <w:pPr>
         <w:pStyle w:val="a3"/>
-        <w:numPr>
-          <w:ilvl w:val="0"/>
-          <w:numId w:val="6"/>
-        </w:numPr>
-        <w:ind w:firstLineChars="0"/>
-      </w:pPr>
-      <w:r>
-        <w:rPr>
-          <w:rFonts w:hint="eastAsia"/>
-        </w:rPr>
-        <w:t>下载备份仓库</w:t>
-      </w:r>
-    </w:p>
-    <w:p>
-      <w:pPr>
-        <w:pStyle w:val="a3"/>
         <w:ind w:left="780" w:firstLineChars="0" w:firstLine="0"/>
       </w:pPr>
       <w:r>
         <w:rPr>
+          <w:rFonts w:hint="eastAsia"/>
+        </w:rPr>
+        <w:t>在计划任务中，新建</w:t>
+      </w:r>
+      <w:r>
+        <w:rPr>
+          <w:rFonts w:hint="eastAsia"/>
+        </w:rPr>
+        <w:t>archive</w:t>
+      </w:r>
+      <w:r>
+        <w:rPr>
+          <w:rFonts w:hint="eastAsia"/>
+        </w:rPr>
+        <w:t>和下载仓库是合在一起的。可以看到</w:t>
+      </w:r>
+      <w:r>
+        <w:rPr>
+          <w:rFonts w:hint="eastAsia"/>
+        </w:rPr>
+        <w:t>repo</w:t>
+      </w:r>
+      <w:r>
+        <w:rPr>
+          <w:rFonts w:hint="eastAsia"/>
+        </w:rPr>
+        <w:t>已经下载。</w:t>
+      </w:r>
+    </w:p>
+    <w:p>
+      <w:pPr>
+        <w:pStyle w:val="a3"/>
+        <w:ind w:left="780" w:firstLineChars="0" w:firstLine="0"/>
+      </w:pPr>
+      <w:r>
+        <w:rPr>
           <w:noProof/>
         </w:rPr>
-        <w:lastRenderedPageBreak/>
         <w:drawing>
-          <wp:inline distT="0" distB="0" distL="0" distR="0" wp14:anchorId="2CBAB032" wp14:editId="110644DC">
-            <wp:extent cx="4171950" cy="971550"/>
-            <wp:effectExtent l="0" t="0" r="0" b="0"/>
-            <wp:docPr id="21" name="图片 21"/>
+          <wp:inline distT="0" distB="0" distL="0" distR="0" wp14:anchorId="6A670A90" wp14:editId="0E0D3073">
+            <wp:extent cx="3038475" cy="3438525"/>
+            <wp:effectExtent l="0" t="0" r="9525" b="9525"/>
+            <wp:docPr id="22" name="图片 22"/>
             <wp:cNvGraphicFramePr>
               <a:graphicFrameLocks xmlns:a="http://schemas.openxmlformats.org/drawingml/2006/main" noChangeAspect="1"/>
             </wp:cNvGraphicFramePr>
@@ -1816,7 +1795,7 @@
                   <pic:spPr>
                     <a:xfrm>
                       <a:off x="0" y="0"/>
-                      <a:ext cx="4171950" cy="971550"/>
+                      <a:ext cx="3038475" cy="3438525"/>
                     </a:xfrm>
                     <a:prstGeom prst="rect">
                       <a:avLst/>
@@ -1832,37 +1811,66 @@
     <w:p>
       <w:pPr>
         <w:pStyle w:val="a3"/>
+        <w:numPr>
+          <w:ilvl w:val="0"/>
+          <w:numId w:val="1"/>
+        </w:numPr>
+        <w:ind w:firstLineChars="0"/>
+      </w:pPr>
+      <w:r>
+        <w:rPr>
+          <w:rFonts w:hint="eastAsia"/>
+        </w:rPr>
+        <w:t>关于计划任务</w:t>
+      </w:r>
+    </w:p>
+    <w:p>
+      <w:pPr>
+        <w:pStyle w:val="a3"/>
+        <w:numPr>
+          <w:ilvl w:val="0"/>
+          <w:numId w:val="8"/>
+        </w:numPr>
+        <w:ind w:firstLineChars="0"/>
+      </w:pPr>
+      <w:r>
+        <w:rPr>
+          <w:rFonts w:hint="eastAsia"/>
+        </w:rPr>
+        <w:t>borg</w:t>
+      </w:r>
+      <w:r>
+        <w:rPr>
+          <w:rFonts w:hint="eastAsia"/>
+        </w:rPr>
+        <w:t>卷的生成和下载，</w:t>
+      </w:r>
+      <w:r>
+        <w:rPr>
+          <w:rFonts w:hint="eastAsia"/>
+        </w:rPr>
+        <w:t>BorgArchiveJob</w:t>
+      </w:r>
+    </w:p>
+    <w:p>
+      <w:pPr>
+        <w:pStyle w:val="a3"/>
         <w:ind w:left="780" w:firstLineChars="0" w:firstLine="0"/>
       </w:pPr>
       <w:r>
         <w:rPr>
           <w:rFonts w:hint="eastAsia"/>
         </w:rPr>
-        <w:t>在计划任务中，新建</w:t>
-      </w:r>
-      <w:r>
-        <w:rPr>
-          <w:rFonts w:hint="eastAsia"/>
-        </w:rPr>
-        <w:t>archive</w:t>
-      </w:r>
-      <w:r>
-        <w:rPr>
-          <w:rFonts w:hint="eastAsia"/>
-        </w:rPr>
-        <w:t>和下载仓库是合在一起的。可以看到</w:t>
-      </w:r>
-      <w:r>
-        <w:rPr>
-          <w:rFonts w:hint="eastAsia"/>
-        </w:rPr>
-        <w:t>repo</w:t>
-      </w:r>
-      <w:r>
-        <w:rPr>
-          <w:rFonts w:hint="eastAsia"/>
-        </w:rPr>
-        <w:t>已经下载。</w:t>
+        <w:t>该计划任务可以通过</w:t>
+      </w:r>
+      <w:r>
+        <w:t>borg-description-update</w:t>
+      </w:r>
+      <w:r>
+        <w:rPr>
+          <w:rFonts w:hint="eastAsia"/>
+        </w:rPr>
+        <w:t>命令对单个服务器进行调整，每次任务结束都会保留一个结果到数据库。</w:t>
       </w:r>
     </w:p>
     <w:p>
@@ -1875,10 +1883,10 @@
           <w:noProof/>
         </w:rPr>
         <w:drawing>
-          <wp:inline distT="0" distB="0" distL="0" distR="0" wp14:anchorId="6A670A90" wp14:editId="0E0D3073">
-            <wp:extent cx="3038475" cy="3438525"/>
-            <wp:effectExtent l="0" t="0" r="9525" b="9525"/>
-            <wp:docPr id="22" name="图片 22"/>
+          <wp:inline distT="0" distB="0" distL="0" distR="0" wp14:anchorId="1039422A" wp14:editId="7FABF4D5">
+            <wp:extent cx="3438525" cy="1714500"/>
+            <wp:effectExtent l="0" t="0" r="9525" b="0"/>
+            <wp:docPr id="2" name="图片 2"/>
             <wp:cNvGraphicFramePr>
               <a:graphicFrameLocks xmlns:a="http://schemas.openxmlformats.org/drawingml/2006/main" noChangeAspect="1"/>
             </wp:cNvGraphicFramePr>
@@ -1898,7 +1906,7 @@
                   <pic:spPr>
                     <a:xfrm>
                       <a:off x="0" y="0"/>
-                      <a:ext cx="3038475" cy="3438525"/>
+                      <a:ext cx="3438525" cy="1714500"/>
                     </a:xfrm>
                     <a:prstGeom prst="rect">
                       <a:avLst/>
@@ -1911,20 +1919,268 @@
         </w:drawing>
       </w:r>
     </w:p>
-    <w:p>
-      <w:pPr>
-        <w:pStyle w:val="a3"/>
-        <w:numPr>
-          <w:ilvl w:val="0"/>
-          <w:numId w:val="1"/>
-        </w:numPr>
-        <w:ind w:firstLineChars="0"/>
-      </w:pPr>
-      <w:r>
-        <w:rPr>
-          <w:rFonts w:hint="eastAsia"/>
-        </w:rPr>
-        <w:t>关于计划任务</w:t>
+    <w:tbl>
+      <w:tblPr>
+        <w:tblStyle w:val="a8"/>
+        <w:tblW w:w="0" w:type="auto"/>
+        <w:tblInd w:w="780" w:type="dxa"/>
+        <w:tblLook w:val="04A0" w:firstRow="1" w:lastRow="0" w:firstColumn="1" w:lastColumn="0" w:noHBand="0" w:noVBand="1"/>
+      </w:tblPr>
+      <w:tblGrid>
+        <w:gridCol w:w="3748"/>
+        <w:gridCol w:w="3768"/>
+      </w:tblGrid>
+      <w:tr>
+        <w:tc>
+          <w:tcPr>
+            <w:tcW w:w="4148" w:type="dxa"/>
+          </w:tcPr>
+          <w:p>
+            <w:pPr>
+              <w:pStyle w:val="a3"/>
+              <w:ind w:firstLineChars="0" w:firstLine="0"/>
+            </w:pPr>
+            <w:r>
+              <w:rPr>
+                <w:rFonts w:hint="eastAsia"/>
+              </w:rPr>
+              <w:t>事项名称</w:t>
+            </w:r>
+          </w:p>
+        </w:tc>
+        <w:tc>
+          <w:tcPr>
+            <w:tcW w:w="4148" w:type="dxa"/>
+          </w:tcPr>
+          <w:p>
+            <w:pPr>
+              <w:pStyle w:val="a3"/>
+              <w:ind w:firstLineChars="0" w:firstLine="0"/>
+            </w:pPr>
+            <w:r>
+              <w:rPr>
+                <w:rFonts w:hint="eastAsia"/>
+              </w:rPr>
+              <w:t>值</w:t>
+            </w:r>
+          </w:p>
+        </w:tc>
+      </w:tr>
+      <w:tr>
+        <w:tc>
+          <w:tcPr>
+            <w:tcW w:w="4148" w:type="dxa"/>
+          </w:tcPr>
+          <w:p>
+            <w:pPr>
+              <w:pStyle w:val="a3"/>
+              <w:ind w:firstLineChars="0" w:firstLine="0"/>
+            </w:pPr>
+            <w:r>
+              <w:rPr>
+                <w:rFonts w:hint="eastAsia"/>
+              </w:rPr>
+              <w:t>花费时间</w:t>
+            </w:r>
+          </w:p>
+        </w:tc>
+        <w:tc>
+          <w:tcPr>
+            <w:tcW w:w="4148" w:type="dxa"/>
+          </w:tcPr>
+          <w:p>
+            <w:pPr>
+              <w:pStyle w:val="a3"/>
+              <w:ind w:firstLineChars="0" w:firstLine="0"/>
+            </w:pPr>
+            <w:r>
+              <w:rPr>
+                <w:rFonts w:hint="eastAsia"/>
+              </w:rPr>
+              <w:t>55</w:t>
+            </w:r>
+            <w:r>
+              <w:rPr>
+                <w:rFonts w:hint="eastAsia"/>
+              </w:rPr>
+              <w:t>秒</w:t>
+            </w:r>
+          </w:p>
+        </w:tc>
+      </w:tr>
+      <w:tr>
+        <w:tc>
+          <w:tcPr>
+            <w:tcW w:w="4148" w:type="dxa"/>
+          </w:tcPr>
+          <w:p>
+            <w:pPr>
+              <w:pStyle w:val="a3"/>
+              <w:ind w:firstLineChars="0" w:firstLine="0"/>
+            </w:pPr>
+            <w:r>
+              <w:rPr>
+                <w:rFonts w:hint="eastAsia"/>
+              </w:rPr>
+              <w:t>总共文件</w:t>
+            </w:r>
+          </w:p>
+        </w:tc>
+        <w:tc>
+          <w:tcPr>
+            <w:tcW w:w="4148" w:type="dxa"/>
+          </w:tcPr>
+          <w:p>
+            <w:pPr>
+              <w:pStyle w:val="a3"/>
+              <w:ind w:firstLineChars="0" w:firstLine="0"/>
+            </w:pPr>
+            <w:r>
+              <w:rPr>
+                <w:rFonts w:hint="eastAsia"/>
+              </w:rPr>
+              <w:t>33</w:t>
+            </w:r>
+            <w:r>
+              <w:rPr>
+                <w:rFonts w:hint="eastAsia"/>
+              </w:rPr>
+              <w:t>个</w:t>
+            </w:r>
+          </w:p>
+        </w:tc>
+      </w:tr>
+      <w:tr>
+        <w:tc>
+          <w:tcPr>
+            <w:tcW w:w="4148" w:type="dxa"/>
+          </w:tcPr>
+          <w:p>
+            <w:pPr>
+              <w:pStyle w:val="a3"/>
+              <w:ind w:firstLineChars="0" w:firstLine="0"/>
+            </w:pPr>
+            <w:r>
+              <w:rPr>
+                <w:rFonts w:hint="eastAsia"/>
+              </w:rPr>
+              <w:t>下载文件</w:t>
+            </w:r>
+          </w:p>
+        </w:tc>
+        <w:tc>
+          <w:tcPr>
+            <w:tcW w:w="4148" w:type="dxa"/>
+          </w:tcPr>
+          <w:p>
+            <w:pPr>
+              <w:pStyle w:val="a3"/>
+              <w:ind w:firstLineChars="0" w:firstLine="0"/>
+            </w:pPr>
+            <w:r>
+              <w:rPr>
+                <w:rFonts w:hint="eastAsia"/>
+              </w:rPr>
+              <w:t>3</w:t>
+            </w:r>
+            <w:r>
+              <w:rPr>
+                <w:rFonts w:hint="eastAsia"/>
+              </w:rPr>
+              <w:t>个</w:t>
+            </w:r>
+          </w:p>
+        </w:tc>
+      </w:tr>
+      <w:tr>
+        <w:tc>
+          <w:tcPr>
+            <w:tcW w:w="4148" w:type="dxa"/>
+          </w:tcPr>
+          <w:p>
+            <w:pPr>
+              <w:pStyle w:val="a3"/>
+              <w:ind w:firstLineChars="0" w:firstLine="0"/>
+            </w:pPr>
+            <w:r>
+              <w:rPr>
+                <w:rFonts w:hint="eastAsia"/>
+              </w:rPr>
+              <w:t>总共文件容量</w:t>
+            </w:r>
+          </w:p>
+        </w:tc>
+        <w:tc>
+          <w:tcPr>
+            <w:tcW w:w="4148" w:type="dxa"/>
+          </w:tcPr>
+          <w:p>
+            <w:pPr>
+              <w:pStyle w:val="a3"/>
+              <w:ind w:firstLineChars="0" w:firstLine="0"/>
+            </w:pPr>
+            <w:r>
+              <w:rPr>
+                <w:rFonts w:hint="eastAsia"/>
+              </w:rPr>
+              <w:t>55M</w:t>
+            </w:r>
+          </w:p>
+        </w:tc>
+      </w:tr>
+      <w:tr>
+        <w:tc>
+          <w:tcPr>
+            <w:tcW w:w="4148" w:type="dxa"/>
+          </w:tcPr>
+          <w:p>
+            <w:pPr>
+              <w:pStyle w:val="a3"/>
+              <w:ind w:firstLineChars="0" w:firstLine="0"/>
+            </w:pPr>
+            <w:r>
+              <w:rPr>
+                <w:rFonts w:hint="eastAsia"/>
+              </w:rPr>
+              <w:t>下载容量</w:t>
+            </w:r>
+          </w:p>
+        </w:tc>
+        <w:tc>
+          <w:tcPr>
+            <w:tcW w:w="4148" w:type="dxa"/>
+          </w:tcPr>
+          <w:p>
+            <w:pPr>
+              <w:pStyle w:val="a3"/>
+              <w:ind w:firstLineChars="0" w:firstLine="0"/>
+            </w:pPr>
+            <w:r>
+              <w:rPr>
+                <w:rFonts w:hint="eastAsia"/>
+              </w:rPr>
+              <w:t>5M</w:t>
+            </w:r>
+          </w:p>
+        </w:tc>
+      </w:tr>
+    </w:tbl>
+    <w:p>
+      <w:pPr>
+        <w:pStyle w:val="a3"/>
+        <w:ind w:left="780" w:firstLineChars="0" w:firstLine="0"/>
+      </w:pPr>
+    </w:p>
+    <w:p>
+      <w:pPr>
+        <w:pStyle w:val="a3"/>
+        <w:ind w:left="780" w:firstLineChars="0" w:firstLine="0"/>
+      </w:pPr>
+      <w:r>
+        <w:rPr>
+          <w:rFonts w:hint="eastAsia"/>
+        </w:rPr>
+        <w:t>其中记录了什么时候运行，花了多少时间，总共多少文件，下载了多少文件，总共文件的容量，下载的容量等，该数据可以大致反映出备份目标文件增长的速度。</w:t>
       </w:r>
     </w:p>
     <w:p>
@@ -1935,6 +2191,14 @@
           <w:numId w:val="8"/>
         </w:numPr>
         <w:ind w:firstLineChars="0"/>
+        <w:rPr>
+          <w:rFonts w:ascii="Consolas" w:hAnsi="Consolas" w:cs="Consolas"/>
+          <w:color w:val="000000"/>
+          <w:kern w:val="0"/>
+          <w:sz w:val="20"/>
+          <w:szCs w:val="20"/>
+          <w:highlight w:val="lightGray"/>
+        </w:rPr>
       </w:pPr>
       <w:r>
         <w:rPr>
@@ -1946,13 +2210,18 @@
         <w:rPr>
           <w:rFonts w:hint="eastAsia"/>
         </w:rPr>
-        <w:t>卷的生成和下载，</w:t>
-      </w:r>
-      <w:r>
-        <w:rPr>
-          <w:rFonts w:hint="eastAsia"/>
-        </w:rPr>
-        <w:t>BorgArchiveJob</w:t>
+        <w:t>卷的修剪，</w:t>
+      </w:r>
+      <w:r>
+        <w:rPr>
+          <w:rFonts w:ascii="Consolas" w:hAnsi="Consolas" w:cs="Consolas"/>
+          <w:color w:val="000000"/>
+          <w:kern w:val="0"/>
+          <w:sz w:val="20"/>
+          <w:szCs w:val="20"/>
+          <w:highlight w:val="lightGray"/>
+        </w:rPr>
+        <w:t>BorgPruneJob</w:t>
       </w:r>
     </w:p>
     <w:p>
@@ -1964,16 +2233,102 @@
         <w:rPr>
           <w:rFonts w:hint="eastAsia"/>
         </w:rPr>
-        <w:t>该计划任务可以通过</w:t>
-      </w:r>
-      <w:r>
-        <w:t>borg-description-update</w:t>
-      </w:r>
-      <w:r>
-        <w:rPr>
-          <w:rFonts w:hint="eastAsia"/>
-        </w:rPr>
-        <w:t>命令对单个服务器进行调整，每次任务结束都会保留一个结果到数据库。</w:t>
+        <w:t>每次运行</w:t>
+      </w:r>
+      <w:r>
+        <w:rPr>
+          <w:rFonts w:hint="eastAsia"/>
+        </w:rPr>
+        <w:t>borg</w:t>
+      </w:r>
+      <w:r>
+        <w:rPr>
+          <w:rFonts w:hint="eastAsia"/>
+        </w:rPr>
+        <w:t>卷都会产生一个新的卷文件，修剪就是合并和整理</w:t>
+      </w:r>
+      <w:r>
+        <w:rPr>
+          <w:rFonts w:hint="eastAsia"/>
+        </w:rPr>
+        <w:t>。比如保留</w:t>
+      </w:r>
+      <w:r>
+        <w:rPr>
+          <w:rFonts w:hint="eastAsia"/>
+        </w:rPr>
+        <w:t>6</w:t>
+      </w:r>
+      <w:r>
+        <w:rPr>
+          <w:rFonts w:hint="eastAsia"/>
+        </w:rPr>
+        <w:t>个月的月卷，</w:t>
+      </w:r>
+      <w:r>
+        <w:rPr>
+          <w:rFonts w:hint="eastAsia"/>
+        </w:rPr>
+        <w:t>4</w:t>
+      </w:r>
+      <w:r>
+        <w:rPr>
+          <w:rFonts w:hint="eastAsia"/>
+        </w:rPr>
+        <w:t>个星期的星期卷，</w:t>
+      </w:r>
+      <w:r>
+        <w:rPr>
+          <w:rFonts w:hint="eastAsia"/>
+        </w:rPr>
+        <w:t>7</w:t>
+      </w:r>
+      <w:r>
+        <w:rPr>
+          <w:rFonts w:hint="eastAsia"/>
+        </w:rPr>
+        <w:t>天</w:t>
+      </w:r>
+      <w:proofErr w:type="gramStart"/>
+      <w:r>
+        <w:rPr>
+          <w:rFonts w:hint="eastAsia"/>
+        </w:rPr>
+        <w:t>的日卷等等</w:t>
+      </w:r>
+      <w:proofErr w:type="gramEnd"/>
+      <w:r>
+        <w:rPr>
+          <w:rFonts w:hint="eastAsia"/>
+        </w:rPr>
+        <w:t>。</w:t>
+      </w:r>
+    </w:p>
+    <w:p>
+      <w:pPr>
+        <w:pStyle w:val="a3"/>
+        <w:numPr>
+          <w:ilvl w:val="0"/>
+          <w:numId w:val="8"/>
+        </w:numPr>
+        <w:ind w:firstLineChars="0"/>
+      </w:pPr>
+      <w:r>
+        <w:rPr>
+          <w:rFonts w:hint="eastAsia"/>
+        </w:rPr>
+        <w:t>磁盘容量监测</w:t>
+      </w:r>
+      <w:r>
+        <w:rPr>
+          <w:rFonts w:ascii="Consolas" w:hAnsi="Consolas" w:cs="Consolas"/>
+          <w:color w:val="000000"/>
+          <w:kern w:val="0"/>
+          <w:sz w:val="20"/>
+          <w:szCs w:val="20"/>
+          <w:highlight w:val="lightGray"/>
+        </w:rPr>
+        <w:t>DiskfreeJob</w:t>
       </w:r>
     </w:p>
     <w:p>
@@ -1983,13 +2338,25 @@
       </w:pPr>
       <w:r>
         <w:rPr>
+          <w:rFonts w:hint="eastAsia"/>
+        </w:rPr>
+        <w:t>该任务列出每个磁盘的容量和剩余容量，根据增长率可以提前警示磁盘容量。</w:t>
+      </w:r>
+    </w:p>
+    <w:p>
+      <w:pPr>
+        <w:pStyle w:val="a3"/>
+        <w:ind w:left="780" w:firstLineChars="0" w:firstLine="0"/>
+      </w:pPr>
+      <w:r>
+        <w:rPr>
           <w:noProof/>
         </w:rPr>
         <w:drawing>
-          <wp:inline distT="0" distB="0" distL="0" distR="0" wp14:anchorId="1039422A" wp14:editId="7FABF4D5">
-            <wp:extent cx="3438525" cy="1714500"/>
-            <wp:effectExtent l="0" t="0" r="9525" b="0"/>
-            <wp:docPr id="2" name="图片 2"/>
+          <wp:inline distT="0" distB="0" distL="0" distR="0" wp14:anchorId="555148A3" wp14:editId="2A5C6CCF">
+            <wp:extent cx="3228975" cy="1819275"/>
+            <wp:effectExtent l="0" t="0" r="9525" b="9525"/>
+            <wp:docPr id="3" name="图片 3"/>
             <wp:cNvGraphicFramePr>
               <a:graphicFrameLocks xmlns:a="http://schemas.openxmlformats.org/drawingml/2006/main" noChangeAspect="1"/>
             </wp:cNvGraphicFramePr>
@@ -2009,7 +2376,7 @@
                   <pic:spPr>
                     <a:xfrm>
                       <a:off x="0" y="0"/>
-                      <a:ext cx="3438525" cy="1714500"/>
+                      <a:ext cx="3228975" cy="1819275"/>
                     </a:xfrm>
                     <a:prstGeom prst="rect">
                       <a:avLst/>
@@ -2030,13 +2397,17 @@
         <w:tblLook w:val="04A0" w:firstRow="1" w:lastRow="0" w:firstColumn="1" w:lastColumn="0" w:noHBand="0" w:noVBand="1"/>
       </w:tblPr>
       <w:tblGrid>
-        <w:gridCol w:w="3748"/>
-        <w:gridCol w:w="3768"/>
+        <w:gridCol w:w="1267"/>
+        <w:gridCol w:w="1275"/>
+        <w:gridCol w:w="1277"/>
+        <w:gridCol w:w="1251"/>
+        <w:gridCol w:w="1223"/>
+        <w:gridCol w:w="1223"/>
       </w:tblGrid>
       <w:tr>
         <w:tc>
           <w:tcPr>
-            <w:tcW w:w="4148" w:type="dxa"/>
+            <w:tcW w:w="1382" w:type="dxa"/>
           </w:tcPr>
           <w:p>
             <w:pPr>
@@ -2047,13 +2418,13 @@
               <w:rPr>
                 <w:rFonts w:hint="eastAsia"/>
               </w:rPr>
-              <w:t>事项名称</w:t>
+              <w:t>目录</w:t>
             </w:r>
           </w:p>
         </w:tc>
         <w:tc>
           <w:tcPr>
-            <w:tcW w:w="4148" w:type="dxa"/>
+            <w:tcW w:w="1382" w:type="dxa"/>
           </w:tcPr>
           <w:p>
             <w:pPr>
@@ -2064,15 +2435,13 @@
               <w:rPr>
                 <w:rFonts w:hint="eastAsia"/>
               </w:rPr>
-              <w:t>值</w:t>
+              <w:t>今天</w:t>
             </w:r>
           </w:p>
         </w:tc>
-      </w:tr>
-      <w:tr>
-        <w:tc>
-          <w:tcPr>
-            <w:tcW w:w="4148" w:type="dxa"/>
+        <w:tc>
+          <w:tcPr>
+            <w:tcW w:w="1383" w:type="dxa"/>
           </w:tcPr>
           <w:p>
             <w:pPr>
@@ -2083,13 +2452,13 @@
               <w:rPr>
                 <w:rFonts w:hint="eastAsia"/>
               </w:rPr>
-              <w:t>花费时间</w:t>
+              <w:t>昨天</w:t>
             </w:r>
           </w:p>
         </w:tc>
         <w:tc>
           <w:tcPr>
-            <w:tcW w:w="4148" w:type="dxa"/>
+            <w:tcW w:w="1383" w:type="dxa"/>
           </w:tcPr>
           <w:p>
             <w:pPr>
@@ -2100,21 +2469,37 @@
               <w:rPr>
                 <w:rFonts w:hint="eastAsia"/>
               </w:rPr>
-              <w:t>55</w:t>
-            </w:r>
-            <w:r>
-              <w:rPr>
-                <w:rFonts w:hint="eastAsia"/>
-              </w:rPr>
-              <w:t>秒</w:t>
+              <w:t>前天</w:t>
             </w:r>
           </w:p>
         </w:tc>
+        <w:tc>
+          <w:tcPr>
+            <w:tcW w:w="1383" w:type="dxa"/>
+          </w:tcPr>
+          <w:p>
+            <w:pPr>
+              <w:pStyle w:val="a3"/>
+              <w:ind w:firstLineChars="0" w:firstLine="0"/>
+            </w:pPr>
+          </w:p>
+        </w:tc>
+        <w:tc>
+          <w:tcPr>
+            <w:tcW w:w="1383" w:type="dxa"/>
+          </w:tcPr>
+          <w:p>
+            <w:pPr>
+              <w:pStyle w:val="a3"/>
+              <w:ind w:firstLineChars="0" w:firstLine="0"/>
+            </w:pPr>
+          </w:p>
+        </w:tc>
       </w:tr>
       <w:tr>
         <w:tc>
           <w:tcPr>
-            <w:tcW w:w="4148" w:type="dxa"/>
+            <w:tcW w:w="1382" w:type="dxa"/>
           </w:tcPr>
           <w:p>
             <w:pPr>
@@ -2125,13 +2510,13 @@
               <w:rPr>
                 <w:rFonts w:hint="eastAsia"/>
               </w:rPr>
-              <w:t>总共文件</w:t>
+              <w:t>/</w:t>
             </w:r>
           </w:p>
         </w:tc>
         <w:tc>
           <w:tcPr>
-            <w:tcW w:w="4148" w:type="dxa"/>
+            <w:tcW w:w="1382" w:type="dxa"/>
           </w:tcPr>
           <w:p>
             <w:pPr>
@@ -2142,21 +2527,16 @@
               <w:rPr>
                 <w:rFonts w:hint="eastAsia"/>
               </w:rPr>
-              <w:t>33</w:t>
+              <w:t>55G,</w:t>
             </w:r>
             <w:r>
-              <w:rPr>
-                <w:rFonts w:hint="eastAsia"/>
-              </w:rPr>
-              <w:t>个</w:t>
+              <w:t xml:space="preserve"> 30%</w:t>
             </w:r>
           </w:p>
         </w:tc>
-      </w:tr>
-      <w:tr>
-        <w:tc>
-          <w:tcPr>
-            <w:tcW w:w="4148" w:type="dxa"/>
+        <w:tc>
+          <w:tcPr>
+            <w:tcW w:w="1383" w:type="dxa"/>
           </w:tcPr>
           <w:p>
             <w:pPr>
@@ -2167,13 +2547,51 @@
               <w:rPr>
                 <w:rFonts w:hint="eastAsia"/>
               </w:rPr>
-              <w:t>下载文件</w:t>
+              <w:t>5</w:t>
+            </w:r>
+            <w:r>
+              <w:t>8G, 33%</w:t>
             </w:r>
           </w:p>
         </w:tc>
         <w:tc>
           <w:tcPr>
-            <w:tcW w:w="4148" w:type="dxa"/>
+            <w:tcW w:w="1383" w:type="dxa"/>
+          </w:tcPr>
+          <w:p>
+            <w:pPr>
+              <w:pStyle w:val="a3"/>
+              <w:ind w:firstLineChars="0" w:firstLine="0"/>
+            </w:pPr>
+          </w:p>
+        </w:tc>
+        <w:tc>
+          <w:tcPr>
+            <w:tcW w:w="1383" w:type="dxa"/>
+          </w:tcPr>
+          <w:p>
+            <w:pPr>
+              <w:pStyle w:val="a3"/>
+              <w:ind w:firstLineChars="0" w:firstLine="0"/>
+            </w:pPr>
+          </w:p>
+        </w:tc>
+        <w:tc>
+          <w:tcPr>
+            <w:tcW w:w="1383" w:type="dxa"/>
+          </w:tcPr>
+          <w:p>
+            <w:pPr>
+              <w:pStyle w:val="a3"/>
+              <w:ind w:firstLineChars="0" w:firstLine="0"/>
+            </w:pPr>
+          </w:p>
+        </w:tc>
+      </w:tr>
+      <w:tr>
+        <w:tc>
+          <w:tcPr>
+            <w:tcW w:w="1382" w:type="dxa"/>
           </w:tcPr>
           <w:p>
             <w:pPr>
@@ -2184,86 +2602,136 @@
               <w:rPr>
                 <w:rFonts w:hint="eastAsia"/>
               </w:rPr>
-              <w:t>3</w:t>
+              <w:t>/</w:t>
             </w:r>
+            <w:proofErr w:type="spellStart"/>
             <w:r>
-              <w:rPr>
-                <w:rFonts w:hint="eastAsia"/>
-              </w:rPr>
-              <w:t>个</w:t>
+              <w:t>etc</w:t>
             </w:r>
+            <w:proofErr w:type="spellEnd"/>
           </w:p>
         </w:tc>
-      </w:tr>
-      <w:tr>
-        <w:tc>
-          <w:tcPr>
-            <w:tcW w:w="4148" w:type="dxa"/>
+        <w:tc>
+          <w:tcPr>
+            <w:tcW w:w="1382" w:type="dxa"/>
           </w:tcPr>
           <w:p>
             <w:pPr>
               <w:pStyle w:val="a3"/>
               <w:ind w:firstLineChars="0" w:firstLine="0"/>
             </w:pPr>
-            <w:r>
-              <w:rPr>
-                <w:rFonts w:hint="eastAsia"/>
-              </w:rPr>
-              <w:t>总共文件容量</w:t>
-            </w:r>
           </w:p>
         </w:tc>
         <w:tc>
           <w:tcPr>
-            <w:tcW w:w="4148" w:type="dxa"/>
+            <w:tcW w:w="1383" w:type="dxa"/>
           </w:tcPr>
           <w:p>
             <w:pPr>
               <w:pStyle w:val="a3"/>
               <w:ind w:firstLineChars="0" w:firstLine="0"/>
             </w:pPr>
-            <w:r>
-              <w:rPr>
-                <w:rFonts w:hint="eastAsia"/>
-              </w:rPr>
-              <w:t>55M</w:t>
-            </w:r>
           </w:p>
         </w:tc>
-      </w:tr>
-      <w:tr>
-        <w:tc>
-          <w:tcPr>
-            <w:tcW w:w="4148" w:type="dxa"/>
+        <w:tc>
+          <w:tcPr>
+            <w:tcW w:w="1383" w:type="dxa"/>
           </w:tcPr>
           <w:p>
             <w:pPr>
               <w:pStyle w:val="a3"/>
               <w:ind w:firstLineChars="0" w:firstLine="0"/>
             </w:pPr>
-            <w:r>
-              <w:rPr>
-                <w:rFonts w:hint="eastAsia"/>
-              </w:rPr>
-              <w:t>下载容量</w:t>
-            </w:r>
           </w:p>
         </w:tc>
         <w:tc>
           <w:tcPr>
-            <w:tcW w:w="4148" w:type="dxa"/>
+            <w:tcW w:w="1383" w:type="dxa"/>
           </w:tcPr>
           <w:p>
             <w:pPr>
               <w:pStyle w:val="a3"/>
               <w:ind w:firstLineChars="0" w:firstLine="0"/>
             </w:pPr>
-            <w:r>
-              <w:rPr>
-                <w:rFonts w:hint="eastAsia"/>
-              </w:rPr>
-              <w:t>5M</w:t>
-            </w:r>
+          </w:p>
+        </w:tc>
+        <w:tc>
+          <w:tcPr>
+            <w:tcW w:w="1383" w:type="dxa"/>
+          </w:tcPr>
+          <w:p>
+            <w:pPr>
+              <w:pStyle w:val="a3"/>
+              <w:ind w:firstLineChars="0" w:firstLine="0"/>
+            </w:pPr>
+          </w:p>
+        </w:tc>
+      </w:tr>
+      <w:tr>
+        <w:tc>
+          <w:tcPr>
+            <w:tcW w:w="1382" w:type="dxa"/>
+          </w:tcPr>
+          <w:p>
+            <w:pPr>
+              <w:pStyle w:val="a3"/>
+              <w:ind w:firstLineChars="0" w:firstLine="0"/>
+            </w:pPr>
+          </w:p>
+        </w:tc>
+        <w:tc>
+          <w:tcPr>
+            <w:tcW w:w="1382" w:type="dxa"/>
+          </w:tcPr>
+          <w:p>
+            <w:pPr>
+              <w:pStyle w:val="a3"/>
+              <w:ind w:firstLineChars="0" w:firstLine="0"/>
+            </w:pPr>
+          </w:p>
+        </w:tc>
+        <w:tc>
+          <w:tcPr>
+            <w:tcW w:w="1383" w:type="dxa"/>
+          </w:tcPr>
+          <w:p>
+            <w:pPr>
+              <w:pStyle w:val="a3"/>
+              <w:ind w:firstLineChars="0" w:firstLine="0"/>
+            </w:pPr>
+          </w:p>
+        </w:tc>
+        <w:tc>
+          <w:tcPr>
+            <w:tcW w:w="1383" w:type="dxa"/>
+          </w:tcPr>
+          <w:p>
+            <w:pPr>
+              <w:pStyle w:val="a3"/>
+              <w:ind w:firstLineChars="0" w:firstLine="0"/>
+            </w:pPr>
+          </w:p>
+        </w:tc>
+        <w:tc>
+          <w:tcPr>
+            <w:tcW w:w="1383" w:type="dxa"/>
+          </w:tcPr>
+          <w:p>
+            <w:pPr>
+              <w:pStyle w:val="a3"/>
+              <w:ind w:firstLineChars="0" w:firstLine="0"/>
+            </w:pPr>
+          </w:p>
+        </w:tc>
+        <w:tc>
+          <w:tcPr>
+            <w:tcW w:w="1383" w:type="dxa"/>
+          </w:tcPr>
+          <w:p>
+            <w:pPr>
+              <w:pStyle w:val="a3"/>
+              <w:ind w:firstLineChars="0" w:firstLine="0"/>
+            </w:pPr>
           </w:p>
         </w:tc>
       </w:tr>
@@ -2273,19 +2741,6 @@
         <w:pStyle w:val="a3"/>
         <w:ind w:left="780" w:firstLineChars="0" w:firstLine="0"/>
       </w:pPr>
-    </w:p>
-    <w:p>
-      <w:pPr>
-        <w:pStyle w:val="a3"/>
-        <w:ind w:left="780" w:firstLineChars="0" w:firstLine="0"/>
-      </w:pPr>
-      <w:r>
-        <w:rPr>
-          <w:rFonts w:hint="eastAsia"/>
-        </w:rPr>
-        <w:lastRenderedPageBreak/>
-        <w:t>其中记录了什么时候运行，花了多少时间，总共多少文件，下载了多少文件，总共文件的容量，下载的容量等，该数据可以大致反映出备份目标文件增长的速度。</w:t>
-      </w:r>
     </w:p>
     <w:p>
       <w:pPr>
@@ -2308,13 +2763,13 @@
         <w:rPr>
           <w:rFonts w:hint="eastAsia"/>
         </w:rPr>
-        <w:t>borg</w:t>
-      </w:r>
-      <w:r>
-        <w:rPr>
-          <w:rFonts w:hint="eastAsia"/>
-        </w:rPr>
-        <w:t>卷的修剪，</w:t>
+        <w:t>主机负载监测</w:t>
+      </w:r>
+      <w:r>
+        <w:rPr>
+          <w:rFonts w:hint="eastAsia"/>
+        </w:rPr>
+        <w:t xml:space="preserve"> </w:t>
       </w:r>
       <w:r>
         <w:rPr>
@@ -2325,7 +2780,7 @@
           <w:szCs w:val="20"/>
           <w:highlight w:val="lightGray"/>
         </w:rPr>
-        <w:t>BorgPruneJob</w:t>
+        <w:t>UpTimeJob</w:t>
       </w:r>
     </w:p>
     <w:p>
@@ -2335,132 +2790,13 @@
       </w:pPr>
       <w:r>
         <w:rPr>
-          <w:rFonts w:hint="eastAsia"/>
-        </w:rPr>
-        <w:t>每次运行</w:t>
-      </w:r>
-      <w:r>
-        <w:rPr>
-          <w:rFonts w:hint="eastAsia"/>
-        </w:rPr>
-        <w:t>borg</w:t>
-      </w:r>
-      <w:r>
-        <w:rPr>
-          <w:rFonts w:hint="eastAsia"/>
-        </w:rPr>
-        <w:t>卷都会产生一个新的卷文件，修剪就是合并和整理</w:t>
-      </w:r>
-      <w:r>
-        <w:rPr>
-          <w:rFonts w:hint="eastAsia"/>
-        </w:rPr>
-        <w:t>。比如保留</w:t>
-      </w:r>
-      <w:r>
-        <w:rPr>
-          <w:rFonts w:hint="eastAsia"/>
-        </w:rPr>
-        <w:t>6</w:t>
-      </w:r>
-      <w:r>
-        <w:rPr>
-          <w:rFonts w:hint="eastAsia"/>
-        </w:rPr>
-        <w:t>个月的月卷，</w:t>
-      </w:r>
-      <w:r>
-        <w:rPr>
-          <w:rFonts w:hint="eastAsia"/>
-        </w:rPr>
-        <w:t>4</w:t>
-      </w:r>
-      <w:r>
-        <w:rPr>
-          <w:rFonts w:hint="eastAsia"/>
-        </w:rPr>
-        <w:t>个星期的星期卷，</w:t>
-      </w:r>
-      <w:r>
-        <w:rPr>
-          <w:rFonts w:hint="eastAsia"/>
-        </w:rPr>
-        <w:t>7</w:t>
-      </w:r>
-      <w:r>
-        <w:rPr>
-          <w:rFonts w:hint="eastAsia"/>
-        </w:rPr>
-        <w:t>天</w:t>
-      </w:r>
-      <w:proofErr w:type="gramStart"/>
-      <w:r>
-        <w:rPr>
-          <w:rFonts w:hint="eastAsia"/>
-        </w:rPr>
-        <w:t>的日卷等等</w:t>
-      </w:r>
-      <w:proofErr w:type="gramEnd"/>
-      <w:r>
-        <w:rPr>
-          <w:rFonts w:hint="eastAsia"/>
-        </w:rPr>
-        <w:t>。</w:t>
-      </w:r>
-    </w:p>
-    <w:p>
-      <w:pPr>
-        <w:pStyle w:val="a3"/>
-        <w:numPr>
-          <w:ilvl w:val="0"/>
-          <w:numId w:val="8"/>
-        </w:numPr>
-        <w:ind w:firstLineChars="0"/>
-      </w:pPr>
-      <w:r>
-        <w:rPr>
-          <w:rFonts w:hint="eastAsia"/>
-        </w:rPr>
-        <w:t>磁盘容量监测</w:t>
-      </w:r>
-      <w:r>
-        <w:rPr>
-          <w:rFonts w:ascii="Consolas" w:hAnsi="Consolas" w:cs="Consolas"/>
-          <w:color w:val="000000"/>
-          <w:kern w:val="0"/>
-          <w:sz w:val="20"/>
-          <w:szCs w:val="20"/>
-          <w:highlight w:val="lightGray"/>
-        </w:rPr>
-        <w:t>DiskfreeJob</w:t>
-      </w:r>
-    </w:p>
-    <w:p>
-      <w:pPr>
-        <w:pStyle w:val="a3"/>
-        <w:ind w:left="780" w:firstLineChars="0" w:firstLine="0"/>
-      </w:pPr>
-      <w:r>
-        <w:rPr>
-          <w:rFonts w:hint="eastAsia"/>
-        </w:rPr>
-        <w:t>该任务列出每个磁盘的容量和剩余容量，根据增长率可以提前警示磁盘容量。</w:t>
-      </w:r>
-    </w:p>
-    <w:p>
-      <w:pPr>
-        <w:pStyle w:val="a3"/>
-        <w:ind w:left="780" w:firstLineChars="0" w:firstLine="0"/>
-      </w:pPr>
-      <w:r>
-        <w:rPr>
           <w:noProof/>
         </w:rPr>
         <w:drawing>
-          <wp:inline distT="0" distB="0" distL="0" distR="0" wp14:anchorId="555148A3" wp14:editId="2A5C6CCF">
-            <wp:extent cx="3228975" cy="1819275"/>
-            <wp:effectExtent l="0" t="0" r="9525" b="9525"/>
-            <wp:docPr id="3" name="图片 3"/>
+          <wp:inline distT="0" distB="0" distL="0" distR="0" wp14:anchorId="3020CFCB" wp14:editId="75D06660">
+            <wp:extent cx="3190875" cy="1257300"/>
+            <wp:effectExtent l="0" t="0" r="9525" b="0"/>
+            <wp:docPr id="4" name="图片 4"/>
             <wp:cNvGraphicFramePr>
               <a:graphicFrameLocks xmlns:a="http://schemas.openxmlformats.org/drawingml/2006/main" noChangeAspect="1"/>
             </wp:cNvGraphicFramePr>
@@ -2480,7 +2816,7 @@
                   <pic:spPr>
                     <a:xfrm>
                       <a:off x="0" y="0"/>
-                      <a:ext cx="3228975" cy="1819275"/>
+                      <a:ext cx="3190875" cy="1257300"/>
                     </a:xfrm>
                     <a:prstGeom prst="rect">
                       <a:avLst/>
@@ -2497,16 +2833,15 @@
       <w:tblPr>
         <w:tblStyle w:val="a8"/>
         <w:tblW w:w="0" w:type="auto"/>
-        <w:tblInd w:w="780" w:type="dxa"/>
         <w:tblLook w:val="04A0" w:firstRow="1" w:lastRow="0" w:firstColumn="1" w:lastColumn="0" w:noHBand="0" w:noVBand="1"/>
       </w:tblPr>
       <w:tblGrid>
-        <w:gridCol w:w="1267"/>
-        <w:gridCol w:w="1275"/>
-        <w:gridCol w:w="1277"/>
-        <w:gridCol w:w="1251"/>
-        <w:gridCol w:w="1223"/>
-        <w:gridCol w:w="1223"/>
+        <w:gridCol w:w="1382"/>
+        <w:gridCol w:w="1382"/>
+        <w:gridCol w:w="1383"/>
+        <w:gridCol w:w="1383"/>
+        <w:gridCol w:w="1383"/>
+        <w:gridCol w:w="1383"/>
       </w:tblGrid>
       <w:tr>
         <w:tc>
@@ -2514,15 +2849,11 @@
             <w:tcW w:w="1382" w:type="dxa"/>
           </w:tcPr>
           <w:p>
-            <w:pPr>
-              <w:pStyle w:val="a3"/>
-              <w:ind w:firstLineChars="0" w:firstLine="0"/>
-            </w:pPr>
             <w:r>
               <w:rPr>
                 <w:rFonts w:hint="eastAsia"/>
               </w:rPr>
-              <w:t>目录</w:t>
+              <w:t>时段</w:t>
             </w:r>
           </w:p>
         </w:tc>
@@ -2531,10 +2862,6 @@
             <w:tcW w:w="1382" w:type="dxa"/>
           </w:tcPr>
           <w:p>
-            <w:pPr>
-              <w:pStyle w:val="a3"/>
-              <w:ind w:firstLineChars="0" w:firstLine="0"/>
-            </w:pPr>
             <w:r>
               <w:rPr>
                 <w:rFonts w:hint="eastAsia"/>
@@ -2548,10 +2875,6 @@
             <w:tcW w:w="1383" w:type="dxa"/>
           </w:tcPr>
           <w:p>
-            <w:pPr>
-              <w:pStyle w:val="a3"/>
-              <w:ind w:firstLineChars="0" w:firstLine="0"/>
-            </w:pPr>
             <w:r>
               <w:rPr>
                 <w:rFonts w:hint="eastAsia"/>
@@ -2565,10 +2888,6 @@
             <w:tcW w:w="1383" w:type="dxa"/>
           </w:tcPr>
           <w:p>
-            <w:pPr>
-              <w:pStyle w:val="a3"/>
-              <w:ind w:firstLineChars="0" w:firstLine="0"/>
-            </w:pPr>
             <w:r>
               <w:rPr>
                 <w:rFonts w:hint="eastAsia"/>
@@ -2581,23 +2900,13 @@
           <w:tcPr>
             <w:tcW w:w="1383" w:type="dxa"/>
           </w:tcPr>
-          <w:p>
-            <w:pPr>
-              <w:pStyle w:val="a3"/>
-              <w:ind w:firstLineChars="0" w:firstLine="0"/>
-            </w:pPr>
-          </w:p>
+          <w:p/>
         </w:tc>
         <w:tc>
           <w:tcPr>
             <w:tcW w:w="1383" w:type="dxa"/>
           </w:tcPr>
-          <w:p>
-            <w:pPr>
-              <w:pStyle w:val="a3"/>
-              <w:ind w:firstLineChars="0" w:firstLine="0"/>
-            </w:pPr>
-          </w:p>
+          <w:p/>
         </w:tc>
       </w:tr>
       <w:tr>
@@ -2606,15 +2915,11 @@
             <w:tcW w:w="1382" w:type="dxa"/>
           </w:tcPr>
           <w:p>
-            <w:pPr>
-              <w:pStyle w:val="a3"/>
-              <w:ind w:firstLineChars="0" w:firstLine="0"/>
-            </w:pPr>
             <w:r>
               <w:rPr>
                 <w:rFonts w:hint="eastAsia"/>
               </w:rPr>
-              <w:t>/</w:t>
+              <w:t>0</w:t>
             </w:r>
           </w:p>
         </w:tc>
@@ -2622,74 +2927,121 @@
           <w:tcPr>
             <w:tcW w:w="1382" w:type="dxa"/>
           </w:tcPr>
+          <w:p/>
+        </w:tc>
+        <w:tc>
+          <w:tcPr>
+            <w:tcW w:w="1383" w:type="dxa"/>
+          </w:tcPr>
+          <w:p/>
+        </w:tc>
+        <w:tc>
+          <w:tcPr>
+            <w:tcW w:w="1383" w:type="dxa"/>
+          </w:tcPr>
+          <w:p/>
+        </w:tc>
+        <w:tc>
+          <w:tcPr>
+            <w:tcW w:w="1383" w:type="dxa"/>
+          </w:tcPr>
+          <w:p/>
+        </w:tc>
+        <w:tc>
+          <w:tcPr>
+            <w:tcW w:w="1383" w:type="dxa"/>
+          </w:tcPr>
+          <w:p/>
+        </w:tc>
+      </w:tr>
+      <w:tr>
+        <w:tc>
+          <w:tcPr>
+            <w:tcW w:w="1382" w:type="dxa"/>
+          </w:tcPr>
           <w:p>
-            <w:pPr>
-              <w:pStyle w:val="a3"/>
-              <w:ind w:firstLineChars="0" w:firstLine="0"/>
-            </w:pPr>
             <w:r>
               <w:rPr>
                 <w:rFonts w:hint="eastAsia"/>
               </w:rPr>
-              <w:t>55G,</w:t>
-            </w:r>
-            <w:r>
-              <w:t xml:space="preserve"> 30%</w:t>
+              <w:t>1</w:t>
             </w:r>
           </w:p>
         </w:tc>
         <w:tc>
           <w:tcPr>
+            <w:tcW w:w="1382" w:type="dxa"/>
+          </w:tcPr>
+          <w:p/>
+        </w:tc>
+        <w:tc>
+          <w:tcPr>
             <w:tcW w:w="1383" w:type="dxa"/>
           </w:tcPr>
+          <w:p/>
+        </w:tc>
+        <w:tc>
+          <w:tcPr>
+            <w:tcW w:w="1383" w:type="dxa"/>
+          </w:tcPr>
+          <w:p/>
+        </w:tc>
+        <w:tc>
+          <w:tcPr>
+            <w:tcW w:w="1383" w:type="dxa"/>
+          </w:tcPr>
+          <w:p/>
+        </w:tc>
+        <w:tc>
+          <w:tcPr>
+            <w:tcW w:w="1383" w:type="dxa"/>
+          </w:tcPr>
+          <w:p/>
+        </w:tc>
+      </w:tr>
+      <w:tr>
+        <w:tc>
+          <w:tcPr>
+            <w:tcW w:w="1382" w:type="dxa"/>
+          </w:tcPr>
           <w:p>
-            <w:pPr>
-              <w:pStyle w:val="a3"/>
-              <w:ind w:firstLineChars="0" w:firstLine="0"/>
-            </w:pPr>
             <w:r>
               <w:rPr>
                 <w:rFonts w:hint="eastAsia"/>
               </w:rPr>
-              <w:t>5</w:t>
-            </w:r>
-            <w:r>
-              <w:t>8G, 33%</w:t>
+              <w:t>2</w:t>
             </w:r>
           </w:p>
         </w:tc>
         <w:tc>
           <w:tcPr>
+            <w:tcW w:w="1382" w:type="dxa"/>
+          </w:tcPr>
+          <w:p/>
+        </w:tc>
+        <w:tc>
+          <w:tcPr>
             <w:tcW w:w="1383" w:type="dxa"/>
           </w:tcPr>
-          <w:p>
-            <w:pPr>
-              <w:pStyle w:val="a3"/>
-              <w:ind w:firstLineChars="0" w:firstLine="0"/>
-            </w:pPr>
-          </w:p>
+          <w:p/>
         </w:tc>
         <w:tc>
           <w:tcPr>
             <w:tcW w:w="1383" w:type="dxa"/>
           </w:tcPr>
-          <w:p>
-            <w:pPr>
-              <w:pStyle w:val="a3"/>
-              <w:ind w:firstLineChars="0" w:firstLine="0"/>
-            </w:pPr>
-          </w:p>
+          <w:p/>
         </w:tc>
         <w:tc>
           <w:tcPr>
             <w:tcW w:w="1383" w:type="dxa"/>
           </w:tcPr>
-          <w:p>
-            <w:pPr>
-              <w:pStyle w:val="a3"/>
-              <w:ind w:firstLineChars="0" w:firstLine="0"/>
-            </w:pPr>
-          </w:p>
+          <w:p/>
+        </w:tc>
+        <w:tc>
+          <w:tcPr>
+            <w:tcW w:w="1383" w:type="dxa"/>
+          </w:tcPr>
+          <w:p/>
         </w:tc>
       </w:tr>
       <w:tr>
@@ -2698,77 +3050,43 @@
             <w:tcW w:w="1382" w:type="dxa"/>
           </w:tcPr>
           <w:p>
-            <w:pPr>
-              <w:pStyle w:val="a3"/>
-              <w:ind w:firstLineChars="0" w:firstLine="0"/>
-            </w:pPr>
             <w:r>
               <w:rPr>
                 <w:rFonts w:hint="eastAsia"/>
               </w:rPr>
-              <w:t>/</w:t>
+              <w:t>3</w:t>
             </w:r>
-            <w:proofErr w:type="spellStart"/>
-            <w:r>
-              <w:t>etc</w:t>
-            </w:r>
-            <w:proofErr w:type="spellEnd"/>
           </w:p>
         </w:tc>
         <w:tc>
           <w:tcPr>
             <w:tcW w:w="1382" w:type="dxa"/>
           </w:tcPr>
-          <w:p>
-            <w:pPr>
-              <w:pStyle w:val="a3"/>
-              <w:ind w:firstLineChars="0" w:firstLine="0"/>
-            </w:pPr>
-          </w:p>
+          <w:p/>
         </w:tc>
         <w:tc>
           <w:tcPr>
             <w:tcW w:w="1383" w:type="dxa"/>
           </w:tcPr>
-          <w:p>
-            <w:pPr>
-              <w:pStyle w:val="a3"/>
-              <w:ind w:firstLineChars="0" w:firstLine="0"/>
-            </w:pPr>
-          </w:p>
+          <w:p/>
         </w:tc>
         <w:tc>
           <w:tcPr>
             <w:tcW w:w="1383" w:type="dxa"/>
           </w:tcPr>
-          <w:p>
-            <w:pPr>
-              <w:pStyle w:val="a3"/>
-              <w:ind w:firstLineChars="0" w:firstLine="0"/>
-            </w:pPr>
-          </w:p>
+          <w:p/>
         </w:tc>
         <w:tc>
           <w:tcPr>
             <w:tcW w:w="1383" w:type="dxa"/>
           </w:tcPr>
-          <w:p>
-            <w:pPr>
-              <w:pStyle w:val="a3"/>
-              <w:ind w:firstLineChars="0" w:firstLine="0"/>
-            </w:pPr>
-          </w:p>
+          <w:p/>
         </w:tc>
         <w:tc>
           <w:tcPr>
             <w:tcW w:w="1383" w:type="dxa"/>
           </w:tcPr>
-          <w:p>
-            <w:pPr>
-              <w:pStyle w:val="a3"/>
-              <w:ind w:firstLineChars="0" w:firstLine="0"/>
-            </w:pPr>
-          </w:p>
+          <w:p/>
         </w:tc>
       </w:tr>
       <w:tr>
@@ -2777,75 +3095,85 @@
             <w:tcW w:w="1382" w:type="dxa"/>
           </w:tcPr>
           <w:p>
-            <w:pPr>
-              <w:pStyle w:val="a3"/>
-              <w:ind w:firstLineChars="0" w:firstLine="0"/>
-            </w:pPr>
+            <w:r>
+              <w:rPr>
+                <w:rFonts w:hint="eastAsia"/>
+              </w:rPr>
+              <w:t>4</w:t>
+            </w:r>
           </w:p>
         </w:tc>
         <w:tc>
           <w:tcPr>
             <w:tcW w:w="1382" w:type="dxa"/>
           </w:tcPr>
-          <w:p>
-            <w:pPr>
-              <w:pStyle w:val="a3"/>
-              <w:ind w:firstLineChars="0" w:firstLine="0"/>
-            </w:pPr>
-          </w:p>
+          <w:p/>
         </w:tc>
         <w:tc>
           <w:tcPr>
             <w:tcW w:w="1383" w:type="dxa"/>
           </w:tcPr>
-          <w:p>
-            <w:pPr>
-              <w:pStyle w:val="a3"/>
-              <w:ind w:firstLineChars="0" w:firstLine="0"/>
-            </w:pPr>
-          </w:p>
+          <w:p/>
         </w:tc>
         <w:tc>
           <w:tcPr>
             <w:tcW w:w="1383" w:type="dxa"/>
           </w:tcPr>
-          <w:p>
-            <w:pPr>
-              <w:pStyle w:val="a3"/>
-              <w:ind w:firstLineChars="0" w:firstLine="0"/>
-            </w:pPr>
-          </w:p>
+          <w:p/>
         </w:tc>
         <w:tc>
           <w:tcPr>
             <w:tcW w:w="1383" w:type="dxa"/>
           </w:tcPr>
-          <w:p>
-            <w:pPr>
-              <w:pStyle w:val="a3"/>
-              <w:ind w:firstLineChars="0" w:firstLine="0"/>
-            </w:pPr>
-          </w:p>
+          <w:p/>
         </w:tc>
         <w:tc>
           <w:tcPr>
             <w:tcW w:w="1383" w:type="dxa"/>
           </w:tcPr>
-          <w:p>
-            <w:pPr>
-              <w:pStyle w:val="a3"/>
-              <w:ind w:firstLineChars="0" w:firstLine="0"/>
-            </w:pPr>
-          </w:p>
+          <w:p/>
+        </w:tc>
+      </w:tr>
+      <w:tr>
+        <w:tc>
+          <w:tcPr>
+            <w:tcW w:w="1382" w:type="dxa"/>
+          </w:tcPr>
+          <w:p/>
+        </w:tc>
+        <w:tc>
+          <w:tcPr>
+            <w:tcW w:w="1382" w:type="dxa"/>
+          </w:tcPr>
+          <w:p/>
+        </w:tc>
+        <w:tc>
+          <w:tcPr>
+            <w:tcW w:w="1383" w:type="dxa"/>
+          </w:tcPr>
+          <w:p/>
+        </w:tc>
+        <w:tc>
+          <w:tcPr>
+            <w:tcW w:w="1383" w:type="dxa"/>
+          </w:tcPr>
+          <w:p/>
+        </w:tc>
+        <w:tc>
+          <w:tcPr>
+            <w:tcW w:w="1383" w:type="dxa"/>
+          </w:tcPr>
+          <w:p/>
+        </w:tc>
+        <w:tc>
+          <w:tcPr>
+            <w:tcW w:w="1383" w:type="dxa"/>
+          </w:tcPr>
+          <w:p/>
         </w:tc>
       </w:tr>
     </w:tbl>
-    <w:p>
-      <w:pPr>
-        <w:pStyle w:val="a3"/>
-        <w:ind w:left="780" w:firstLineChars="0" w:firstLine="0"/>
-      </w:pPr>
-    </w:p>
+    <w:p/>
     <w:p>
       <w:pPr>
         <w:pStyle w:val="a3"/>
@@ -2854,37 +3182,12 @@
           <w:numId w:val="8"/>
         </w:numPr>
         <w:ind w:firstLineChars="0"/>
-        <w:rPr>
-          <w:rFonts w:ascii="Consolas" w:hAnsi="Consolas" w:cs="Consolas"/>
-          <w:color w:val="000000"/>
-          <w:kern w:val="0"/>
-          <w:sz w:val="20"/>
-          <w:szCs w:val="20"/>
-          <w:highlight w:val="lightGray"/>
-        </w:rPr>
-      </w:pPr>
-      <w:r>
-        <w:rPr>
-          <w:rFonts w:hint="eastAsia"/>
-        </w:rPr>
-        <w:t>主机负载监测</w:t>
-      </w:r>
-      <w:r>
-        <w:rPr>
-          <w:rFonts w:hint="eastAsia"/>
-        </w:rPr>
-        <w:t xml:space="preserve"> </w:t>
-      </w:r>
-      <w:r>
-        <w:rPr>
-          <w:rFonts w:ascii="Consolas" w:hAnsi="Consolas" w:cs="Consolas"/>
-          <w:color w:val="000000"/>
-          <w:kern w:val="0"/>
-          <w:sz w:val="20"/>
-          <w:szCs w:val="20"/>
-          <w:highlight w:val="lightGray"/>
-        </w:rPr>
-        <w:t>UpTimeJob</w:t>
+      </w:pPr>
+      <w:r>
+        <w:rPr>
+          <w:rFonts w:hint="eastAsia"/>
+        </w:rPr>
+        <w:t>发送报表邮件</w:t>
       </w:r>
     </w:p>
     <w:p>
@@ -2894,13 +3197,205 @@
       </w:pPr>
       <w:r>
         <w:rPr>
+          <w:rFonts w:hint="eastAsia"/>
+        </w:rPr>
+        <w:t>给谁（</w:t>
+      </w:r>
+      <w:proofErr w:type="spellStart"/>
+      <w:r>
+        <w:rPr>
+          <w:rFonts w:hint="eastAsia"/>
+        </w:rPr>
+        <w:t>UserAccount</w:t>
+      </w:r>
+      <w:proofErr w:type="spellEnd"/>
+      <w:r>
+        <w:rPr>
+          <w:rFonts w:hint="eastAsia"/>
+        </w:rPr>
+        <w:t>），什么频率（</w:t>
+      </w:r>
+      <w:r>
+        <w:rPr>
+          <w:rFonts w:hint="eastAsia"/>
+        </w:rPr>
+        <w:t>cron</w:t>
+      </w:r>
+      <w:r>
+        <w:rPr>
+          <w:rFonts w:hint="eastAsia"/>
+        </w:rPr>
+        <w:t>）发送哪些机器</w:t>
+      </w:r>
+      <w:r>
+        <w:rPr>
+          <w:rFonts w:hint="eastAsia"/>
+        </w:rPr>
+        <w:t>（</w:t>
+      </w:r>
+      <w:proofErr w:type="spellStart"/>
+      <w:r>
+        <w:rPr>
+          <w:rFonts w:hint="eastAsia"/>
+        </w:rPr>
+        <w:t>ServerGrp</w:t>
+      </w:r>
+      <w:proofErr w:type="spellEnd"/>
+      <w:r>
+        <w:rPr>
+          <w:rFonts w:hint="eastAsia"/>
+        </w:rPr>
+        <w:t>）</w:t>
+      </w:r>
+      <w:r>
+        <w:rPr>
+          <w:rFonts w:hint="eastAsia"/>
+        </w:rPr>
+        <w:t>的内容。</w:t>
+      </w:r>
+      <w:r>
+        <w:rPr>
+          <w:rFonts w:hint="eastAsia"/>
+        </w:rPr>
+        <w:t>为了决定哪些机器，引入服务器组，组和服务器的关系是多对多，然后将</w:t>
+      </w:r>
+      <w:r>
+        <w:rPr>
+          <w:rFonts w:hint="eastAsia"/>
+        </w:rPr>
+        <w:t>用户</w:t>
+      </w:r>
+      <w:r>
+        <w:rPr>
+          <w:rFonts w:hint="eastAsia"/>
+        </w:rPr>
+        <w:t>、服务器组、</w:t>
+      </w:r>
+      <w:r>
+        <w:rPr>
+          <w:rFonts w:hint="eastAsia"/>
+        </w:rPr>
+        <w:t>cron</w:t>
+      </w:r>
+      <w:r>
+        <w:rPr>
+          <w:rFonts w:hint="eastAsia"/>
+        </w:rPr>
+        <w:t>条目关联起来即可。</w:t>
+      </w:r>
+      <w:r>
+        <w:rPr>
+          <w:rFonts w:hint="eastAsia"/>
+        </w:rPr>
+        <w:t>比如</w:t>
+      </w:r>
+      <w:r>
+        <w:rPr>
+          <w:rFonts w:hint="eastAsia"/>
+        </w:rPr>
+        <w:t>服务器</w:t>
+      </w:r>
+      <w:r>
+        <w:rPr>
+          <w:rFonts w:hint="eastAsia"/>
+        </w:rPr>
+        <w:t>a</w:t>
+      </w:r>
+      <w:r>
+        <w:rPr>
+          <w:rFonts w:hint="eastAsia"/>
+        </w:rPr>
+        <w:t>，</w:t>
+      </w:r>
+      <w:r>
+        <w:rPr>
+          <w:rFonts w:hint="eastAsia"/>
+        </w:rPr>
+        <w:t>b</w:t>
+      </w:r>
+      <w:r>
+        <w:rPr>
+          <w:rFonts w:hint="eastAsia"/>
+        </w:rPr>
+        <w:t>，</w:t>
+      </w:r>
+      <w:r>
+        <w:rPr>
+          <w:rFonts w:hint="eastAsia"/>
+        </w:rPr>
+        <w:t>c</w:t>
+      </w:r>
+      <w:r>
+        <w:rPr>
+          <w:rFonts w:hint="eastAsia"/>
+        </w:rPr>
+        <w:t>组成一个组</w:t>
+      </w:r>
+      <w:proofErr w:type="spellStart"/>
+      <w:r>
+        <w:rPr>
+          <w:rFonts w:hint="eastAsia"/>
+        </w:rPr>
+        <w:t>abc</w:t>
+      </w:r>
+      <w:proofErr w:type="spellEnd"/>
+      <w:r>
+        <w:rPr>
+          <w:rFonts w:hint="eastAsia"/>
+        </w:rPr>
+        <w:t>，</w:t>
+      </w:r>
+      <w:r>
+        <w:rPr>
+          <w:rFonts w:hint="eastAsia"/>
+        </w:rPr>
+        <w:t>用户</w:t>
+      </w:r>
+      <w:r>
+        <w:rPr>
+          <w:rFonts w:hint="eastAsia"/>
+        </w:rPr>
+        <w:t>xx</w:t>
+      </w:r>
+      <w:r>
+        <w:rPr>
+          <w:rFonts w:hint="eastAsia"/>
+        </w:rPr>
+        <w:t>希望收到这个组信息。</w:t>
+      </w:r>
+    </w:p>
+    <w:p>
+      <w:pPr>
+        <w:pStyle w:val="a3"/>
+        <w:ind w:left="780" w:firstLineChars="0" w:firstLine="0"/>
+      </w:pPr>
+      <w:r>
+        <w:rPr>
+          <w:rFonts w:hint="eastAsia"/>
+        </w:rPr>
+        <w:t>5.1</w:t>
+      </w:r>
+      <w:r>
+        <w:rPr>
+          <w:rFonts w:hint="eastAsia"/>
+        </w:rPr>
+        <w:t>．添加一个用户</w:t>
+      </w:r>
+    </w:p>
+    <w:p>
+      <w:pPr>
+        <w:pStyle w:val="a3"/>
+        <w:ind w:left="780" w:firstLineChars="0" w:firstLine="0"/>
+      </w:pPr>
+      <w:r>
+        <w:rPr>
           <w:noProof/>
         </w:rPr>
         <w:drawing>
-          <wp:inline distT="0" distB="0" distL="0" distR="0" wp14:anchorId="3020CFCB" wp14:editId="75D06660">
-            <wp:extent cx="3190875" cy="1257300"/>
-            <wp:effectExtent l="0" t="0" r="9525" b="0"/>
-            <wp:docPr id="4" name="图片 4"/>
+          <wp:inline distT="0" distB="0" distL="0" distR="0" wp14:anchorId="02AB6C5E" wp14:editId="6B14B007">
+            <wp:extent cx="5274310" cy="387985"/>
+            <wp:effectExtent l="0" t="0" r="2540" b="0"/>
+            <wp:docPr id="5" name="图片 5"/>
             <wp:cNvGraphicFramePr>
               <a:graphicFrameLocks xmlns:a="http://schemas.openxmlformats.org/drawingml/2006/main" noChangeAspect="1"/>
             </wp:cNvGraphicFramePr>
@@ -2920,7 +3415,7 @@
                   <pic:spPr>
                     <a:xfrm>
                       <a:off x="0" y="0"/>
-                      <a:ext cx="3190875" cy="1257300"/>
+                      <a:ext cx="5274310" cy="387985"/>
                     </a:xfrm>
                     <a:prstGeom prst="rect">
                       <a:avLst/>
@@ -2933,540 +3428,11 @@
         </w:drawing>
       </w:r>
     </w:p>
-    <w:tbl>
-      <w:tblPr>
-        <w:tblStyle w:val="a8"/>
-        <w:tblW w:w="0" w:type="auto"/>
-        <w:tblLook w:val="04A0" w:firstRow="1" w:lastRow="0" w:firstColumn="1" w:lastColumn="0" w:noHBand="0" w:noVBand="1"/>
-      </w:tblPr>
-      <w:tblGrid>
-        <w:gridCol w:w="1382"/>
-        <w:gridCol w:w="1382"/>
-        <w:gridCol w:w="1383"/>
-        <w:gridCol w:w="1383"/>
-        <w:gridCol w:w="1383"/>
-        <w:gridCol w:w="1383"/>
-      </w:tblGrid>
-      <w:tr>
-        <w:tc>
-          <w:tcPr>
-            <w:tcW w:w="1382" w:type="dxa"/>
-          </w:tcPr>
-          <w:p>
-            <w:r>
-              <w:rPr>
-                <w:rFonts w:hint="eastAsia"/>
-              </w:rPr>
-              <w:t>时段</w:t>
-            </w:r>
-          </w:p>
-        </w:tc>
-        <w:tc>
-          <w:tcPr>
-            <w:tcW w:w="1382" w:type="dxa"/>
-          </w:tcPr>
-          <w:p>
-            <w:r>
-              <w:rPr>
-                <w:rFonts w:hint="eastAsia"/>
-              </w:rPr>
-              <w:t>今天</w:t>
-            </w:r>
-          </w:p>
-        </w:tc>
-        <w:tc>
-          <w:tcPr>
-            <w:tcW w:w="1383" w:type="dxa"/>
-          </w:tcPr>
-          <w:p>
-            <w:r>
-              <w:rPr>
-                <w:rFonts w:hint="eastAsia"/>
-              </w:rPr>
-              <w:t>昨天</w:t>
-            </w:r>
-          </w:p>
-        </w:tc>
-        <w:tc>
-          <w:tcPr>
-            <w:tcW w:w="1383" w:type="dxa"/>
-          </w:tcPr>
-          <w:p>
-            <w:r>
-              <w:rPr>
-                <w:rFonts w:hint="eastAsia"/>
-              </w:rPr>
-              <w:t>前天</w:t>
-            </w:r>
-          </w:p>
-        </w:tc>
-        <w:tc>
-          <w:tcPr>
-            <w:tcW w:w="1383" w:type="dxa"/>
-          </w:tcPr>
-          <w:p/>
-        </w:tc>
-        <w:tc>
-          <w:tcPr>
-            <w:tcW w:w="1383" w:type="dxa"/>
-          </w:tcPr>
-          <w:p/>
-        </w:tc>
-      </w:tr>
-      <w:tr>
-        <w:tc>
-          <w:tcPr>
-            <w:tcW w:w="1382" w:type="dxa"/>
-          </w:tcPr>
-          <w:p>
-            <w:r>
-              <w:rPr>
-                <w:rFonts w:hint="eastAsia"/>
-              </w:rPr>
-              <w:t>0</w:t>
-            </w:r>
-          </w:p>
-        </w:tc>
-        <w:tc>
-          <w:tcPr>
-            <w:tcW w:w="1382" w:type="dxa"/>
-          </w:tcPr>
-          <w:p/>
-        </w:tc>
-        <w:tc>
-          <w:tcPr>
-            <w:tcW w:w="1383" w:type="dxa"/>
-          </w:tcPr>
-          <w:p/>
-        </w:tc>
-        <w:tc>
-          <w:tcPr>
-            <w:tcW w:w="1383" w:type="dxa"/>
-          </w:tcPr>
-          <w:p/>
-        </w:tc>
-        <w:tc>
-          <w:tcPr>
-            <w:tcW w:w="1383" w:type="dxa"/>
-          </w:tcPr>
-          <w:p/>
-        </w:tc>
-        <w:tc>
-          <w:tcPr>
-            <w:tcW w:w="1383" w:type="dxa"/>
-          </w:tcPr>
-          <w:p/>
-        </w:tc>
-      </w:tr>
-      <w:tr>
-        <w:tc>
-          <w:tcPr>
-            <w:tcW w:w="1382" w:type="dxa"/>
-          </w:tcPr>
-          <w:p>
-            <w:r>
-              <w:rPr>
-                <w:rFonts w:hint="eastAsia"/>
-              </w:rPr>
-              <w:t>1</w:t>
-            </w:r>
-          </w:p>
-        </w:tc>
-        <w:tc>
-          <w:tcPr>
-            <w:tcW w:w="1382" w:type="dxa"/>
-          </w:tcPr>
-          <w:p/>
-        </w:tc>
-        <w:tc>
-          <w:tcPr>
-            <w:tcW w:w="1383" w:type="dxa"/>
-          </w:tcPr>
-          <w:p/>
-        </w:tc>
-        <w:tc>
-          <w:tcPr>
-            <w:tcW w:w="1383" w:type="dxa"/>
-          </w:tcPr>
-          <w:p/>
-        </w:tc>
-        <w:tc>
-          <w:tcPr>
-            <w:tcW w:w="1383" w:type="dxa"/>
-          </w:tcPr>
-          <w:p/>
-        </w:tc>
-        <w:tc>
-          <w:tcPr>
-            <w:tcW w:w="1383" w:type="dxa"/>
-          </w:tcPr>
-          <w:p/>
-        </w:tc>
-      </w:tr>
-      <w:tr>
-        <w:tc>
-          <w:tcPr>
-            <w:tcW w:w="1382" w:type="dxa"/>
-          </w:tcPr>
-          <w:p>
-            <w:r>
-              <w:rPr>
-                <w:rFonts w:hint="eastAsia"/>
-              </w:rPr>
-              <w:t>2</w:t>
-            </w:r>
-          </w:p>
-        </w:tc>
-        <w:tc>
-          <w:tcPr>
-            <w:tcW w:w="1382" w:type="dxa"/>
-          </w:tcPr>
-          <w:p/>
-        </w:tc>
-        <w:tc>
-          <w:tcPr>
-            <w:tcW w:w="1383" w:type="dxa"/>
-          </w:tcPr>
-          <w:p/>
-        </w:tc>
-        <w:tc>
-          <w:tcPr>
-            <w:tcW w:w="1383" w:type="dxa"/>
-          </w:tcPr>
-          <w:p/>
-        </w:tc>
-        <w:tc>
-          <w:tcPr>
-            <w:tcW w:w="1383" w:type="dxa"/>
-          </w:tcPr>
-          <w:p/>
-        </w:tc>
-        <w:tc>
-          <w:tcPr>
-            <w:tcW w:w="1383" w:type="dxa"/>
-          </w:tcPr>
-          <w:p/>
-        </w:tc>
-      </w:tr>
-      <w:tr>
-        <w:tc>
-          <w:tcPr>
-            <w:tcW w:w="1382" w:type="dxa"/>
-          </w:tcPr>
-          <w:p>
-            <w:r>
-              <w:rPr>
-                <w:rFonts w:hint="eastAsia"/>
-              </w:rPr>
-              <w:t>3</w:t>
-            </w:r>
-          </w:p>
-        </w:tc>
-        <w:tc>
-          <w:tcPr>
-            <w:tcW w:w="1382" w:type="dxa"/>
-          </w:tcPr>
-          <w:p/>
-        </w:tc>
-        <w:tc>
-          <w:tcPr>
-            <w:tcW w:w="1383" w:type="dxa"/>
-          </w:tcPr>
-          <w:p/>
-        </w:tc>
-        <w:tc>
-          <w:tcPr>
-            <w:tcW w:w="1383" w:type="dxa"/>
-          </w:tcPr>
-          <w:p/>
-        </w:tc>
-        <w:tc>
-          <w:tcPr>
-            <w:tcW w:w="1383" w:type="dxa"/>
-          </w:tcPr>
-          <w:p/>
-        </w:tc>
-        <w:tc>
-          <w:tcPr>
-            <w:tcW w:w="1383" w:type="dxa"/>
-          </w:tcPr>
-          <w:p/>
-        </w:tc>
-      </w:tr>
-      <w:tr>
-        <w:tc>
-          <w:tcPr>
-            <w:tcW w:w="1382" w:type="dxa"/>
-          </w:tcPr>
-          <w:p>
-            <w:r>
-              <w:rPr>
-                <w:rFonts w:hint="eastAsia"/>
-              </w:rPr>
-              <w:t>4</w:t>
-            </w:r>
-          </w:p>
-        </w:tc>
-        <w:tc>
-          <w:tcPr>
-            <w:tcW w:w="1382" w:type="dxa"/>
-          </w:tcPr>
-          <w:p/>
-        </w:tc>
-        <w:tc>
-          <w:tcPr>
-            <w:tcW w:w="1383" w:type="dxa"/>
-          </w:tcPr>
-          <w:p/>
-        </w:tc>
-        <w:tc>
-          <w:tcPr>
-            <w:tcW w:w="1383" w:type="dxa"/>
-          </w:tcPr>
-          <w:p/>
-        </w:tc>
-        <w:tc>
-          <w:tcPr>
-            <w:tcW w:w="1383" w:type="dxa"/>
-          </w:tcPr>
-          <w:p/>
-        </w:tc>
-        <w:tc>
-          <w:tcPr>
-            <w:tcW w:w="1383" w:type="dxa"/>
-          </w:tcPr>
-          <w:p/>
-        </w:tc>
-      </w:tr>
-      <w:tr>
-        <w:tc>
-          <w:tcPr>
-            <w:tcW w:w="1382" w:type="dxa"/>
-          </w:tcPr>
-          <w:p/>
-        </w:tc>
-        <w:tc>
-          <w:tcPr>
-            <w:tcW w:w="1382" w:type="dxa"/>
-          </w:tcPr>
-          <w:p/>
-        </w:tc>
-        <w:tc>
-          <w:tcPr>
-            <w:tcW w:w="1383" w:type="dxa"/>
-          </w:tcPr>
-          <w:p/>
-        </w:tc>
-        <w:tc>
-          <w:tcPr>
-            <w:tcW w:w="1383" w:type="dxa"/>
-          </w:tcPr>
-          <w:p/>
-        </w:tc>
-        <w:tc>
-          <w:tcPr>
-            <w:tcW w:w="1383" w:type="dxa"/>
-          </w:tcPr>
-          <w:p/>
-        </w:tc>
-        <w:tc>
-          <w:tcPr>
-            <w:tcW w:w="1383" w:type="dxa"/>
-          </w:tcPr>
-          <w:p/>
-        </w:tc>
-      </w:tr>
-    </w:tbl>
-    <w:p/>
-    <w:p>
-      <w:pPr>
-        <w:pStyle w:val="a3"/>
-        <w:numPr>
-          <w:ilvl w:val="0"/>
-          <w:numId w:val="8"/>
-        </w:numPr>
-        <w:ind w:firstLineChars="0"/>
-      </w:pPr>
-      <w:r>
-        <w:rPr>
-          <w:rFonts w:hint="eastAsia"/>
-        </w:rPr>
-        <w:t>发送报表邮件</w:t>
-      </w:r>
-    </w:p>
     <w:p>
       <w:pPr>
         <w:pStyle w:val="a3"/>
         <w:ind w:left="780" w:firstLineChars="0" w:firstLine="0"/>
       </w:pPr>
-      <w:r>
-        <w:rPr>
-          <w:rFonts w:hint="eastAsia"/>
-        </w:rPr>
-        <w:t>给谁（</w:t>
-      </w:r>
-      <w:proofErr w:type="spellStart"/>
-      <w:r>
-        <w:rPr>
-          <w:rFonts w:hint="eastAsia"/>
-        </w:rPr>
-        <w:t>UserAccount</w:t>
-      </w:r>
-      <w:proofErr w:type="spellEnd"/>
-      <w:r>
-        <w:rPr>
-          <w:rFonts w:hint="eastAsia"/>
-        </w:rPr>
-        <w:t>），什么频率（</w:t>
-      </w:r>
-      <w:r>
-        <w:rPr>
-          <w:rFonts w:hint="eastAsia"/>
-        </w:rPr>
-        <w:t>cron</w:t>
-      </w:r>
-      <w:r>
-        <w:rPr>
-          <w:rFonts w:hint="eastAsia"/>
-        </w:rPr>
-        <w:t>）发送哪些机器</w:t>
-      </w:r>
-      <w:r>
-        <w:rPr>
-          <w:rFonts w:hint="eastAsia"/>
-        </w:rPr>
-        <w:t>（</w:t>
-      </w:r>
-      <w:proofErr w:type="spellStart"/>
-      <w:r>
-        <w:rPr>
-          <w:rFonts w:hint="eastAsia"/>
-        </w:rPr>
-        <w:t>ServerGrp</w:t>
-      </w:r>
-      <w:proofErr w:type="spellEnd"/>
-      <w:r>
-        <w:rPr>
-          <w:rFonts w:hint="eastAsia"/>
-        </w:rPr>
-        <w:t>）</w:t>
-      </w:r>
-      <w:r>
-        <w:rPr>
-          <w:rFonts w:hint="eastAsia"/>
-        </w:rPr>
-        <w:t>的内容。</w:t>
-      </w:r>
-      <w:r>
-        <w:rPr>
-          <w:rFonts w:hint="eastAsia"/>
-        </w:rPr>
-        <w:t>为了决定哪些机器，引入服务器组，组和服务器的关系是多对多，然后将</w:t>
-      </w:r>
-      <w:r>
-        <w:rPr>
-          <w:rFonts w:hint="eastAsia"/>
-        </w:rPr>
-        <w:t>用户</w:t>
-      </w:r>
-      <w:r>
-        <w:rPr>
-          <w:rFonts w:hint="eastAsia"/>
-        </w:rPr>
-        <w:t>、服务器组、</w:t>
-      </w:r>
-      <w:r>
-        <w:rPr>
-          <w:rFonts w:hint="eastAsia"/>
-        </w:rPr>
-        <w:t>cron</w:t>
-      </w:r>
-      <w:r>
-        <w:rPr>
-          <w:rFonts w:hint="eastAsia"/>
-        </w:rPr>
-        <w:t>条目关联起来即可。</w:t>
-      </w:r>
-      <w:r>
-        <w:rPr>
-          <w:rFonts w:hint="eastAsia"/>
-        </w:rPr>
-        <w:t>比如</w:t>
-      </w:r>
-      <w:r>
-        <w:rPr>
-          <w:rFonts w:hint="eastAsia"/>
-        </w:rPr>
-        <w:t>服务器</w:t>
-      </w:r>
-      <w:r>
-        <w:rPr>
-          <w:rFonts w:hint="eastAsia"/>
-        </w:rPr>
-        <w:t>a</w:t>
-      </w:r>
-      <w:r>
-        <w:rPr>
-          <w:rFonts w:hint="eastAsia"/>
-        </w:rPr>
-        <w:t>，</w:t>
-      </w:r>
-      <w:r>
-        <w:rPr>
-          <w:rFonts w:hint="eastAsia"/>
-        </w:rPr>
-        <w:t>b</w:t>
-      </w:r>
-      <w:r>
-        <w:rPr>
-          <w:rFonts w:hint="eastAsia"/>
-        </w:rPr>
-        <w:t>，</w:t>
-      </w:r>
-      <w:r>
-        <w:rPr>
-          <w:rFonts w:hint="eastAsia"/>
-        </w:rPr>
-        <w:t>c</w:t>
-      </w:r>
-      <w:r>
-        <w:rPr>
-          <w:rFonts w:hint="eastAsia"/>
-        </w:rPr>
-        <w:t>组成一个组</w:t>
-      </w:r>
-      <w:proofErr w:type="spellStart"/>
-      <w:r>
-        <w:rPr>
-          <w:rFonts w:hint="eastAsia"/>
-        </w:rPr>
-        <w:t>abc</w:t>
-      </w:r>
-      <w:proofErr w:type="spellEnd"/>
-      <w:r>
-        <w:rPr>
-          <w:rFonts w:hint="eastAsia"/>
-        </w:rPr>
-        <w:t>，</w:t>
-      </w:r>
-      <w:r>
-        <w:rPr>
-          <w:rFonts w:hint="eastAsia"/>
-        </w:rPr>
-        <w:t>用户</w:t>
-      </w:r>
-      <w:r>
-        <w:rPr>
-          <w:rFonts w:hint="eastAsia"/>
-        </w:rPr>
-        <w:t>xx</w:t>
-      </w:r>
-      <w:r>
-        <w:rPr>
-          <w:rFonts w:hint="eastAsia"/>
-        </w:rPr>
-        <w:t>希望收到这个组信息。</w:t>
-      </w:r>
     </w:p>
     <w:p>
       <w:pPr>
@@ -3477,33 +3443,35 @@
         <w:rPr>
           <w:rFonts w:hint="eastAsia"/>
         </w:rPr>
-        <w:t>5.1</w:t>
-      </w:r>
-      <w:r>
-        <w:rPr>
-          <w:rFonts w:hint="eastAsia"/>
-        </w:rPr>
-        <w:t>．添加一个用户</w:t>
+        <w:t>5.2.</w:t>
+      </w:r>
+      <w:r>
+        <w:t xml:space="preserve"> </w:t>
+      </w:r>
+      <w:r>
+        <w:rPr>
+          <w:rFonts w:hint="eastAsia"/>
+        </w:rPr>
+        <w:t>新建一个服务器群组，当一个系统为多个客户提供服务时，群组的作用就会凸显。不是某个客户的服务器的信息不应该发送到他那里。</w:t>
+      </w:r>
+      <w:r>
+        <w:t xml:space="preserve"> </w:t>
       </w:r>
     </w:p>
     <w:p>
       <w:pPr>
         <w:pStyle w:val="a3"/>
         <w:ind w:left="780" w:firstLineChars="0" w:firstLine="0"/>
-        <w:rPr>
-          <w:rFonts w:hint="eastAsia"/>
-        </w:rPr>
       </w:pPr>
       <w:r>
         <w:rPr>
           <w:noProof/>
         </w:rPr>
-        <w:lastRenderedPageBreak/>
         <w:drawing>
-          <wp:inline distT="0" distB="0" distL="0" distR="0" wp14:anchorId="02AB6C5E" wp14:editId="6B14B007">
-            <wp:extent cx="5274310" cy="387985"/>
+          <wp:inline distT="0" distB="0" distL="0" distR="0" wp14:anchorId="4482280C" wp14:editId="4761F699">
+            <wp:extent cx="5274310" cy="1016635"/>
             <wp:effectExtent l="0" t="0" r="2540" b="0"/>
-            <wp:docPr id="5" name="图片 5"/>
+            <wp:docPr id="6" name="图片 6"/>
             <wp:cNvGraphicFramePr>
               <a:graphicFrameLocks xmlns:a="http://schemas.openxmlformats.org/drawingml/2006/main" noChangeAspect="1"/>
             </wp:cNvGraphicFramePr>
@@ -3523,7 +3491,7 @@
                   <pic:spPr>
                     <a:xfrm>
                       <a:off x="0" y="0"/>
-                      <a:ext cx="5274310" cy="387985"/>
+                      <a:ext cx="5274310" cy="1016635"/>
                     </a:xfrm>
                     <a:prstGeom prst="rect">
                       <a:avLst/>
@@ -3540,10 +3508,22 @@
       <w:pPr>
         <w:pStyle w:val="a3"/>
         <w:ind w:left="780" w:firstLineChars="0" w:firstLine="0"/>
-        <w:rPr>
-          <w:rFonts w:hint="eastAsia"/>
-        </w:rPr>
-      </w:pPr>
+      </w:pPr>
+      <w:r>
+        <w:rPr>
+          <w:rFonts w:hint="eastAsia"/>
+        </w:rPr>
+        <w:t>5.3</w:t>
+      </w:r>
+      <w:r>
+        <w:t xml:space="preserve">. </w:t>
+      </w:r>
+      <w:r>
+        <w:rPr>
+          <w:rFonts w:hint="eastAsia"/>
+        </w:rPr>
+        <w:t>关联用户和服务器组</w:t>
+      </w:r>
     </w:p>
     <w:p>
       <w:pPr>
@@ -3552,37 +3532,13 @@
       </w:pPr>
       <w:r>
         <w:rPr>
-          <w:rFonts w:hint="eastAsia"/>
-        </w:rPr>
-        <w:t>5.2.</w:t>
-      </w:r>
-      <w:r>
-        <w:t xml:space="preserve"> </w:t>
-      </w:r>
-      <w:r>
-        <w:rPr>
-          <w:rFonts w:hint="eastAsia"/>
-        </w:rPr>
-        <w:t>新建一个服务器群组，当一个系统为多个客户提供服务时，群组的作用就会凸显。不是某个客户的服务器的信息不应该发送到他那里。</w:t>
-      </w:r>
-      <w:r>
-        <w:t xml:space="preserve"> </w:t>
-      </w:r>
-    </w:p>
-    <w:p>
-      <w:pPr>
-        <w:pStyle w:val="a3"/>
-        <w:ind w:left="780" w:firstLineChars="0" w:firstLine="0"/>
-      </w:pPr>
-      <w:r>
-        <w:rPr>
           <w:noProof/>
         </w:rPr>
         <w:drawing>
-          <wp:inline distT="0" distB="0" distL="0" distR="0" wp14:anchorId="4482280C" wp14:editId="4761F699">
-            <wp:extent cx="5274310" cy="1016635"/>
-            <wp:effectExtent l="0" t="0" r="2540" b="0"/>
-            <wp:docPr id="6" name="图片 6"/>
+          <wp:inline distT="0" distB="0" distL="0" distR="0" wp14:anchorId="7D9B7D6D" wp14:editId="6627725E">
+            <wp:extent cx="5274310" cy="225425"/>
+            <wp:effectExtent l="0" t="0" r="2540" b="3175"/>
+            <wp:docPr id="7" name="图片 7"/>
             <wp:cNvGraphicFramePr>
               <a:graphicFrameLocks xmlns:a="http://schemas.openxmlformats.org/drawingml/2006/main" noChangeAspect="1"/>
             </wp:cNvGraphicFramePr>
@@ -3602,73 +3558,6 @@
                   <pic:spPr>
                     <a:xfrm>
                       <a:off x="0" y="0"/>
-                      <a:ext cx="5274310" cy="1016635"/>
-                    </a:xfrm>
-                    <a:prstGeom prst="rect">
-                      <a:avLst/>
-                    </a:prstGeom>
-                  </pic:spPr>
-                </pic:pic>
-              </a:graphicData>
-            </a:graphic>
-          </wp:inline>
-        </w:drawing>
-      </w:r>
-    </w:p>
-    <w:p>
-      <w:pPr>
-        <w:pStyle w:val="a3"/>
-        <w:ind w:left="780" w:firstLineChars="0" w:firstLine="0"/>
-      </w:pPr>
-      <w:r>
-        <w:rPr>
-          <w:rFonts w:hint="eastAsia"/>
-        </w:rPr>
-        <w:t>5.3</w:t>
-      </w:r>
-      <w:r>
-        <w:t xml:space="preserve">. </w:t>
-      </w:r>
-      <w:r>
-        <w:rPr>
-          <w:rFonts w:hint="eastAsia"/>
-        </w:rPr>
-        <w:t>关联用户和服务器组</w:t>
-      </w:r>
-    </w:p>
-    <w:p>
-      <w:pPr>
-        <w:pStyle w:val="a3"/>
-        <w:ind w:left="780" w:firstLineChars="0" w:firstLine="0"/>
-      </w:pPr>
-      <w:r>
-        <w:rPr>
-          <w:noProof/>
-        </w:rPr>
-        <w:drawing>
-          <wp:inline distT="0" distB="0" distL="0" distR="0" wp14:anchorId="7D9B7D6D" wp14:editId="6627725E">
-            <wp:extent cx="5274310" cy="225425"/>
-            <wp:effectExtent l="0" t="0" r="2540" b="3175"/>
-            <wp:docPr id="7" name="图片 7"/>
-            <wp:cNvGraphicFramePr>
-              <a:graphicFrameLocks xmlns:a="http://schemas.openxmlformats.org/drawingml/2006/main" noChangeAspect="1"/>
-            </wp:cNvGraphicFramePr>
-            <a:graphic xmlns:a="http://schemas.openxmlformats.org/drawingml/2006/main">
-              <a:graphicData uri="http://schemas.openxmlformats.org/drawingml/2006/picture">
-                <pic:pic xmlns:pic="http://schemas.openxmlformats.org/drawingml/2006/picture">
-                  <pic:nvPicPr>
-                    <pic:cNvPr id="1" name=""/>
-                    <pic:cNvPicPr/>
-                  </pic:nvPicPr>
-                  <pic:blipFill>
-                    <a:blip r:embed="rId27"/>
-                    <a:stretch>
-                      <a:fillRect/>
-                    </a:stretch>
-                  </pic:blipFill>
-                  <pic:spPr>
-                    <a:xfrm>
-                      <a:off x="0" y="0"/>
                       <a:ext cx="5274310" cy="225425"/>
                     </a:xfrm>
                     <a:prstGeom prst="rect">
@@ -3692,9 +3581,6 @@
       <w:pPr>
         <w:pStyle w:val="a3"/>
         <w:ind w:left="780" w:firstLineChars="0" w:firstLine="0"/>
-        <w:rPr>
-          <w:rFonts w:hint="eastAsia"/>
-        </w:rPr>
       </w:pPr>
       <w:r>
         <w:rPr>
@@ -3738,16 +3624,11 @@
         </w:rPr>
         <w:t>状态等等）的记录值从数据库中取出来，生成一个报表。</w:t>
       </w:r>
-      <w:bookmarkStart w:id="0" w:name="_GoBack"/>
-      <w:bookmarkEnd w:id="0"/>
     </w:p>
     <w:p>
       <w:pPr>
         <w:pStyle w:val="a3"/>
         <w:ind w:left="780" w:firstLineChars="0" w:firstLine="0"/>
-        <w:rPr>
-          <w:rFonts w:hint="eastAsia"/>
-        </w:rPr>
       </w:pPr>
     </w:p>
     <w:p>

</xml_diff>